<commit_message>
reference for Nasdaq composite
</commit_message>
<xml_diff>
--- a/Project_2_Proposal_Brown_Kramer.docx
+++ b/Project_2_Proposal_Brown_Kramer.docx
@@ -107,6 +107,11 @@
           <w:ilvl w:val="0"/>
           <w:numId w:val="3"/>
         </w:numPr>
+        <w:rPr>
+          <w:rStyle w:val="Hyperlink"/>
+          <w:color w:val="auto"/>
+          <w:u w:val="none"/>
+        </w:rPr>
       </w:pPr>
       <w:r>
         <w:t xml:space="preserve">S&amp;P/Case-Shiller 10-City Composite Home Price Index </w:t>
@@ -128,10 +133,30 @@
           <w:numId w:val="3"/>
         </w:numPr>
       </w:pPr>
+      <w:hyperlink r:id="rId7" w:history="1">
+        <w:r>
+          <w:rPr>
+            <w:rStyle w:val="Hyperlink"/>
+          </w:rPr>
+          <w:t>NASDAQ Composite</w:t>
+        </w:r>
+      </w:hyperlink>
+      <w:r>
+        <w:t xml:space="preserve"> </w:t>
+      </w:r>
+    </w:p>
+    <w:p>
+      <w:pPr>
+        <w:pStyle w:val="ListParagraph"/>
+        <w:numPr>
+          <w:ilvl w:val="0"/>
+          <w:numId w:val="3"/>
+        </w:numPr>
+      </w:pPr>
       <w:r>
         <w:t xml:space="preserve">Stock Market Data </w:t>
       </w:r>
-      <w:hyperlink r:id="rId7" w:history="1">
+      <w:hyperlink r:id="rId8" w:history="1">
         <w:r>
           <w:rPr>
             <w:rStyle w:val="Hyperlink"/>
@@ -242,10 +267,15 @@
           <w:numId w:val="3"/>
         </w:numPr>
       </w:pPr>
-      <w:r>
-        <w:t xml:space="preserve">30 year Mortgage Rates </w:t>
-      </w:r>
-      <w:hyperlink r:id="rId8" w:history="1">
+      <w:proofErr w:type="gramStart"/>
+      <w:r>
+        <w:t>30 year</w:t>
+      </w:r>
+      <w:proofErr w:type="gramEnd"/>
+      <w:r>
+        <w:t xml:space="preserve"> Mortgage Rates </w:t>
+      </w:r>
+      <w:hyperlink r:id="rId9" w:history="1">
         <w:r>
           <w:rPr>
             <w:rStyle w:val="Hyperlink"/>
@@ -262,10 +292,15 @@
           <w:numId w:val="3"/>
         </w:numPr>
       </w:pPr>
-      <w:r>
-        <w:t xml:space="preserve">30 year Jumbo Mortgage Rates </w:t>
-      </w:r>
-      <w:hyperlink r:id="rId9" w:history="1">
+      <w:proofErr w:type="gramStart"/>
+      <w:r>
+        <w:t>30 year</w:t>
+      </w:r>
+      <w:proofErr w:type="gramEnd"/>
+      <w:r>
+        <w:t xml:space="preserve"> Jumbo Mortgage Rates </w:t>
+      </w:r>
+      <w:hyperlink r:id="rId10" w:history="1">
         <w:r>
           <w:rPr>
             <w:rStyle w:val="Hyperlink"/>
@@ -282,10 +317,15 @@
           <w:numId w:val="3"/>
         </w:numPr>
       </w:pPr>
-      <w:r>
-        <w:t xml:space="preserve">10 year Treasury Constant Maturity Rate </w:t>
-      </w:r>
-      <w:hyperlink r:id="rId10" w:history="1">
+      <w:proofErr w:type="gramStart"/>
+      <w:r>
+        <w:t>10 year</w:t>
+      </w:r>
+      <w:proofErr w:type="gramEnd"/>
+      <w:r>
+        <w:t xml:space="preserve"> Treasury Constant Maturity Rate </w:t>
+      </w:r>
+      <w:hyperlink r:id="rId11" w:history="1">
         <w:r>
           <w:rPr>
             <w:rStyle w:val="Hyperlink"/>
@@ -305,7 +345,7 @@
       <w:r>
         <w:t xml:space="preserve">Consumer Sentiment </w:t>
       </w:r>
-      <w:hyperlink r:id="rId11" w:history="1">
+      <w:hyperlink r:id="rId12" w:history="1">
         <w:r>
           <w:rPr>
             <w:rStyle w:val="Hyperlink"/>
@@ -330,7 +370,7 @@
       <w:r>
         <w:t xml:space="preserve">Consumer Price Index for All Urban Consumers: All Items US City Average </w:t>
       </w:r>
-      <w:hyperlink r:id="rId12" w:history="1">
+      <w:hyperlink r:id="rId13" w:history="1">
         <w:r>
           <w:rPr>
             <w:rStyle w:val="Hyperlink"/>
@@ -356,7 +396,7 @@
       <w:r>
         <w:t xml:space="preserve"> Probabilities </w:t>
       </w:r>
-      <w:hyperlink r:id="rId13" w:history="1">
+      <w:hyperlink r:id="rId14" w:history="1">
         <w:r>
           <w:rPr>
             <w:rStyle w:val="Hyperlink"/>
@@ -378,7 +418,7 @@
           <w:u w:val="none"/>
         </w:rPr>
       </w:pPr>
-      <w:hyperlink r:id="rId14" w:history="1">
+      <w:hyperlink r:id="rId15" w:history="1">
         <w:r>
           <w:rPr>
             <w:rStyle w:val="Hyperlink"/>
@@ -395,7 +435,7 @@
           <w:numId w:val="3"/>
         </w:numPr>
       </w:pPr>
-      <w:hyperlink r:id="rId15" w:history="1">
+      <w:hyperlink r:id="rId16" w:history="1">
         <w:r>
           <w:rPr>
             <w:rStyle w:val="Hyperlink"/>
@@ -423,7 +463,6 @@
           <w:bCs/>
           <w:highlight w:val="yellow"/>
         </w:rPr>
-        <w:lastRenderedPageBreak/>
         <w:t>What you plan to cover in the final report and how you plan to organize it.</w:t>
       </w:r>
     </w:p>
@@ -1055,6 +1094,7 @@
     <w:lsdException w:name="HTML Sample" w:semiHidden="1" w:unhideWhenUsed="1"/>
     <w:lsdException w:name="HTML Typewriter" w:semiHidden="1" w:unhideWhenUsed="1"/>
     <w:lsdException w:name="HTML Variable" w:semiHidden="1" w:unhideWhenUsed="1"/>
+    <w:lsdException w:name="Normal Table" w:semiHidden="1" w:unhideWhenUsed="1"/>
     <w:lsdException w:name="annotation subject" w:semiHidden="1" w:unhideWhenUsed="1"/>
     <w:lsdException w:name="No List" w:semiHidden="1" w:unhideWhenUsed="1"/>
     <w:lsdException w:name="Outline List 1" w:semiHidden="1" w:unhideWhenUsed="1"/>
@@ -1101,8 +1141,10 @@
     <w:lsdException w:name="Table Subtle 2" w:semiHidden="1" w:unhideWhenUsed="1"/>
     <w:lsdException w:name="Table Web 1" w:semiHidden="1" w:unhideWhenUsed="1"/>
     <w:lsdException w:name="Table Web 2" w:semiHidden="1" w:unhideWhenUsed="1"/>
+    <w:lsdException w:name="Table Web 3" w:semiHidden="1" w:unhideWhenUsed="1"/>
     <w:lsdException w:name="Balloon Text" w:semiHidden="1" w:unhideWhenUsed="1"/>
     <w:lsdException w:name="Table Grid" w:uiPriority="39"/>
+    <w:lsdException w:name="Table Theme" w:semiHidden="1" w:unhideWhenUsed="1"/>
     <w:lsdException w:name="Placeholder Text" w:semiHidden="1"/>
     <w:lsdException w:name="No Spacing" w:uiPriority="1" w:qFormat="1"/>
     <w:lsdException w:name="Light Shading" w:uiPriority="60"/>

</xml_diff>

<commit_message>
updated data souces in proposal
</commit_message>
<xml_diff>
--- a/Project_2_Proposal_Brown_Kramer.docx
+++ b/Project_2_Proposal_Brown_Kramer.docx
@@ -1,6 +1,6 @@
 
 <file path=word/document.xml><?xml version="1.0" encoding="utf-8"?>
-<w:document xmlns:wpc="http://schemas.microsoft.com/office/word/2010/wordprocessingCanvas" xmlns:cx="http://schemas.microsoft.com/office/drawing/2014/chartex" xmlns:cx1="http://schemas.microsoft.com/office/drawing/2015/9/8/chartex" xmlns:cx2="http://schemas.microsoft.com/office/drawing/2015/10/21/chartex" xmlns:cx3="http://schemas.microsoft.com/office/drawing/2016/5/9/chartex" xmlns:cx4="http://schemas.microsoft.com/office/drawing/2016/5/10/chartex" xmlns:cx5="http://schemas.microsoft.com/office/drawing/2016/5/11/chartex" xmlns:cx6="http://schemas.microsoft.com/office/drawing/2016/5/12/chartex" xmlns:cx7="http://schemas.microsoft.com/office/drawing/2016/5/13/chartex" xmlns:cx8="http://schemas.microsoft.com/office/drawing/2016/5/14/chartex" xmlns:mc="http://schemas.openxmlformats.org/markup-compatibility/2006" xmlns:aink="http://schemas.microsoft.com/office/drawing/2016/ink" xmlns:am3d="http://schemas.microsoft.com/office/drawing/2017/model3d" xmlns:o="urn:schemas-microsoft-com:office:office" xmlns:r="http://schemas.openxmlformats.org/officeDocument/2006/relationships" xmlns:m="http://schemas.openxmlformats.org/officeDocument/2006/math" xmlns:v="urn:schemas-microsoft-com:vml" xmlns:wp14="http://schemas.microsoft.com/office/word/2010/wordprocessingDrawing" xmlns:wp="http://schemas.openxmlformats.org/drawingml/2006/wordprocessingDrawing" xmlns:w10="urn:schemas-microsoft-com:office:word" xmlns:w="http://schemas.openxmlformats.org/wordprocessingml/2006/main" xmlns:w14="http://schemas.microsoft.com/office/word/2010/wordml" xmlns:w15="http://schemas.microsoft.com/office/word/2012/wordml" xmlns:w16cex="http://schemas.microsoft.com/office/word/2018/wordml/cex" xmlns:w16cid="http://schemas.microsoft.com/office/word/2016/wordml/cid" xmlns:w16="http://schemas.microsoft.com/office/word/2018/wordml" xmlns:w16se="http://schemas.microsoft.com/office/word/2015/wordml/symex" xmlns:wpg="http://schemas.microsoft.com/office/word/2010/wordprocessingGroup" xmlns:wpi="http://schemas.microsoft.com/office/word/2010/wordprocessingInk" xmlns:wne="http://schemas.microsoft.com/office/word/2006/wordml" xmlns:wps="http://schemas.microsoft.com/office/word/2010/wordprocessingShape" mc:Ignorable="w14 w15 w16se w16cid w16 w16cex wp14">
+<w:document xmlns:wpc="http://schemas.microsoft.com/office/word/2010/wordprocessingCanvas" xmlns:mc="http://schemas.openxmlformats.org/markup-compatibility/2006" xmlns:o="urn:schemas-microsoft-com:office:office" xmlns:r="http://schemas.openxmlformats.org/officeDocument/2006/relationships" xmlns:m="http://schemas.openxmlformats.org/officeDocument/2006/math" xmlns:v="urn:schemas-microsoft-com:vml" xmlns:wp14="http://schemas.microsoft.com/office/word/2010/wordprocessingDrawing" xmlns:wp="http://schemas.openxmlformats.org/drawingml/2006/wordprocessingDrawing" xmlns:w10="urn:schemas-microsoft-com:office:word" xmlns:w="http://schemas.openxmlformats.org/wordprocessingml/2006/main" xmlns:w14="http://schemas.microsoft.com/office/word/2010/wordml" xmlns:wpg="http://schemas.microsoft.com/office/word/2010/wordprocessingGroup" xmlns:wpi="http://schemas.microsoft.com/office/word/2010/wordprocessingInk" xmlns:wne="http://schemas.microsoft.com/office/word/2006/wordml" xmlns:wps="http://schemas.microsoft.com/office/word/2010/wordprocessingShape" mc:Ignorable="w14 wp14">
   <w:body>
     <w:p>
       <w:pPr>
@@ -75,7 +75,7 @@
           <w:numId w:val="3"/>
         </w:numPr>
       </w:pPr>
-      <w:hyperlink r:id="rId5" w:history="1">
+      <w:hyperlink r:id="rId6" w:history="1">
         <w:r>
           <w:rPr>
             <w:rStyle w:val="Hyperlink"/>
@@ -116,7 +116,7 @@
       <w:r>
         <w:t xml:space="preserve">S&amp;P/Case-Shiller 10-City Composite Home Price Index </w:t>
       </w:r>
-      <w:hyperlink r:id="rId6" w:history="1">
+      <w:hyperlink r:id="rId7" w:history="1">
         <w:r>
           <w:rPr>
             <w:rStyle w:val="Hyperlink"/>
@@ -133,7 +133,7 @@
           <w:numId w:val="3"/>
         </w:numPr>
       </w:pPr>
-      <w:hyperlink r:id="rId7" w:history="1">
+      <w:hyperlink r:id="rId8" w:history="1">
         <w:r>
           <w:rPr>
             <w:rStyle w:val="Hyperlink"/>
@@ -153,19 +153,102 @@
           <w:numId w:val="3"/>
         </w:numPr>
       </w:pPr>
-      <w:r>
-        <w:t xml:space="preserve">Stock Market Data </w:t>
-      </w:r>
-      <w:hyperlink r:id="rId8" w:history="1">
-        <w:r>
-          <w:rPr>
-            <w:rStyle w:val="Hyperlink"/>
-          </w:rPr>
-          <w:t>https://www.kaggle.com/paultimothymooney/stock-market-data</w:t>
-        </w:r>
-      </w:hyperlink>
-    </w:p>
-    <w:p/>
+      <w:proofErr w:type="spellStart"/>
+      <w:r>
+        <w:t>yFinance</w:t>
+      </w:r>
+      <w:proofErr w:type="spellEnd"/>
+      <w:r>
+        <w:t xml:space="preserve"> – Python library for retrieving historical data from Yahoo API</w:t>
+      </w:r>
+    </w:p>
+    <w:p>
+      <w:pPr>
+        <w:pStyle w:val="ListParagraph"/>
+        <w:numPr>
+          <w:ilvl w:val="1"/>
+          <w:numId w:val="3"/>
+        </w:numPr>
+      </w:pPr>
+      <w:r>
+        <w:t>D</w:t>
+      </w:r>
+      <w:r>
+        <w:t>ow Jones Industrial Average = “</w:t>
+      </w:r>
+      <w:proofErr w:type="spellStart"/>
+      <w:r>
+        <w:t>yf.download</w:t>
+      </w:r>
+      <w:proofErr w:type="spellEnd"/>
+      <w:r>
+        <w:t>("^IXIC", start="1987-01-01", end="2020-01-01")</w:t>
+      </w:r>
+      <w:r>
+        <w:t>”</w:t>
+      </w:r>
+    </w:p>
+    <w:p>
+      <w:pPr>
+        <w:pStyle w:val="ListParagraph"/>
+        <w:numPr>
+          <w:ilvl w:val="1"/>
+          <w:numId w:val="3"/>
+        </w:numPr>
+      </w:pPr>
+      <w:r>
+        <w:t xml:space="preserve">S&amp;P 500 = </w:t>
+      </w:r>
+      <w:proofErr w:type="spellStart"/>
+      <w:r>
+        <w:t>yf.download</w:t>
+      </w:r>
+      <w:proofErr w:type="spellEnd"/>
+      <w:r>
+        <w:t>(”</w:t>
+      </w:r>
+      <w:r>
+        <w:t>^GSPC</w:t>
+      </w:r>
+      <w:r>
+        <w:t xml:space="preserve"> </w:t>
+      </w:r>
+      <w:r>
+        <w:t>", start="1987-01-01", end="2020-01-01")</w:t>
+      </w:r>
+      <w:r>
+        <w:t>”</w:t>
+      </w:r>
+    </w:p>
+    <w:p>
+      <w:pPr>
+        <w:pStyle w:val="ListParagraph"/>
+        <w:numPr>
+          <w:ilvl w:val="1"/>
+          <w:numId w:val="3"/>
+        </w:numPr>
+      </w:pPr>
+      <w:r>
+        <w:t xml:space="preserve">Nasdaq = </w:t>
+      </w:r>
+      <w:proofErr w:type="spellStart"/>
+      <w:r>
+        <w:t>yf.download</w:t>
+      </w:r>
+      <w:proofErr w:type="spellEnd"/>
+      <w:r>
+        <w:t>(”^IXIC</w:t>
+      </w:r>
+      <w:r>
+        <w:t xml:space="preserve"> </w:t>
+      </w:r>
+      <w:r>
+        <w:t>", start="1987-01-01", end="2020-01-01")</w:t>
+      </w:r>
+      <w:r>
+        <w:t>”</w:t>
+      </w:r>
+    </w:p>
     <w:p>
       <w:pPr>
         <w:rPr>
@@ -174,6 +257,8 @@
           <w:highlight w:val="yellow"/>
         </w:rPr>
       </w:pPr>
+      <w:bookmarkStart w:id="0" w:name="_GoBack"/>
+      <w:bookmarkEnd w:id="0"/>
       <w:r>
         <w:rPr>
           <w:b/>
@@ -267,13 +352,8 @@
           <w:numId w:val="3"/>
         </w:numPr>
       </w:pPr>
-      <w:proofErr w:type="gramStart"/>
-      <w:r>
-        <w:t>30 year</w:t>
-      </w:r>
-      <w:proofErr w:type="gramEnd"/>
-      <w:r>
-        <w:t xml:space="preserve"> Mortgage Rates </w:t>
+      <w:r>
+        <w:t xml:space="preserve">30 year Mortgage Rates </w:t>
       </w:r>
       <w:hyperlink r:id="rId9" w:history="1">
         <w:r>
@@ -292,13 +372,8 @@
           <w:numId w:val="3"/>
         </w:numPr>
       </w:pPr>
-      <w:proofErr w:type="gramStart"/>
-      <w:r>
-        <w:t>30 year</w:t>
-      </w:r>
-      <w:proofErr w:type="gramEnd"/>
-      <w:r>
-        <w:t xml:space="preserve"> Jumbo Mortgage Rates </w:t>
+      <w:r>
+        <w:t xml:space="preserve">30 year Jumbo Mortgage Rates </w:t>
       </w:r>
       <w:hyperlink r:id="rId10" w:history="1">
         <w:r>
@@ -317,13 +392,8 @@
           <w:numId w:val="3"/>
         </w:numPr>
       </w:pPr>
-      <w:proofErr w:type="gramStart"/>
-      <w:r>
-        <w:t>10 year</w:t>
-      </w:r>
-      <w:proofErr w:type="gramEnd"/>
-      <w:r>
-        <w:t xml:space="preserve"> Treasury Constant Maturity Rate </w:t>
+      <w:r>
+        <w:t xml:space="preserve">10 year Treasury Constant Maturity Rate </w:t>
       </w:r>
       <w:hyperlink r:id="rId11" w:history="1">
         <w:r>
@@ -503,8 +573,8 @@
 </file>
 
 <file path=word/numbering.xml><?xml version="1.0" encoding="utf-8"?>
-<w:numbering xmlns:wpc="http://schemas.microsoft.com/office/word/2010/wordprocessingCanvas" xmlns:cx="http://schemas.microsoft.com/office/drawing/2014/chartex" xmlns:cx1="http://schemas.microsoft.com/office/drawing/2015/9/8/chartex" xmlns:cx2="http://schemas.microsoft.com/office/drawing/2015/10/21/chartex" xmlns:cx3="http://schemas.microsoft.com/office/drawing/2016/5/9/chartex" xmlns:cx4="http://schemas.microsoft.com/office/drawing/2016/5/10/chartex" xmlns:cx5="http://schemas.microsoft.com/office/drawing/2016/5/11/chartex" xmlns:cx6="http://schemas.microsoft.com/office/drawing/2016/5/12/chartex" xmlns:cx7="http://schemas.microsoft.com/office/drawing/2016/5/13/chartex" xmlns:cx8="http://schemas.microsoft.com/office/drawing/2016/5/14/chartex" xmlns:mc="http://schemas.openxmlformats.org/markup-compatibility/2006" xmlns:aink="http://schemas.microsoft.com/office/drawing/2016/ink" xmlns:am3d="http://schemas.microsoft.com/office/drawing/2017/model3d" xmlns:o="urn:schemas-microsoft-com:office:office" xmlns:r="http://schemas.openxmlformats.org/officeDocument/2006/relationships" xmlns:m="http://schemas.openxmlformats.org/officeDocument/2006/math" xmlns:v="urn:schemas-microsoft-com:vml" xmlns:wp14="http://schemas.microsoft.com/office/word/2010/wordprocessingDrawing" xmlns:wp="http://schemas.openxmlformats.org/drawingml/2006/wordprocessingDrawing" xmlns:w10="urn:schemas-microsoft-com:office:word" xmlns:w="http://schemas.openxmlformats.org/wordprocessingml/2006/main" xmlns:w14="http://schemas.microsoft.com/office/word/2010/wordml" xmlns:w15="http://schemas.microsoft.com/office/word/2012/wordml" xmlns:w16cex="http://schemas.microsoft.com/office/word/2018/wordml/cex" xmlns:w16cid="http://schemas.microsoft.com/office/word/2016/wordml/cid" xmlns:w16="http://schemas.microsoft.com/office/word/2018/wordml" xmlns:w16se="http://schemas.microsoft.com/office/word/2015/wordml/symex" xmlns:wpg="http://schemas.microsoft.com/office/word/2010/wordprocessingGroup" xmlns:wpi="http://schemas.microsoft.com/office/word/2010/wordprocessingInk" xmlns:wne="http://schemas.microsoft.com/office/word/2006/wordml" xmlns:wps="http://schemas.microsoft.com/office/word/2010/wordprocessingShape" mc:Ignorable="w14 w15 w16se w16cid w16 w16cex wp14">
-  <w:abstractNum w:abstractNumId="0" w15:restartNumberingAfterBreak="0">
+<w:numbering xmlns:wpc="http://schemas.microsoft.com/office/word/2010/wordprocessingCanvas" xmlns:mc="http://schemas.openxmlformats.org/markup-compatibility/2006" xmlns:o="urn:schemas-microsoft-com:office:office" xmlns:r="http://schemas.openxmlformats.org/officeDocument/2006/relationships" xmlns:m="http://schemas.openxmlformats.org/officeDocument/2006/math" xmlns:v="urn:schemas-microsoft-com:vml" xmlns:wp14="http://schemas.microsoft.com/office/word/2010/wordprocessingDrawing" xmlns:wp="http://schemas.openxmlformats.org/drawingml/2006/wordprocessingDrawing" xmlns:w10="urn:schemas-microsoft-com:office:word" xmlns:w="http://schemas.openxmlformats.org/wordprocessingml/2006/main" xmlns:w14="http://schemas.microsoft.com/office/word/2010/wordml" xmlns:wpg="http://schemas.microsoft.com/office/word/2010/wordprocessingGroup" xmlns:wpi="http://schemas.microsoft.com/office/word/2010/wordprocessingInk" xmlns:wne="http://schemas.microsoft.com/office/word/2006/wordml" xmlns:wps="http://schemas.microsoft.com/office/word/2010/wordprocessingShape" mc:Ignorable="w14 wp14">
+  <w:abstractNum w:abstractNumId="0">
     <w:nsid w:val="26FF471D"/>
     <w:multiLevelType w:val="hybridMultilevel"/>
     <w:tmpl w:val="CCBCE622"/>
@@ -617,7 +687,7 @@
       </w:rPr>
     </w:lvl>
   </w:abstractNum>
-  <w:abstractNum w:abstractNumId="1" w15:restartNumberingAfterBreak="0">
+  <w:abstractNum w:abstractNumId="1">
     <w:nsid w:val="2E9C4BAD"/>
     <w:multiLevelType w:val="hybridMultilevel"/>
     <w:tmpl w:val="BC34BAC4"/>
@@ -730,7 +800,7 @@
       </w:rPr>
     </w:lvl>
   </w:abstractNum>
-  <w:abstractNum w:abstractNumId="2" w15:restartNumberingAfterBreak="0">
+  <w:abstractNum w:abstractNumId="2">
     <w:nsid w:val="38E609A5"/>
     <w:multiLevelType w:val="hybridMultilevel"/>
     <w:tmpl w:val="B0C0693E"/>
@@ -843,7 +913,7 @@
       </w:rPr>
     </w:lvl>
   </w:abstractNum>
-  <w:abstractNum w:abstractNumId="3" w15:restartNumberingAfterBreak="0">
+  <w:abstractNum w:abstractNumId="3">
     <w:nsid w:val="54B20A84"/>
     <w:multiLevelType w:val="hybridMultilevel"/>
     <w:tmpl w:val="9F8679B8"/>
@@ -972,7 +1042,7 @@
 </file>
 
 <file path=word/styles.xml><?xml version="1.0" encoding="utf-8"?>
-<w:styles xmlns:mc="http://schemas.openxmlformats.org/markup-compatibility/2006" xmlns:r="http://schemas.openxmlformats.org/officeDocument/2006/relationships" xmlns:w="http://schemas.openxmlformats.org/wordprocessingml/2006/main" xmlns:w14="http://schemas.microsoft.com/office/word/2010/wordml" xmlns:w15="http://schemas.microsoft.com/office/word/2012/wordml" xmlns:w16cex="http://schemas.microsoft.com/office/word/2018/wordml/cex" xmlns:w16cid="http://schemas.microsoft.com/office/word/2016/wordml/cid" xmlns:w16="http://schemas.microsoft.com/office/word/2018/wordml" xmlns:w16se="http://schemas.microsoft.com/office/word/2015/wordml/symex" mc:Ignorable="w14 w15 w16se w16cid w16 w16cex">
+<w:styles xmlns:mc="http://schemas.openxmlformats.org/markup-compatibility/2006" xmlns:r="http://schemas.openxmlformats.org/officeDocument/2006/relationships" xmlns:w="http://schemas.openxmlformats.org/wordprocessingml/2006/main" xmlns:w14="http://schemas.microsoft.com/office/word/2010/wordml" mc:Ignorable="w14">
   <w:docDefaults>
     <w:rPrDefault>
       <w:rPr>
@@ -988,383 +1058,144 @@
       </w:pPr>
     </w:pPrDefault>
   </w:docDefaults>
-  <w:latentStyles w:defLockedState="0" w:defUIPriority="99" w:defSemiHidden="0" w:defUnhideWhenUsed="0" w:defQFormat="0" w:count="376">
-    <w:lsdException w:name="Normal" w:uiPriority="0" w:qFormat="1"/>
-    <w:lsdException w:name="heading 1" w:uiPriority="9" w:qFormat="1"/>
-    <w:lsdException w:name="heading 2" w:semiHidden="1" w:uiPriority="9" w:unhideWhenUsed="1" w:qFormat="1"/>
-    <w:lsdException w:name="heading 3" w:semiHidden="1" w:uiPriority="9" w:unhideWhenUsed="1" w:qFormat="1"/>
-    <w:lsdException w:name="heading 4" w:semiHidden="1" w:uiPriority="9" w:unhideWhenUsed="1" w:qFormat="1"/>
-    <w:lsdException w:name="heading 5" w:semiHidden="1" w:uiPriority="9" w:unhideWhenUsed="1" w:qFormat="1"/>
-    <w:lsdException w:name="heading 6" w:semiHidden="1" w:uiPriority="9" w:unhideWhenUsed="1" w:qFormat="1"/>
-    <w:lsdException w:name="heading 7" w:semiHidden="1" w:uiPriority="9" w:unhideWhenUsed="1" w:qFormat="1"/>
-    <w:lsdException w:name="heading 8" w:semiHidden="1" w:uiPriority="9" w:unhideWhenUsed="1" w:qFormat="1"/>
-    <w:lsdException w:name="heading 9" w:semiHidden="1" w:uiPriority="9" w:unhideWhenUsed="1" w:qFormat="1"/>
-    <w:lsdException w:name="index 1" w:semiHidden="1" w:unhideWhenUsed="1"/>
-    <w:lsdException w:name="index 2" w:semiHidden="1" w:unhideWhenUsed="1"/>
-    <w:lsdException w:name="index 3" w:semiHidden="1" w:unhideWhenUsed="1"/>
-    <w:lsdException w:name="index 4" w:semiHidden="1" w:unhideWhenUsed="1"/>
-    <w:lsdException w:name="index 5" w:semiHidden="1" w:unhideWhenUsed="1"/>
-    <w:lsdException w:name="index 6" w:semiHidden="1" w:unhideWhenUsed="1"/>
-    <w:lsdException w:name="index 7" w:semiHidden="1" w:unhideWhenUsed="1"/>
-    <w:lsdException w:name="index 8" w:semiHidden="1" w:unhideWhenUsed="1"/>
-    <w:lsdException w:name="index 9" w:semiHidden="1" w:unhideWhenUsed="1"/>
-    <w:lsdException w:name="toc 1" w:semiHidden="1" w:uiPriority="39" w:unhideWhenUsed="1"/>
-    <w:lsdException w:name="toc 2" w:semiHidden="1" w:uiPriority="39" w:unhideWhenUsed="1"/>
-    <w:lsdException w:name="toc 3" w:semiHidden="1" w:uiPriority="39" w:unhideWhenUsed="1"/>
-    <w:lsdException w:name="toc 4" w:semiHidden="1" w:uiPriority="39" w:unhideWhenUsed="1"/>
-    <w:lsdException w:name="toc 5" w:semiHidden="1" w:uiPriority="39" w:unhideWhenUsed="1"/>
-    <w:lsdException w:name="toc 6" w:semiHidden="1" w:uiPriority="39" w:unhideWhenUsed="1"/>
-    <w:lsdException w:name="toc 7" w:semiHidden="1" w:uiPriority="39" w:unhideWhenUsed="1"/>
-    <w:lsdException w:name="toc 8" w:semiHidden="1" w:uiPriority="39" w:unhideWhenUsed="1"/>
-    <w:lsdException w:name="toc 9" w:semiHidden="1" w:uiPriority="39" w:unhideWhenUsed="1"/>
-    <w:lsdException w:name="Normal Indent" w:semiHidden="1" w:unhideWhenUsed="1"/>
-    <w:lsdException w:name="footnote text" w:semiHidden="1" w:unhideWhenUsed="1"/>
-    <w:lsdException w:name="annotation text" w:semiHidden="1" w:unhideWhenUsed="1"/>
-    <w:lsdException w:name="header" w:semiHidden="1" w:unhideWhenUsed="1"/>
-    <w:lsdException w:name="footer" w:semiHidden="1" w:unhideWhenUsed="1"/>
-    <w:lsdException w:name="index heading" w:semiHidden="1" w:unhideWhenUsed="1"/>
-    <w:lsdException w:name="caption" w:semiHidden="1" w:uiPriority="35" w:unhideWhenUsed="1" w:qFormat="1"/>
-    <w:lsdException w:name="table of figures" w:semiHidden="1" w:unhideWhenUsed="1"/>
-    <w:lsdException w:name="envelope address" w:semiHidden="1" w:unhideWhenUsed="1"/>
-    <w:lsdException w:name="envelope return" w:semiHidden="1" w:unhideWhenUsed="1"/>
-    <w:lsdException w:name="footnote reference" w:semiHidden="1" w:unhideWhenUsed="1"/>
-    <w:lsdException w:name="annotation reference" w:semiHidden="1" w:unhideWhenUsed="1"/>
-    <w:lsdException w:name="line number" w:semiHidden="1" w:unhideWhenUsed="1"/>
-    <w:lsdException w:name="page number" w:semiHidden="1" w:unhideWhenUsed="1"/>
-    <w:lsdException w:name="endnote reference" w:semiHidden="1" w:unhideWhenUsed="1"/>
-    <w:lsdException w:name="endnote text" w:semiHidden="1" w:unhideWhenUsed="1"/>
-    <w:lsdException w:name="table of authorities" w:semiHidden="1" w:unhideWhenUsed="1"/>
-    <w:lsdException w:name="macro" w:semiHidden="1" w:unhideWhenUsed="1"/>
-    <w:lsdException w:name="toa heading" w:semiHidden="1" w:unhideWhenUsed="1"/>
-    <w:lsdException w:name="List" w:semiHidden="1" w:unhideWhenUsed="1"/>
-    <w:lsdException w:name="List Bullet" w:semiHidden="1" w:unhideWhenUsed="1"/>
-    <w:lsdException w:name="List Number" w:semiHidden="1" w:unhideWhenUsed="1"/>
-    <w:lsdException w:name="List 2" w:semiHidden="1" w:unhideWhenUsed="1"/>
-    <w:lsdException w:name="List 3" w:semiHidden="1" w:unhideWhenUsed="1"/>
-    <w:lsdException w:name="List 4" w:semiHidden="1" w:unhideWhenUsed="1"/>
-    <w:lsdException w:name="List 5" w:semiHidden="1" w:unhideWhenUsed="1"/>
-    <w:lsdException w:name="List Bullet 2" w:semiHidden="1" w:unhideWhenUsed="1"/>
-    <w:lsdException w:name="List Bullet 3" w:semiHidden="1" w:unhideWhenUsed="1"/>
-    <w:lsdException w:name="List Bullet 4" w:semiHidden="1" w:unhideWhenUsed="1"/>
-    <w:lsdException w:name="List Bullet 5" w:semiHidden="1" w:unhideWhenUsed="1"/>
-    <w:lsdException w:name="List Number 2" w:semiHidden="1" w:unhideWhenUsed="1"/>
-    <w:lsdException w:name="List Number 3" w:semiHidden="1" w:unhideWhenUsed="1"/>
-    <w:lsdException w:name="List Number 4" w:semiHidden="1" w:unhideWhenUsed="1"/>
-    <w:lsdException w:name="List Number 5" w:semiHidden="1" w:unhideWhenUsed="1"/>
-    <w:lsdException w:name="Title" w:uiPriority="10" w:qFormat="1"/>
-    <w:lsdException w:name="Closing" w:semiHidden="1" w:unhideWhenUsed="1"/>
-    <w:lsdException w:name="Signature" w:semiHidden="1" w:unhideWhenUsed="1"/>
-    <w:lsdException w:name="Default Paragraph Font" w:semiHidden="1" w:uiPriority="1" w:unhideWhenUsed="1"/>
-    <w:lsdException w:name="Body Text" w:semiHidden="1" w:unhideWhenUsed="1"/>
-    <w:lsdException w:name="Body Text Indent" w:semiHidden="1" w:unhideWhenUsed="1"/>
-    <w:lsdException w:name="List Continue" w:semiHidden="1" w:unhideWhenUsed="1"/>
-    <w:lsdException w:name="List Continue 2" w:semiHidden="1" w:unhideWhenUsed="1"/>
-    <w:lsdException w:name="List Continue 3" w:semiHidden="1" w:unhideWhenUsed="1"/>
-    <w:lsdException w:name="List Continue 4" w:semiHidden="1" w:unhideWhenUsed="1"/>
-    <w:lsdException w:name="List Continue 5" w:semiHidden="1" w:unhideWhenUsed="1"/>
-    <w:lsdException w:name="Message Header" w:semiHidden="1" w:unhideWhenUsed="1"/>
-    <w:lsdException w:name="Subtitle" w:uiPriority="11" w:qFormat="1"/>
-    <w:lsdException w:name="Salutation" w:semiHidden="1" w:unhideWhenUsed="1"/>
-    <w:lsdException w:name="Date" w:semiHidden="1" w:unhideWhenUsed="1"/>
-    <w:lsdException w:name="Body Text First Indent" w:semiHidden="1" w:unhideWhenUsed="1"/>
-    <w:lsdException w:name="Body Text First Indent 2" w:semiHidden="1" w:unhideWhenUsed="1"/>
-    <w:lsdException w:name="Note Heading" w:semiHidden="1" w:unhideWhenUsed="1"/>
-    <w:lsdException w:name="Body Text 2" w:semiHidden="1" w:unhideWhenUsed="1"/>
-    <w:lsdException w:name="Body Text 3" w:semiHidden="1" w:unhideWhenUsed="1"/>
-    <w:lsdException w:name="Body Text Indent 2" w:semiHidden="1" w:unhideWhenUsed="1"/>
-    <w:lsdException w:name="Body Text Indent 3" w:semiHidden="1" w:unhideWhenUsed="1"/>
-    <w:lsdException w:name="Block Text" w:semiHidden="1" w:unhideWhenUsed="1"/>
-    <w:lsdException w:name="Hyperlink" w:semiHidden="1" w:unhideWhenUsed="1"/>
-    <w:lsdException w:name="FollowedHyperlink" w:semiHidden="1" w:unhideWhenUsed="1"/>
-    <w:lsdException w:name="Strong" w:uiPriority="22" w:qFormat="1"/>
-    <w:lsdException w:name="Emphasis" w:uiPriority="20" w:qFormat="1"/>
-    <w:lsdException w:name="Document Map" w:semiHidden="1" w:unhideWhenUsed="1"/>
-    <w:lsdException w:name="Plain Text" w:semiHidden="1" w:unhideWhenUsed="1"/>
-    <w:lsdException w:name="E-mail Signature" w:semiHidden="1" w:unhideWhenUsed="1"/>
-    <w:lsdException w:name="HTML Top of Form" w:semiHidden="1" w:unhideWhenUsed="1"/>
-    <w:lsdException w:name="HTML Bottom of Form" w:semiHidden="1" w:unhideWhenUsed="1"/>
-    <w:lsdException w:name="Normal (Web)" w:semiHidden="1" w:unhideWhenUsed="1"/>
-    <w:lsdException w:name="HTML Acronym" w:semiHidden="1" w:unhideWhenUsed="1"/>
-    <w:lsdException w:name="HTML Address" w:semiHidden="1" w:unhideWhenUsed="1"/>
-    <w:lsdException w:name="HTML Cite" w:semiHidden="1" w:unhideWhenUsed="1"/>
-    <w:lsdException w:name="HTML Code" w:semiHidden="1" w:unhideWhenUsed="1"/>
-    <w:lsdException w:name="HTML Definition" w:semiHidden="1" w:unhideWhenUsed="1"/>
-    <w:lsdException w:name="HTML Keyboard" w:semiHidden="1" w:unhideWhenUsed="1"/>
-    <w:lsdException w:name="HTML Preformatted" w:semiHidden="1" w:unhideWhenUsed="1"/>
-    <w:lsdException w:name="HTML Sample" w:semiHidden="1" w:unhideWhenUsed="1"/>
-    <w:lsdException w:name="HTML Typewriter" w:semiHidden="1" w:unhideWhenUsed="1"/>
-    <w:lsdException w:name="HTML Variable" w:semiHidden="1" w:unhideWhenUsed="1"/>
-    <w:lsdException w:name="Normal Table" w:semiHidden="1" w:unhideWhenUsed="1"/>
-    <w:lsdException w:name="annotation subject" w:semiHidden="1" w:unhideWhenUsed="1"/>
-    <w:lsdException w:name="No List" w:semiHidden="1" w:unhideWhenUsed="1"/>
-    <w:lsdException w:name="Outline List 1" w:semiHidden="1" w:unhideWhenUsed="1"/>
-    <w:lsdException w:name="Outline List 2" w:semiHidden="1" w:unhideWhenUsed="1"/>
-    <w:lsdException w:name="Outline List 3" w:semiHidden="1" w:unhideWhenUsed="1"/>
-    <w:lsdException w:name="Table Simple 1" w:semiHidden="1" w:unhideWhenUsed="1"/>
-    <w:lsdException w:name="Table Simple 2" w:semiHidden="1" w:unhideWhenUsed="1"/>
-    <w:lsdException w:name="Table Simple 3" w:semiHidden="1" w:unhideWhenUsed="1"/>
-    <w:lsdException w:name="Table Classic 1" w:semiHidden="1" w:unhideWhenUsed="1"/>
-    <w:lsdException w:name="Table Classic 2" w:semiHidden="1" w:unhideWhenUsed="1"/>
-    <w:lsdException w:name="Table Classic 3" w:semiHidden="1" w:unhideWhenUsed="1"/>
-    <w:lsdException w:name="Table Classic 4" w:semiHidden="1" w:unhideWhenUsed="1"/>
-    <w:lsdException w:name="Table Colorful 1" w:semiHidden="1" w:unhideWhenUsed="1"/>
-    <w:lsdException w:name="Table Colorful 2" w:semiHidden="1" w:unhideWhenUsed="1"/>
-    <w:lsdException w:name="Table Colorful 3" w:semiHidden="1" w:unhideWhenUsed="1"/>
-    <w:lsdException w:name="Table Columns 1" w:semiHidden="1" w:unhideWhenUsed="1"/>
-    <w:lsdException w:name="Table Columns 2" w:semiHidden="1" w:unhideWhenUsed="1"/>
-    <w:lsdException w:name="Table Columns 3" w:semiHidden="1" w:unhideWhenUsed="1"/>
-    <w:lsdException w:name="Table Columns 4" w:semiHidden="1" w:unhideWhenUsed="1"/>
-    <w:lsdException w:name="Table Columns 5" w:semiHidden="1" w:unhideWhenUsed="1"/>
-    <w:lsdException w:name="Table Grid 1" w:semiHidden="1" w:unhideWhenUsed="1"/>
-    <w:lsdException w:name="Table Grid 2" w:semiHidden="1" w:unhideWhenUsed="1"/>
-    <w:lsdException w:name="Table Grid 3" w:semiHidden="1" w:unhideWhenUsed="1"/>
-    <w:lsdException w:name="Table Grid 4" w:semiHidden="1" w:unhideWhenUsed="1"/>
-    <w:lsdException w:name="Table Grid 5" w:semiHidden="1" w:unhideWhenUsed="1"/>
-    <w:lsdException w:name="Table Grid 6" w:semiHidden="1" w:unhideWhenUsed="1"/>
-    <w:lsdException w:name="Table Grid 7" w:semiHidden="1" w:unhideWhenUsed="1"/>
-    <w:lsdException w:name="Table Grid 8" w:semiHidden="1" w:unhideWhenUsed="1"/>
-    <w:lsdException w:name="Table List 1" w:semiHidden="1" w:unhideWhenUsed="1"/>
-    <w:lsdException w:name="Table List 2" w:semiHidden="1" w:unhideWhenUsed="1"/>
-    <w:lsdException w:name="Table List 3" w:semiHidden="1" w:unhideWhenUsed="1"/>
-    <w:lsdException w:name="Table List 4" w:semiHidden="1" w:unhideWhenUsed="1"/>
-    <w:lsdException w:name="Table List 5" w:semiHidden="1" w:unhideWhenUsed="1"/>
-    <w:lsdException w:name="Table List 6" w:semiHidden="1" w:unhideWhenUsed="1"/>
-    <w:lsdException w:name="Table List 7" w:semiHidden="1" w:unhideWhenUsed="1"/>
-    <w:lsdException w:name="Table List 8" w:semiHidden="1" w:unhideWhenUsed="1"/>
-    <w:lsdException w:name="Table 3D effects 1" w:semiHidden="1" w:unhideWhenUsed="1"/>
-    <w:lsdException w:name="Table 3D effects 2" w:semiHidden="1" w:unhideWhenUsed="1"/>
-    <w:lsdException w:name="Table 3D effects 3" w:semiHidden="1" w:unhideWhenUsed="1"/>
-    <w:lsdException w:name="Table Contemporary" w:semiHidden="1" w:unhideWhenUsed="1"/>
-    <w:lsdException w:name="Table Elegant" w:semiHidden="1" w:unhideWhenUsed="1"/>
-    <w:lsdException w:name="Table Professional" w:semiHidden="1" w:unhideWhenUsed="1"/>
-    <w:lsdException w:name="Table Subtle 1" w:semiHidden="1" w:unhideWhenUsed="1"/>
-    <w:lsdException w:name="Table Subtle 2" w:semiHidden="1" w:unhideWhenUsed="1"/>
-    <w:lsdException w:name="Table Web 1" w:semiHidden="1" w:unhideWhenUsed="1"/>
-    <w:lsdException w:name="Table Web 2" w:semiHidden="1" w:unhideWhenUsed="1"/>
-    <w:lsdException w:name="Table Web 3" w:semiHidden="1" w:unhideWhenUsed="1"/>
-    <w:lsdException w:name="Balloon Text" w:semiHidden="1" w:unhideWhenUsed="1"/>
-    <w:lsdException w:name="Table Grid" w:uiPriority="39"/>
-    <w:lsdException w:name="Table Theme" w:semiHidden="1" w:unhideWhenUsed="1"/>
-    <w:lsdException w:name="Placeholder Text" w:semiHidden="1"/>
-    <w:lsdException w:name="No Spacing" w:uiPriority="1" w:qFormat="1"/>
-    <w:lsdException w:name="Light Shading" w:uiPriority="60"/>
-    <w:lsdException w:name="Light List" w:uiPriority="61"/>
-    <w:lsdException w:name="Light Grid" w:uiPriority="62"/>
-    <w:lsdException w:name="Medium Shading 1" w:uiPriority="63"/>
-    <w:lsdException w:name="Medium Shading 2" w:uiPriority="64"/>
-    <w:lsdException w:name="Medium List 1" w:uiPriority="65"/>
-    <w:lsdException w:name="Medium List 2" w:uiPriority="66"/>
-    <w:lsdException w:name="Medium Grid 1" w:uiPriority="67"/>
-    <w:lsdException w:name="Medium Grid 2" w:uiPriority="68"/>
-    <w:lsdException w:name="Medium Grid 3" w:uiPriority="69"/>
-    <w:lsdException w:name="Dark List" w:uiPriority="70"/>
-    <w:lsdException w:name="Colorful Shading" w:uiPriority="71"/>
-    <w:lsdException w:name="Colorful List" w:uiPriority="72"/>
-    <w:lsdException w:name="Colorful Grid" w:uiPriority="73"/>
-    <w:lsdException w:name="Light Shading Accent 1" w:uiPriority="60"/>
-    <w:lsdException w:name="Light List Accent 1" w:uiPriority="61"/>
-    <w:lsdException w:name="Light Grid Accent 1" w:uiPriority="62"/>
-    <w:lsdException w:name="Medium Shading 1 Accent 1" w:uiPriority="63"/>
-    <w:lsdException w:name="Medium Shading 2 Accent 1" w:uiPriority="64"/>
-    <w:lsdException w:name="Medium List 1 Accent 1" w:uiPriority="65"/>
-    <w:lsdException w:name="Revision" w:semiHidden="1"/>
-    <w:lsdException w:name="List Paragraph" w:uiPriority="34" w:qFormat="1"/>
-    <w:lsdException w:name="Quote" w:uiPriority="29" w:qFormat="1"/>
-    <w:lsdException w:name="Intense Quote" w:uiPriority="30" w:qFormat="1"/>
-    <w:lsdException w:name="Medium List 2 Accent 1" w:uiPriority="66"/>
-    <w:lsdException w:name="Medium Grid 1 Accent 1" w:uiPriority="67"/>
-    <w:lsdException w:name="Medium Grid 2 Accent 1" w:uiPriority="68"/>
-    <w:lsdException w:name="Medium Grid 3 Accent 1" w:uiPriority="69"/>
-    <w:lsdException w:name="Dark List Accent 1" w:uiPriority="70"/>
-    <w:lsdException w:name="Colorful Shading Accent 1" w:uiPriority="71"/>
-    <w:lsdException w:name="Colorful List Accent 1" w:uiPriority="72"/>
-    <w:lsdException w:name="Colorful Grid Accent 1" w:uiPriority="73"/>
-    <w:lsdException w:name="Light Shading Accent 2" w:uiPriority="60"/>
-    <w:lsdException w:name="Light List Accent 2" w:uiPriority="61"/>
-    <w:lsdException w:name="Light Grid Accent 2" w:uiPriority="62"/>
-    <w:lsdException w:name="Medium Shading 1 Accent 2" w:uiPriority="63"/>
-    <w:lsdException w:name="Medium Shading 2 Accent 2" w:uiPriority="64"/>
-    <w:lsdException w:name="Medium List 1 Accent 2" w:uiPriority="65"/>
-    <w:lsdException w:name="Medium List 2 Accent 2" w:uiPriority="66"/>
-    <w:lsdException w:name="Medium Grid 1 Accent 2" w:uiPriority="67"/>
-    <w:lsdException w:name="Medium Grid 2 Accent 2" w:uiPriority="68"/>
-    <w:lsdException w:name="Medium Grid 3 Accent 2" w:uiPriority="69"/>
-    <w:lsdException w:name="Dark List Accent 2" w:uiPriority="70"/>
-    <w:lsdException w:name="Colorful Shading Accent 2" w:uiPriority="71"/>
-    <w:lsdException w:name="Colorful List Accent 2" w:uiPriority="72"/>
-    <w:lsdException w:name="Colorful Grid Accent 2" w:uiPriority="73"/>
-    <w:lsdException w:name="Light Shading Accent 3" w:uiPriority="60"/>
-    <w:lsdException w:name="Light List Accent 3" w:uiPriority="61"/>
-    <w:lsdException w:name="Light Grid Accent 3" w:uiPriority="62"/>
-    <w:lsdException w:name="Medium Shading 1 Accent 3" w:uiPriority="63"/>
-    <w:lsdException w:name="Medium Shading 2 Accent 3" w:uiPriority="64"/>
-    <w:lsdException w:name="Medium List 1 Accent 3" w:uiPriority="65"/>
-    <w:lsdException w:name="Medium List 2 Accent 3" w:uiPriority="66"/>
-    <w:lsdException w:name="Medium Grid 1 Accent 3" w:uiPriority="67"/>
-    <w:lsdException w:name="Medium Grid 2 Accent 3" w:uiPriority="68"/>
-    <w:lsdException w:name="Medium Grid 3 Accent 3" w:uiPriority="69"/>
-    <w:lsdException w:name="Dark List Accent 3" w:uiPriority="70"/>
-    <w:lsdException w:name="Colorful Shading Accent 3" w:uiPriority="71"/>
-    <w:lsdException w:name="Colorful List Accent 3" w:uiPriority="72"/>
-    <w:lsdException w:name="Colorful Grid Accent 3" w:uiPriority="73"/>
-    <w:lsdException w:name="Light Shading Accent 4" w:uiPriority="60"/>
-    <w:lsdException w:name="Light List Accent 4" w:uiPriority="61"/>
-    <w:lsdException w:name="Light Grid Accent 4" w:uiPriority="62"/>
-    <w:lsdException w:name="Medium Shading 1 Accent 4" w:uiPriority="63"/>
-    <w:lsdException w:name="Medium Shading 2 Accent 4" w:uiPriority="64"/>
-    <w:lsdException w:name="Medium List 1 Accent 4" w:uiPriority="65"/>
-    <w:lsdException w:name="Medium List 2 Accent 4" w:uiPriority="66"/>
-    <w:lsdException w:name="Medium Grid 1 Accent 4" w:uiPriority="67"/>
-    <w:lsdException w:name="Medium Grid 2 Accent 4" w:uiPriority="68"/>
-    <w:lsdException w:name="Medium Grid 3 Accent 4" w:uiPriority="69"/>
-    <w:lsdException w:name="Dark List Accent 4" w:uiPriority="70"/>
-    <w:lsdException w:name="Colorful Shading Accent 4" w:uiPriority="71"/>
-    <w:lsdException w:name="Colorful List Accent 4" w:uiPriority="72"/>
-    <w:lsdException w:name="Colorful Grid Accent 4" w:uiPriority="73"/>
-    <w:lsdException w:name="Light Shading Accent 5" w:uiPriority="60"/>
-    <w:lsdException w:name="Light List Accent 5" w:uiPriority="61"/>
-    <w:lsdException w:name="Light Grid Accent 5" w:uiPriority="62"/>
-    <w:lsdException w:name="Medium Shading 1 Accent 5" w:uiPriority="63"/>
-    <w:lsdException w:name="Medium Shading 2 Accent 5" w:uiPriority="64"/>
-    <w:lsdException w:name="Medium List 1 Accent 5" w:uiPriority="65"/>
-    <w:lsdException w:name="Medium List 2 Accent 5" w:uiPriority="66"/>
-    <w:lsdException w:name="Medium Grid 1 Accent 5" w:uiPriority="67"/>
-    <w:lsdException w:name="Medium Grid 2 Accent 5" w:uiPriority="68"/>
-    <w:lsdException w:name="Medium Grid 3 Accent 5" w:uiPriority="69"/>
-    <w:lsdException w:name="Dark List Accent 5" w:uiPriority="70"/>
-    <w:lsdException w:name="Colorful Shading Accent 5" w:uiPriority="71"/>
-    <w:lsdException w:name="Colorful List Accent 5" w:uiPriority="72"/>
-    <w:lsdException w:name="Colorful Grid Accent 5" w:uiPriority="73"/>
-    <w:lsdException w:name="Light Shading Accent 6" w:uiPriority="60"/>
-    <w:lsdException w:name="Light List Accent 6" w:uiPriority="61"/>
-    <w:lsdException w:name="Light Grid Accent 6" w:uiPriority="62"/>
-    <w:lsdException w:name="Medium Shading 1 Accent 6" w:uiPriority="63"/>
-    <w:lsdException w:name="Medium Shading 2 Accent 6" w:uiPriority="64"/>
-    <w:lsdException w:name="Medium List 1 Accent 6" w:uiPriority="65"/>
-    <w:lsdException w:name="Medium List 2 Accent 6" w:uiPriority="66"/>
-    <w:lsdException w:name="Medium Grid 1 Accent 6" w:uiPriority="67"/>
-    <w:lsdException w:name="Medium Grid 2 Accent 6" w:uiPriority="68"/>
-    <w:lsdException w:name="Medium Grid 3 Accent 6" w:uiPriority="69"/>
-    <w:lsdException w:name="Dark List Accent 6" w:uiPriority="70"/>
-    <w:lsdException w:name="Colorful Shading Accent 6" w:uiPriority="71"/>
-    <w:lsdException w:name="Colorful List Accent 6" w:uiPriority="72"/>
-    <w:lsdException w:name="Colorful Grid Accent 6" w:uiPriority="73"/>
-    <w:lsdException w:name="Subtle Emphasis" w:uiPriority="19" w:qFormat="1"/>
-    <w:lsdException w:name="Intense Emphasis" w:uiPriority="21" w:qFormat="1"/>
-    <w:lsdException w:name="Subtle Reference" w:uiPriority="31" w:qFormat="1"/>
-    <w:lsdException w:name="Intense Reference" w:uiPriority="32" w:qFormat="1"/>
-    <w:lsdException w:name="Book Title" w:uiPriority="33" w:qFormat="1"/>
-    <w:lsdException w:name="Bibliography" w:semiHidden="1" w:uiPriority="37" w:unhideWhenUsed="1"/>
-    <w:lsdException w:name="TOC Heading" w:semiHidden="1" w:uiPriority="39" w:unhideWhenUsed="1" w:qFormat="1"/>
-    <w:lsdException w:name="Plain Table 1" w:uiPriority="41"/>
-    <w:lsdException w:name="Plain Table 2" w:uiPriority="42"/>
-    <w:lsdException w:name="Plain Table 3" w:uiPriority="43"/>
-    <w:lsdException w:name="Plain Table 4" w:uiPriority="44"/>
-    <w:lsdException w:name="Plain Table 5" w:uiPriority="45"/>
-    <w:lsdException w:name="Grid Table Light" w:uiPriority="40"/>
-    <w:lsdException w:name="Grid Table 1 Light" w:uiPriority="46"/>
-    <w:lsdException w:name="Grid Table 2" w:uiPriority="47"/>
-    <w:lsdException w:name="Grid Table 3" w:uiPriority="48"/>
-    <w:lsdException w:name="Grid Table 4" w:uiPriority="49"/>
-    <w:lsdException w:name="Grid Table 5 Dark" w:uiPriority="50"/>
-    <w:lsdException w:name="Grid Table 6 Colorful" w:uiPriority="51"/>
-    <w:lsdException w:name="Grid Table 7 Colorful" w:uiPriority="52"/>
-    <w:lsdException w:name="Grid Table 1 Light Accent 1" w:uiPriority="46"/>
-    <w:lsdException w:name="Grid Table 2 Accent 1" w:uiPriority="47"/>
-    <w:lsdException w:name="Grid Table 3 Accent 1" w:uiPriority="48"/>
-    <w:lsdException w:name="Grid Table 4 Accent 1" w:uiPriority="49"/>
-    <w:lsdException w:name="Grid Table 5 Dark Accent 1" w:uiPriority="50"/>
-    <w:lsdException w:name="Grid Table 6 Colorful Accent 1" w:uiPriority="51"/>
-    <w:lsdException w:name="Grid Table 7 Colorful Accent 1" w:uiPriority="52"/>
-    <w:lsdException w:name="Grid Table 1 Light Accent 2" w:uiPriority="46"/>
-    <w:lsdException w:name="Grid Table 2 Accent 2" w:uiPriority="47"/>
-    <w:lsdException w:name="Grid Table 3 Accent 2" w:uiPriority="48"/>
-    <w:lsdException w:name="Grid Table 4 Accent 2" w:uiPriority="49"/>
-    <w:lsdException w:name="Grid Table 5 Dark Accent 2" w:uiPriority="50"/>
-    <w:lsdException w:name="Grid Table 6 Colorful Accent 2" w:uiPriority="51"/>
-    <w:lsdException w:name="Grid Table 7 Colorful Accent 2" w:uiPriority="52"/>
-    <w:lsdException w:name="Grid Table 1 Light Accent 3" w:uiPriority="46"/>
-    <w:lsdException w:name="Grid Table 2 Accent 3" w:uiPriority="47"/>
-    <w:lsdException w:name="Grid Table 3 Accent 3" w:uiPriority="48"/>
-    <w:lsdException w:name="Grid Table 4 Accent 3" w:uiPriority="49"/>
-    <w:lsdException w:name="Grid Table 5 Dark Accent 3" w:uiPriority="50"/>
-    <w:lsdException w:name="Grid Table 6 Colorful Accent 3" w:uiPriority="51"/>
-    <w:lsdException w:name="Grid Table 7 Colorful Accent 3" w:uiPriority="52"/>
-    <w:lsdException w:name="Grid Table 1 Light Accent 4" w:uiPriority="46"/>
-    <w:lsdException w:name="Grid Table 2 Accent 4" w:uiPriority="47"/>
-    <w:lsdException w:name="Grid Table 3 Accent 4" w:uiPriority="48"/>
-    <w:lsdException w:name="Grid Table 4 Accent 4" w:uiPriority="49"/>
-    <w:lsdException w:name="Grid Table 5 Dark Accent 4" w:uiPriority="50"/>
-    <w:lsdException w:name="Grid Table 6 Colorful Accent 4" w:uiPriority="51"/>
-    <w:lsdException w:name="Grid Table 7 Colorful Accent 4" w:uiPriority="52"/>
-    <w:lsdException w:name="Grid Table 1 Light Accent 5" w:uiPriority="46"/>
-    <w:lsdException w:name="Grid Table 2 Accent 5" w:uiPriority="47"/>
-    <w:lsdException w:name="Grid Table 3 Accent 5" w:uiPriority="48"/>
-    <w:lsdException w:name="Grid Table 4 Accent 5" w:uiPriority="49"/>
-    <w:lsdException w:name="Grid Table 5 Dark Accent 5" w:uiPriority="50"/>
-    <w:lsdException w:name="Grid Table 6 Colorful Accent 5" w:uiPriority="51"/>
-    <w:lsdException w:name="Grid Table 7 Colorful Accent 5" w:uiPriority="52"/>
-    <w:lsdException w:name="Grid Table 1 Light Accent 6" w:uiPriority="46"/>
-    <w:lsdException w:name="Grid Table 2 Accent 6" w:uiPriority="47"/>
-    <w:lsdException w:name="Grid Table 3 Accent 6" w:uiPriority="48"/>
-    <w:lsdException w:name="Grid Table 4 Accent 6" w:uiPriority="49"/>
-    <w:lsdException w:name="Grid Table 5 Dark Accent 6" w:uiPriority="50"/>
-    <w:lsdException w:name="Grid Table 6 Colorful Accent 6" w:uiPriority="51"/>
-    <w:lsdException w:name="Grid Table 7 Colorful Accent 6" w:uiPriority="52"/>
-    <w:lsdException w:name="List Table 1 Light" w:uiPriority="46"/>
-    <w:lsdException w:name="List Table 2" w:uiPriority="47"/>
-    <w:lsdException w:name="List Table 3" w:uiPriority="48"/>
-    <w:lsdException w:name="List Table 4" w:uiPriority="49"/>
-    <w:lsdException w:name="List Table 5 Dark" w:uiPriority="50"/>
-    <w:lsdException w:name="List Table 6 Colorful" w:uiPriority="51"/>
-    <w:lsdException w:name="List Table 7 Colorful" w:uiPriority="52"/>
-    <w:lsdException w:name="List Table 1 Light Accent 1" w:uiPriority="46"/>
-    <w:lsdException w:name="List Table 2 Accent 1" w:uiPriority="47"/>
-    <w:lsdException w:name="List Table 3 Accent 1" w:uiPriority="48"/>
-    <w:lsdException w:name="List Table 4 Accent 1" w:uiPriority="49"/>
-    <w:lsdException w:name="List Table 5 Dark Accent 1" w:uiPriority="50"/>
-    <w:lsdException w:name="List Table 6 Colorful Accent 1" w:uiPriority="51"/>
-    <w:lsdException w:name="List Table 7 Colorful Accent 1" w:uiPriority="52"/>
-    <w:lsdException w:name="List Table 1 Light Accent 2" w:uiPriority="46"/>
-    <w:lsdException w:name="List Table 2 Accent 2" w:uiPriority="47"/>
-    <w:lsdException w:name="List Table 3 Accent 2" w:uiPriority="48"/>
-    <w:lsdException w:name="List Table 4 Accent 2" w:uiPriority="49"/>
-    <w:lsdException w:name="List Table 5 Dark Accent 2" w:uiPriority="50"/>
-    <w:lsdException w:name="List Table 6 Colorful Accent 2" w:uiPriority="51"/>
-    <w:lsdException w:name="List Table 7 Colorful Accent 2" w:uiPriority="52"/>
-    <w:lsdException w:name="List Table 1 Light Accent 3" w:uiPriority="46"/>
-    <w:lsdException w:name="List Table 2 Accent 3" w:uiPriority="47"/>
-    <w:lsdException w:name="List Table 3 Accent 3" w:uiPriority="48"/>
-    <w:lsdException w:name="List Table 4 Accent 3" w:uiPriority="49"/>
-    <w:lsdException w:name="List Table 5 Dark Accent 3" w:uiPriority="50"/>
-    <w:lsdException w:name="List Table 6 Colorful Accent 3" w:uiPriority="51"/>
-    <w:lsdException w:name="List Table 7 Colorful Accent 3" w:uiPriority="52"/>
-    <w:lsdException w:name="List Table 1 Light Accent 4" w:uiPriority="46"/>
-    <w:lsdException w:name="List Table 2 Accent 4" w:uiPriority="47"/>
-    <w:lsdException w:name="List Table 3 Accent 4" w:uiPriority="48"/>
-    <w:lsdException w:name="List Table 4 Accent 4" w:uiPriority="49"/>
-    <w:lsdException w:name="List Table 5 Dark Accent 4" w:uiPriority="50"/>
-    <w:lsdException w:name="List Table 6 Colorful Accent 4" w:uiPriority="51"/>
-    <w:lsdException w:name="List Table 7 Colorful Accent 4" w:uiPriority="52"/>
-    <w:lsdException w:name="List Table 1 Light Accent 5" w:uiPriority="46"/>
-    <w:lsdException w:name="List Table 2 Accent 5" w:uiPriority="47"/>
-    <w:lsdException w:name="List Table 3 Accent 5" w:uiPriority="48"/>
-    <w:lsdException w:name="List Table 4 Accent 5" w:uiPriority="49"/>
-    <w:lsdException w:name="List Table 5 Dark Accent 5" w:uiPriority="50"/>
-    <w:lsdException w:name="List Table 6 Colorful Accent 5" w:uiPriority="51"/>
-    <w:lsdException w:name="List Table 7 Colorful Accent 5" w:uiPriority="52"/>
-    <w:lsdException w:name="List Table 1 Light Accent 6" w:uiPriority="46"/>
-    <w:lsdException w:name="List Table 2 Accent 6" w:uiPriority="47"/>
-    <w:lsdException w:name="List Table 3 Accent 6" w:uiPriority="48"/>
-    <w:lsdException w:name="List Table 4 Accent 6" w:uiPriority="49"/>
-    <w:lsdException w:name="List Table 5 Dark Accent 6" w:uiPriority="50"/>
-    <w:lsdException w:name="List Table 6 Colorful Accent 6" w:uiPriority="51"/>
-    <w:lsdException w:name="List Table 7 Colorful Accent 6" w:uiPriority="52"/>
-    <w:lsdException w:name="Mention" w:semiHidden="1" w:unhideWhenUsed="1"/>
-    <w:lsdException w:name="Smart Hyperlink" w:semiHidden="1" w:unhideWhenUsed="1"/>
-    <w:lsdException w:name="Hashtag" w:semiHidden="1" w:unhideWhenUsed="1"/>
-    <w:lsdException w:name="Unresolved Mention" w:semiHidden="1" w:unhideWhenUsed="1"/>
-    <w:lsdException w:name="Smart Link" w:semiHidden="1" w:unhideWhenUsed="1"/>
+  <w:latentStyles w:defLockedState="0" w:defUIPriority="99" w:defSemiHidden="1" w:defUnhideWhenUsed="1" w:defQFormat="0" w:count="267">
+    <w:lsdException w:name="Normal" w:semiHidden="0" w:uiPriority="0" w:unhideWhenUsed="0" w:qFormat="1"/>
+    <w:lsdException w:name="heading 1" w:semiHidden="0" w:uiPriority="9" w:unhideWhenUsed="0" w:qFormat="1"/>
+    <w:lsdException w:name="heading 2" w:uiPriority="9" w:qFormat="1"/>
+    <w:lsdException w:name="heading 3" w:uiPriority="9" w:qFormat="1"/>
+    <w:lsdException w:name="heading 4" w:uiPriority="9" w:qFormat="1"/>
+    <w:lsdException w:name="heading 5" w:uiPriority="9" w:qFormat="1"/>
+    <w:lsdException w:name="heading 6" w:uiPriority="9" w:qFormat="1"/>
+    <w:lsdException w:name="heading 7" w:uiPriority="9" w:qFormat="1"/>
+    <w:lsdException w:name="heading 8" w:uiPriority="9" w:qFormat="1"/>
+    <w:lsdException w:name="heading 9" w:uiPriority="9" w:qFormat="1"/>
+    <w:lsdException w:name="toc 1" w:uiPriority="39"/>
+    <w:lsdException w:name="toc 2" w:uiPriority="39"/>
+    <w:lsdException w:name="toc 3" w:uiPriority="39"/>
+    <w:lsdException w:name="toc 4" w:uiPriority="39"/>
+    <w:lsdException w:name="toc 5" w:uiPriority="39"/>
+    <w:lsdException w:name="toc 6" w:uiPriority="39"/>
+    <w:lsdException w:name="toc 7" w:uiPriority="39"/>
+    <w:lsdException w:name="toc 8" w:uiPriority="39"/>
+    <w:lsdException w:name="toc 9" w:uiPriority="39"/>
+    <w:lsdException w:name="caption" w:uiPriority="35" w:qFormat="1"/>
+    <w:lsdException w:name="Title" w:semiHidden="0" w:uiPriority="10" w:unhideWhenUsed="0" w:qFormat="1"/>
+    <w:lsdException w:name="Default Paragraph Font" w:uiPriority="1"/>
+    <w:lsdException w:name="Subtitle" w:semiHidden="0" w:uiPriority="11" w:unhideWhenUsed="0" w:qFormat="1"/>
+    <w:lsdException w:name="Strong" w:semiHidden="0" w:uiPriority="22" w:unhideWhenUsed="0" w:qFormat="1"/>
+    <w:lsdException w:name="Emphasis" w:semiHidden="0" w:uiPriority="20" w:unhideWhenUsed="0" w:qFormat="1"/>
+    <w:lsdException w:name="Table Grid" w:semiHidden="0" w:uiPriority="39" w:unhideWhenUsed="0"/>
+    <w:lsdException w:name="Placeholder Text" w:unhideWhenUsed="0"/>
+    <w:lsdException w:name="No Spacing" w:semiHidden="0" w:uiPriority="1" w:unhideWhenUsed="0" w:qFormat="1"/>
+    <w:lsdException w:name="Light Shading" w:semiHidden="0" w:uiPriority="60" w:unhideWhenUsed="0"/>
+    <w:lsdException w:name="Light List" w:semiHidden="0" w:uiPriority="61" w:unhideWhenUsed="0"/>
+    <w:lsdException w:name="Light Grid" w:semiHidden="0" w:uiPriority="62" w:unhideWhenUsed="0"/>
+    <w:lsdException w:name="Medium Shading 1" w:semiHidden="0" w:uiPriority="63" w:unhideWhenUsed="0"/>
+    <w:lsdException w:name="Medium Shading 2" w:semiHidden="0" w:uiPriority="64" w:unhideWhenUsed="0"/>
+    <w:lsdException w:name="Medium List 1" w:semiHidden="0" w:uiPriority="65" w:unhideWhenUsed="0"/>
+    <w:lsdException w:name="Medium List 2" w:semiHidden="0" w:uiPriority="66" w:unhideWhenUsed="0"/>
+    <w:lsdException w:name="Medium Grid 1" w:semiHidden="0" w:uiPriority="67" w:unhideWhenUsed="0"/>
+    <w:lsdException w:name="Medium Grid 2" w:semiHidden="0" w:uiPriority="68" w:unhideWhenUsed="0"/>
+    <w:lsdException w:name="Medium Grid 3" w:semiHidden="0" w:uiPriority="69" w:unhideWhenUsed="0"/>
+    <w:lsdException w:name="Dark List" w:semiHidden="0" w:uiPriority="70" w:unhideWhenUsed="0"/>
+    <w:lsdException w:name="Colorful Shading" w:semiHidden="0" w:uiPriority="71" w:unhideWhenUsed="0"/>
+    <w:lsdException w:name="Colorful List" w:semiHidden="0" w:uiPriority="72" w:unhideWhenUsed="0"/>
+    <w:lsdException w:name="Colorful Grid" w:semiHidden="0" w:uiPriority="73" w:unhideWhenUsed="0"/>
+    <w:lsdException w:name="Light Shading Accent 1" w:semiHidden="0" w:uiPriority="60" w:unhideWhenUsed="0"/>
+    <w:lsdException w:name="Light List Accent 1" w:semiHidden="0" w:uiPriority="61" w:unhideWhenUsed="0"/>
+    <w:lsdException w:name="Light Grid Accent 1" w:semiHidden="0" w:uiPriority="62" w:unhideWhenUsed="0"/>
+    <w:lsdException w:name="Medium Shading 1 Accent 1" w:semiHidden="0" w:uiPriority="63" w:unhideWhenUsed="0"/>
+    <w:lsdException w:name="Medium Shading 2 Accent 1" w:semiHidden="0" w:uiPriority="64" w:unhideWhenUsed="0"/>
+    <w:lsdException w:name="Medium List 1 Accent 1" w:semiHidden="0" w:uiPriority="65" w:unhideWhenUsed="0"/>
+    <w:lsdException w:name="Revision" w:unhideWhenUsed="0"/>
+    <w:lsdException w:name="List Paragraph" w:semiHidden="0" w:uiPriority="34" w:unhideWhenUsed="0" w:qFormat="1"/>
+    <w:lsdException w:name="Quote" w:semiHidden="0" w:uiPriority="29" w:unhideWhenUsed="0" w:qFormat="1"/>
+    <w:lsdException w:name="Intense Quote" w:semiHidden="0" w:uiPriority="30" w:unhideWhenUsed="0" w:qFormat="1"/>
+    <w:lsdException w:name="Medium List 2 Accent 1" w:semiHidden="0" w:uiPriority="66" w:unhideWhenUsed="0"/>
+    <w:lsdException w:name="Medium Grid 1 Accent 1" w:semiHidden="0" w:uiPriority="67" w:unhideWhenUsed="0"/>
+    <w:lsdException w:name="Medium Grid 2 Accent 1" w:semiHidden="0" w:uiPriority="68" w:unhideWhenUsed="0"/>
+    <w:lsdException w:name="Medium Grid 3 Accent 1" w:semiHidden="0" w:uiPriority="69" w:unhideWhenUsed="0"/>
+    <w:lsdException w:name="Dark List Accent 1" w:semiHidden="0" w:uiPriority="70" w:unhideWhenUsed="0"/>
+    <w:lsdException w:name="Colorful Shading Accent 1" w:semiHidden="0" w:uiPriority="71" w:unhideWhenUsed="0"/>
+    <w:lsdException w:name="Colorful List Accent 1" w:semiHidden="0" w:uiPriority="72" w:unhideWhenUsed="0"/>
+    <w:lsdException w:name="Colorful Grid Accent 1" w:semiHidden="0" w:uiPriority="73" w:unhideWhenUsed="0"/>
+    <w:lsdException w:name="Light Shading Accent 2" w:semiHidden="0" w:uiPriority="60" w:unhideWhenUsed="0"/>
+    <w:lsdException w:name="Light List Accent 2" w:semiHidden="0" w:uiPriority="61" w:unhideWhenUsed="0"/>
+    <w:lsdException w:name="Light Grid Accent 2" w:semiHidden="0" w:uiPriority="62" w:unhideWhenUsed="0"/>
+    <w:lsdException w:name="Medium Shading 1 Accent 2" w:semiHidden="0" w:uiPriority="63" w:unhideWhenUsed="0"/>
+    <w:lsdException w:name="Medium Shading 2 Accent 2" w:semiHidden="0" w:uiPriority="64" w:unhideWhenUsed="0"/>
+    <w:lsdException w:name="Medium List 1 Accent 2" w:semiHidden="0" w:uiPriority="65" w:unhideWhenUsed="0"/>
+    <w:lsdException w:name="Medium List 2 Accent 2" w:semiHidden="0" w:uiPriority="66" w:unhideWhenUsed="0"/>
+    <w:lsdException w:name="Medium Grid 1 Accent 2" w:semiHidden="0" w:uiPriority="67" w:unhideWhenUsed="0"/>
+    <w:lsdException w:name="Medium Grid 2 Accent 2" w:semiHidden="0" w:uiPriority="68" w:unhideWhenUsed="0"/>
+    <w:lsdException w:name="Medium Grid 3 Accent 2" w:semiHidden="0" w:uiPriority="69" w:unhideWhenUsed="0"/>
+    <w:lsdException w:name="Dark List Accent 2" w:semiHidden="0" w:uiPriority="70" w:unhideWhenUsed="0"/>
+    <w:lsdException w:name="Colorful Shading Accent 2" w:semiHidden="0" w:uiPriority="71" w:unhideWhenUsed="0"/>
+    <w:lsdException w:name="Colorful List Accent 2" w:semiHidden="0" w:uiPriority="72" w:unhideWhenUsed="0"/>
+    <w:lsdException w:name="Colorful Grid Accent 2" w:semiHidden="0" w:uiPriority="73" w:unhideWhenUsed="0"/>
+    <w:lsdException w:name="Light Shading Accent 3" w:semiHidden="0" w:uiPriority="60" w:unhideWhenUsed="0"/>
+    <w:lsdException w:name="Light List Accent 3" w:semiHidden="0" w:uiPriority="61" w:unhideWhenUsed="0"/>
+    <w:lsdException w:name="Light Grid Accent 3" w:semiHidden="0" w:uiPriority="62" w:unhideWhenUsed="0"/>
+    <w:lsdException w:name="Medium Shading 1 Accent 3" w:semiHidden="0" w:uiPriority="63" w:unhideWhenUsed="0"/>
+    <w:lsdException w:name="Medium Shading 2 Accent 3" w:semiHidden="0" w:uiPriority="64" w:unhideWhenUsed="0"/>
+    <w:lsdException w:name="Medium List 1 Accent 3" w:semiHidden="0" w:uiPriority="65" w:unhideWhenUsed="0"/>
+    <w:lsdException w:name="Medium List 2 Accent 3" w:semiHidden="0" w:uiPriority="66" w:unhideWhenUsed="0"/>
+    <w:lsdException w:name="Medium Grid 1 Accent 3" w:semiHidden="0" w:uiPriority="67" w:unhideWhenUsed="0"/>
+    <w:lsdException w:name="Medium Grid 2 Accent 3" w:semiHidden="0" w:uiPriority="68" w:unhideWhenUsed="0"/>
+    <w:lsdException w:name="Medium Grid 3 Accent 3" w:semiHidden="0" w:uiPriority="69" w:unhideWhenUsed="0"/>
+    <w:lsdException w:name="Dark List Accent 3" w:semiHidden="0" w:uiPriority="70" w:unhideWhenUsed="0"/>
+    <w:lsdException w:name="Colorful Shading Accent 3" w:semiHidden="0" w:uiPriority="71" w:unhideWhenUsed="0"/>
+    <w:lsdException w:name="Colorful List Accent 3" w:semiHidden="0" w:uiPriority="72" w:unhideWhenUsed="0"/>
+    <w:lsdException w:name="Colorful Grid Accent 3" w:semiHidden="0" w:uiPriority="73" w:unhideWhenUsed="0"/>
+    <w:lsdException w:name="Light Shading Accent 4" w:semiHidden="0" w:uiPriority="60" w:unhideWhenUsed="0"/>
+    <w:lsdException w:name="Light List Accent 4" w:semiHidden="0" w:uiPriority="61" w:unhideWhenUsed="0"/>
+    <w:lsdException w:name="Light Grid Accent 4" w:semiHidden="0" w:uiPriority="62" w:unhideWhenUsed="0"/>
+    <w:lsdException w:name="Medium Shading 1 Accent 4" w:semiHidden="0" w:uiPriority="63" w:unhideWhenUsed="0"/>
+    <w:lsdException w:name="Medium Shading 2 Accent 4" w:semiHidden="0" w:uiPriority="64" w:unhideWhenUsed="0"/>
+    <w:lsdException w:name="Medium List 1 Accent 4" w:semiHidden="0" w:uiPriority="65" w:unhideWhenUsed="0"/>
+    <w:lsdException w:name="Medium List 2 Accent 4" w:semiHidden="0" w:uiPriority="66" w:unhideWhenUsed="0"/>
+    <w:lsdException w:name="Medium Grid 1 Accent 4" w:semiHidden="0" w:uiPriority="67" w:unhideWhenUsed="0"/>
+    <w:lsdException w:name="Medium Grid 2 Accent 4" w:semiHidden="0" w:uiPriority="68" w:unhideWhenUsed="0"/>
+    <w:lsdException w:name="Medium Grid 3 Accent 4" w:semiHidden="0" w:uiPriority="69" w:unhideWhenUsed="0"/>
+    <w:lsdException w:name="Dark List Accent 4" w:semiHidden="0" w:uiPriority="70" w:unhideWhenUsed="0"/>
+    <w:lsdException w:name="Colorful Shading Accent 4" w:semiHidden="0" w:uiPriority="71" w:unhideWhenUsed="0"/>
+    <w:lsdException w:name="Colorful List Accent 4" w:semiHidden="0" w:uiPriority="72" w:unhideWhenUsed="0"/>
+    <w:lsdException w:name="Colorful Grid Accent 4" w:semiHidden="0" w:uiPriority="73" w:unhideWhenUsed="0"/>
+    <w:lsdException w:name="Light Shading Accent 5" w:semiHidden="0" w:uiPriority="60" w:unhideWhenUsed="0"/>
+    <w:lsdException w:name="Light List Accent 5" w:semiHidden="0" w:uiPriority="61" w:unhideWhenUsed="0"/>
+    <w:lsdException w:name="Light Grid Accent 5" w:semiHidden="0" w:uiPriority="62" w:unhideWhenUsed="0"/>
+    <w:lsdException w:name="Medium Shading 1 Accent 5" w:semiHidden="0" w:uiPriority="63" w:unhideWhenUsed="0"/>
+    <w:lsdException w:name="Medium Shading 2 Accent 5" w:semiHidden="0" w:uiPriority="64" w:unhideWhenUsed="0"/>
+    <w:lsdException w:name="Medium List 1 Accent 5" w:semiHidden="0" w:uiPriority="65" w:unhideWhenUsed="0"/>
+    <w:lsdException w:name="Medium List 2 Accent 5" w:semiHidden="0" w:uiPriority="66" w:unhideWhenUsed="0"/>
+    <w:lsdException w:name="Medium Grid 1 Accent 5" w:semiHidden="0" w:uiPriority="67" w:unhideWhenUsed="0"/>
+    <w:lsdException w:name="Medium Grid 2 Accent 5" w:semiHidden="0" w:uiPriority="68" w:unhideWhenUsed="0"/>
+    <w:lsdException w:name="Medium Grid 3 Accent 5" w:semiHidden="0" w:uiPriority="69" w:unhideWhenUsed="0"/>
+    <w:lsdException w:name="Dark List Accent 5" w:semiHidden="0" w:uiPriority="70" w:unhideWhenUsed="0"/>
+    <w:lsdException w:name="Colorful Shading Accent 5" w:semiHidden="0" w:uiPriority="71" w:unhideWhenUsed="0"/>
+    <w:lsdException w:name="Colorful List Accent 5" w:semiHidden="0" w:uiPriority="72" w:unhideWhenUsed="0"/>
+    <w:lsdException w:name="Colorful Grid Accent 5" w:semiHidden="0" w:uiPriority="73" w:unhideWhenUsed="0"/>
+    <w:lsdException w:name="Light Shading Accent 6" w:semiHidden="0" w:uiPriority="60" w:unhideWhenUsed="0"/>
+    <w:lsdException w:name="Light List Accent 6" w:semiHidden="0" w:uiPriority="61" w:unhideWhenUsed="0"/>
+    <w:lsdException w:name="Light Grid Accent 6" w:semiHidden="0" w:uiPriority="62" w:unhideWhenUsed="0"/>
+    <w:lsdException w:name="Medium Shading 1 Accent 6" w:semiHidden="0" w:uiPriority="63" w:unhideWhenUsed="0"/>
+    <w:lsdException w:name="Medium Shading 2 Accent 6" w:semiHidden="0" w:uiPriority="64" w:unhideWhenUsed="0"/>
+    <w:lsdException w:name="Medium List 1 Accent 6" w:semiHidden="0" w:uiPriority="65" w:unhideWhenUsed="0"/>
+    <w:lsdException w:name="Medium List 2 Accent 6" w:semiHidden="0" w:uiPriority="66" w:unhideWhenUsed="0"/>
+    <w:lsdException w:name="Medium Grid 1 Accent 6" w:semiHidden="0" w:uiPriority="67" w:unhideWhenUsed="0"/>
+    <w:lsdException w:name="Medium Grid 2 Accent 6" w:semiHidden="0" w:uiPriority="68" w:unhideWhenUsed="0"/>
+    <w:lsdException w:name="Medium Grid 3 Accent 6" w:semiHidden="0" w:uiPriority="69" w:unhideWhenUsed="0"/>
+    <w:lsdException w:name="Dark List Accent 6" w:semiHidden="0" w:uiPriority="70" w:unhideWhenUsed="0"/>
+    <w:lsdException w:name="Colorful Shading Accent 6" w:semiHidden="0" w:uiPriority="71" w:unhideWhenUsed="0"/>
+    <w:lsdException w:name="Colorful List Accent 6" w:semiHidden="0" w:uiPriority="72" w:unhideWhenUsed="0"/>
+    <w:lsdException w:name="Colorful Grid Accent 6" w:semiHidden="0" w:uiPriority="73" w:unhideWhenUsed="0"/>
+    <w:lsdException w:name="Subtle Emphasis" w:semiHidden="0" w:uiPriority="19" w:unhideWhenUsed="0" w:qFormat="1"/>
+    <w:lsdException w:name="Intense Emphasis" w:semiHidden="0" w:uiPriority="21" w:unhideWhenUsed="0" w:qFormat="1"/>
+    <w:lsdException w:name="Subtle Reference" w:semiHidden="0" w:uiPriority="31" w:unhideWhenUsed="0" w:qFormat="1"/>
+    <w:lsdException w:name="Intense Reference" w:semiHidden="0" w:uiPriority="32" w:unhideWhenUsed="0" w:qFormat="1"/>
+    <w:lsdException w:name="Book Title" w:semiHidden="0" w:uiPriority="33" w:unhideWhenUsed="0" w:qFormat="1"/>
+    <w:lsdException w:name="Bibliography" w:uiPriority="37"/>
+    <w:lsdException w:name="TOC Heading" w:uiPriority="39" w:qFormat="1"/>
   </w:latentStyles>
   <w:style w:type="paragraph" w:default="1" w:styleId="Normal">
     <w:name w:val="Normal"/>
@@ -1453,7 +1284,277 @@
       <w:u w:val="single"/>
     </w:rPr>
   </w:style>
-  <w:style w:type="character" w:styleId="UnresolvedMention">
+  <w:style w:type="character" w:customStyle="1" w:styleId="UnresolvedMention">
+    <w:name w:val="Unresolved Mention"/>
+    <w:basedOn w:val="DefaultParagraphFont"/>
+    <w:uiPriority w:val="99"/>
+    <w:semiHidden/>
+    <w:unhideWhenUsed/>
+    <w:rsid w:val="003D6FBE"/>
+    <w:rPr>
+      <w:color w:val="605E5C"/>
+      <w:shd w:val="clear" w:color="auto" w:fill="E1DFDD"/>
+    </w:rPr>
+  </w:style>
+  <w:style w:type="character" w:styleId="FollowedHyperlink">
+    <w:name w:val="FollowedHyperlink"/>
+    <w:basedOn w:val="DefaultParagraphFont"/>
+    <w:uiPriority w:val="99"/>
+    <w:semiHidden/>
+    <w:unhideWhenUsed/>
+    <w:rsid w:val="00411D29"/>
+    <w:rPr>
+      <w:color w:val="954F72" w:themeColor="followedHyperlink"/>
+      <w:u w:val="single"/>
+    </w:rPr>
+  </w:style>
+</w:styles>
+</file>
+
+<file path=word/stylesWithEffects.xml><?xml version="1.0" encoding="utf-8"?>
+<w:styles xmlns:wpc="http://schemas.microsoft.com/office/word/2010/wordprocessingCanvas" xmlns:mc="http://schemas.openxmlformats.org/markup-compatibility/2006" xmlns:o="urn:schemas-microsoft-com:office:office" xmlns:r="http://schemas.openxmlformats.org/officeDocument/2006/relationships" xmlns:m="http://schemas.openxmlformats.org/officeDocument/2006/math" xmlns:v="urn:schemas-microsoft-com:vml" xmlns:wp14="http://schemas.microsoft.com/office/word/2010/wordprocessingDrawing" xmlns:wp="http://schemas.openxmlformats.org/drawingml/2006/wordprocessingDrawing" xmlns:w10="urn:schemas-microsoft-com:office:word" xmlns:w="http://schemas.openxmlformats.org/wordprocessingml/2006/main" xmlns:w14="http://schemas.microsoft.com/office/word/2010/wordml" xmlns:wpg="http://schemas.microsoft.com/office/word/2010/wordprocessingGroup" xmlns:wpi="http://schemas.microsoft.com/office/word/2010/wordprocessingInk" xmlns:wne="http://schemas.microsoft.com/office/word/2006/wordml" xmlns:wps="http://schemas.microsoft.com/office/word/2010/wordprocessingShape" mc:Ignorable="w14 wp14">
+  <w:docDefaults>
+    <w:rPrDefault>
+      <w:rPr>
+        <w:rFonts w:asciiTheme="minorHAnsi" w:eastAsiaTheme="minorHAnsi" w:hAnsiTheme="minorHAnsi" w:cstheme="minorBidi"/>
+        <w:sz w:val="22"/>
+        <w:szCs w:val="22"/>
+        <w:lang w:val="en-US" w:eastAsia="en-US" w:bidi="ar-SA"/>
+      </w:rPr>
+    </w:rPrDefault>
+    <w:pPrDefault>
+      <w:pPr>
+        <w:spacing w:after="160" w:line="259" w:lineRule="auto"/>
+      </w:pPr>
+    </w:pPrDefault>
+  </w:docDefaults>
+  <w:latentStyles w:defLockedState="0" w:defUIPriority="99" w:defSemiHidden="1" w:defUnhideWhenUsed="1" w:defQFormat="0" w:count="267">
+    <w:lsdException w:name="Normal" w:semiHidden="0" w:uiPriority="0" w:unhideWhenUsed="0" w:qFormat="1"/>
+    <w:lsdException w:name="heading 1" w:semiHidden="0" w:uiPriority="9" w:unhideWhenUsed="0" w:qFormat="1"/>
+    <w:lsdException w:name="heading 2" w:uiPriority="9" w:qFormat="1"/>
+    <w:lsdException w:name="heading 3" w:uiPriority="9" w:qFormat="1"/>
+    <w:lsdException w:name="heading 4" w:uiPriority="9" w:qFormat="1"/>
+    <w:lsdException w:name="heading 5" w:uiPriority="9" w:qFormat="1"/>
+    <w:lsdException w:name="heading 6" w:uiPriority="9" w:qFormat="1"/>
+    <w:lsdException w:name="heading 7" w:uiPriority="9" w:qFormat="1"/>
+    <w:lsdException w:name="heading 8" w:uiPriority="9" w:qFormat="1"/>
+    <w:lsdException w:name="heading 9" w:uiPriority="9" w:qFormat="1"/>
+    <w:lsdException w:name="toc 1" w:uiPriority="39"/>
+    <w:lsdException w:name="toc 2" w:uiPriority="39"/>
+    <w:lsdException w:name="toc 3" w:uiPriority="39"/>
+    <w:lsdException w:name="toc 4" w:uiPriority="39"/>
+    <w:lsdException w:name="toc 5" w:uiPriority="39"/>
+    <w:lsdException w:name="toc 6" w:uiPriority="39"/>
+    <w:lsdException w:name="toc 7" w:uiPriority="39"/>
+    <w:lsdException w:name="toc 8" w:uiPriority="39"/>
+    <w:lsdException w:name="toc 9" w:uiPriority="39"/>
+    <w:lsdException w:name="caption" w:uiPriority="35" w:qFormat="1"/>
+    <w:lsdException w:name="Title" w:semiHidden="0" w:uiPriority="10" w:unhideWhenUsed="0" w:qFormat="1"/>
+    <w:lsdException w:name="Default Paragraph Font" w:uiPriority="1"/>
+    <w:lsdException w:name="Subtitle" w:semiHidden="0" w:uiPriority="11" w:unhideWhenUsed="0" w:qFormat="1"/>
+    <w:lsdException w:name="Strong" w:semiHidden="0" w:uiPriority="22" w:unhideWhenUsed="0" w:qFormat="1"/>
+    <w:lsdException w:name="Emphasis" w:semiHidden="0" w:uiPriority="20" w:unhideWhenUsed="0" w:qFormat="1"/>
+    <w:lsdException w:name="Table Grid" w:semiHidden="0" w:uiPriority="39" w:unhideWhenUsed="0"/>
+    <w:lsdException w:name="Placeholder Text" w:unhideWhenUsed="0"/>
+    <w:lsdException w:name="No Spacing" w:semiHidden="0" w:uiPriority="1" w:unhideWhenUsed="0" w:qFormat="1"/>
+    <w:lsdException w:name="Light Shading" w:semiHidden="0" w:uiPriority="60" w:unhideWhenUsed="0"/>
+    <w:lsdException w:name="Light List" w:semiHidden="0" w:uiPriority="61" w:unhideWhenUsed="0"/>
+    <w:lsdException w:name="Light Grid" w:semiHidden="0" w:uiPriority="62" w:unhideWhenUsed="0"/>
+    <w:lsdException w:name="Medium Shading 1" w:semiHidden="0" w:uiPriority="63" w:unhideWhenUsed="0"/>
+    <w:lsdException w:name="Medium Shading 2" w:semiHidden="0" w:uiPriority="64" w:unhideWhenUsed="0"/>
+    <w:lsdException w:name="Medium List 1" w:semiHidden="0" w:uiPriority="65" w:unhideWhenUsed="0"/>
+    <w:lsdException w:name="Medium List 2" w:semiHidden="0" w:uiPriority="66" w:unhideWhenUsed="0"/>
+    <w:lsdException w:name="Medium Grid 1" w:semiHidden="0" w:uiPriority="67" w:unhideWhenUsed="0"/>
+    <w:lsdException w:name="Medium Grid 2" w:semiHidden="0" w:uiPriority="68" w:unhideWhenUsed="0"/>
+    <w:lsdException w:name="Medium Grid 3" w:semiHidden="0" w:uiPriority="69" w:unhideWhenUsed="0"/>
+    <w:lsdException w:name="Dark List" w:semiHidden="0" w:uiPriority="70" w:unhideWhenUsed="0"/>
+    <w:lsdException w:name="Colorful Shading" w:semiHidden="0" w:uiPriority="71" w:unhideWhenUsed="0"/>
+    <w:lsdException w:name="Colorful List" w:semiHidden="0" w:uiPriority="72" w:unhideWhenUsed="0"/>
+    <w:lsdException w:name="Colorful Grid" w:semiHidden="0" w:uiPriority="73" w:unhideWhenUsed="0"/>
+    <w:lsdException w:name="Light Shading Accent 1" w:semiHidden="0" w:uiPriority="60" w:unhideWhenUsed="0"/>
+    <w:lsdException w:name="Light List Accent 1" w:semiHidden="0" w:uiPriority="61" w:unhideWhenUsed="0"/>
+    <w:lsdException w:name="Light Grid Accent 1" w:semiHidden="0" w:uiPriority="62" w:unhideWhenUsed="0"/>
+    <w:lsdException w:name="Medium Shading 1 Accent 1" w:semiHidden="0" w:uiPriority="63" w:unhideWhenUsed="0"/>
+    <w:lsdException w:name="Medium Shading 2 Accent 1" w:semiHidden="0" w:uiPriority="64" w:unhideWhenUsed="0"/>
+    <w:lsdException w:name="Medium List 1 Accent 1" w:semiHidden="0" w:uiPriority="65" w:unhideWhenUsed="0"/>
+    <w:lsdException w:name="Revision" w:unhideWhenUsed="0"/>
+    <w:lsdException w:name="List Paragraph" w:semiHidden="0" w:uiPriority="34" w:unhideWhenUsed="0" w:qFormat="1"/>
+    <w:lsdException w:name="Quote" w:semiHidden="0" w:uiPriority="29" w:unhideWhenUsed="0" w:qFormat="1"/>
+    <w:lsdException w:name="Intense Quote" w:semiHidden="0" w:uiPriority="30" w:unhideWhenUsed="0" w:qFormat="1"/>
+    <w:lsdException w:name="Medium List 2 Accent 1" w:semiHidden="0" w:uiPriority="66" w:unhideWhenUsed="0"/>
+    <w:lsdException w:name="Medium Grid 1 Accent 1" w:semiHidden="0" w:uiPriority="67" w:unhideWhenUsed="0"/>
+    <w:lsdException w:name="Medium Grid 2 Accent 1" w:semiHidden="0" w:uiPriority="68" w:unhideWhenUsed="0"/>
+    <w:lsdException w:name="Medium Grid 3 Accent 1" w:semiHidden="0" w:uiPriority="69" w:unhideWhenUsed="0"/>
+    <w:lsdException w:name="Dark List Accent 1" w:semiHidden="0" w:uiPriority="70" w:unhideWhenUsed="0"/>
+    <w:lsdException w:name="Colorful Shading Accent 1" w:semiHidden="0" w:uiPriority="71" w:unhideWhenUsed="0"/>
+    <w:lsdException w:name="Colorful List Accent 1" w:semiHidden="0" w:uiPriority="72" w:unhideWhenUsed="0"/>
+    <w:lsdException w:name="Colorful Grid Accent 1" w:semiHidden="0" w:uiPriority="73" w:unhideWhenUsed="0"/>
+    <w:lsdException w:name="Light Shading Accent 2" w:semiHidden="0" w:uiPriority="60" w:unhideWhenUsed="0"/>
+    <w:lsdException w:name="Light List Accent 2" w:semiHidden="0" w:uiPriority="61" w:unhideWhenUsed="0"/>
+    <w:lsdException w:name="Light Grid Accent 2" w:semiHidden="0" w:uiPriority="62" w:unhideWhenUsed="0"/>
+    <w:lsdException w:name="Medium Shading 1 Accent 2" w:semiHidden="0" w:uiPriority="63" w:unhideWhenUsed="0"/>
+    <w:lsdException w:name="Medium Shading 2 Accent 2" w:semiHidden="0" w:uiPriority="64" w:unhideWhenUsed="0"/>
+    <w:lsdException w:name="Medium List 1 Accent 2" w:semiHidden="0" w:uiPriority="65" w:unhideWhenUsed="0"/>
+    <w:lsdException w:name="Medium List 2 Accent 2" w:semiHidden="0" w:uiPriority="66" w:unhideWhenUsed="0"/>
+    <w:lsdException w:name="Medium Grid 1 Accent 2" w:semiHidden="0" w:uiPriority="67" w:unhideWhenUsed="0"/>
+    <w:lsdException w:name="Medium Grid 2 Accent 2" w:semiHidden="0" w:uiPriority="68" w:unhideWhenUsed="0"/>
+    <w:lsdException w:name="Medium Grid 3 Accent 2" w:semiHidden="0" w:uiPriority="69" w:unhideWhenUsed="0"/>
+    <w:lsdException w:name="Dark List Accent 2" w:semiHidden="0" w:uiPriority="70" w:unhideWhenUsed="0"/>
+    <w:lsdException w:name="Colorful Shading Accent 2" w:semiHidden="0" w:uiPriority="71" w:unhideWhenUsed="0"/>
+    <w:lsdException w:name="Colorful List Accent 2" w:semiHidden="0" w:uiPriority="72" w:unhideWhenUsed="0"/>
+    <w:lsdException w:name="Colorful Grid Accent 2" w:semiHidden="0" w:uiPriority="73" w:unhideWhenUsed="0"/>
+    <w:lsdException w:name="Light Shading Accent 3" w:semiHidden="0" w:uiPriority="60" w:unhideWhenUsed="0"/>
+    <w:lsdException w:name="Light List Accent 3" w:semiHidden="0" w:uiPriority="61" w:unhideWhenUsed="0"/>
+    <w:lsdException w:name="Light Grid Accent 3" w:semiHidden="0" w:uiPriority="62" w:unhideWhenUsed="0"/>
+    <w:lsdException w:name="Medium Shading 1 Accent 3" w:semiHidden="0" w:uiPriority="63" w:unhideWhenUsed="0"/>
+    <w:lsdException w:name="Medium Shading 2 Accent 3" w:semiHidden="0" w:uiPriority="64" w:unhideWhenUsed="0"/>
+    <w:lsdException w:name="Medium List 1 Accent 3" w:semiHidden="0" w:uiPriority="65" w:unhideWhenUsed="0"/>
+    <w:lsdException w:name="Medium List 2 Accent 3" w:semiHidden="0" w:uiPriority="66" w:unhideWhenUsed="0"/>
+    <w:lsdException w:name="Medium Grid 1 Accent 3" w:semiHidden="0" w:uiPriority="67" w:unhideWhenUsed="0"/>
+    <w:lsdException w:name="Medium Grid 2 Accent 3" w:semiHidden="0" w:uiPriority="68" w:unhideWhenUsed="0"/>
+    <w:lsdException w:name="Medium Grid 3 Accent 3" w:semiHidden="0" w:uiPriority="69" w:unhideWhenUsed="0"/>
+    <w:lsdException w:name="Dark List Accent 3" w:semiHidden="0" w:uiPriority="70" w:unhideWhenUsed="0"/>
+    <w:lsdException w:name="Colorful Shading Accent 3" w:semiHidden="0" w:uiPriority="71" w:unhideWhenUsed="0"/>
+    <w:lsdException w:name="Colorful List Accent 3" w:semiHidden="0" w:uiPriority="72" w:unhideWhenUsed="0"/>
+    <w:lsdException w:name="Colorful Grid Accent 3" w:semiHidden="0" w:uiPriority="73" w:unhideWhenUsed="0"/>
+    <w:lsdException w:name="Light Shading Accent 4" w:semiHidden="0" w:uiPriority="60" w:unhideWhenUsed="0"/>
+    <w:lsdException w:name="Light List Accent 4" w:semiHidden="0" w:uiPriority="61" w:unhideWhenUsed="0"/>
+    <w:lsdException w:name="Light Grid Accent 4" w:semiHidden="0" w:uiPriority="62" w:unhideWhenUsed="0"/>
+    <w:lsdException w:name="Medium Shading 1 Accent 4" w:semiHidden="0" w:uiPriority="63" w:unhideWhenUsed="0"/>
+    <w:lsdException w:name="Medium Shading 2 Accent 4" w:semiHidden="0" w:uiPriority="64" w:unhideWhenUsed="0"/>
+    <w:lsdException w:name="Medium List 1 Accent 4" w:semiHidden="0" w:uiPriority="65" w:unhideWhenUsed="0"/>
+    <w:lsdException w:name="Medium List 2 Accent 4" w:semiHidden="0" w:uiPriority="66" w:unhideWhenUsed="0"/>
+    <w:lsdException w:name="Medium Grid 1 Accent 4" w:semiHidden="0" w:uiPriority="67" w:unhideWhenUsed="0"/>
+    <w:lsdException w:name="Medium Grid 2 Accent 4" w:semiHidden="0" w:uiPriority="68" w:unhideWhenUsed="0"/>
+    <w:lsdException w:name="Medium Grid 3 Accent 4" w:semiHidden="0" w:uiPriority="69" w:unhideWhenUsed="0"/>
+    <w:lsdException w:name="Dark List Accent 4" w:semiHidden="0" w:uiPriority="70" w:unhideWhenUsed="0"/>
+    <w:lsdException w:name="Colorful Shading Accent 4" w:semiHidden="0" w:uiPriority="71" w:unhideWhenUsed="0"/>
+    <w:lsdException w:name="Colorful List Accent 4" w:semiHidden="0" w:uiPriority="72" w:unhideWhenUsed="0"/>
+    <w:lsdException w:name="Colorful Grid Accent 4" w:semiHidden="0" w:uiPriority="73" w:unhideWhenUsed="0"/>
+    <w:lsdException w:name="Light Shading Accent 5" w:semiHidden="0" w:uiPriority="60" w:unhideWhenUsed="0"/>
+    <w:lsdException w:name="Light List Accent 5" w:semiHidden="0" w:uiPriority="61" w:unhideWhenUsed="0"/>
+    <w:lsdException w:name="Light Grid Accent 5" w:semiHidden="0" w:uiPriority="62" w:unhideWhenUsed="0"/>
+    <w:lsdException w:name="Medium Shading 1 Accent 5" w:semiHidden="0" w:uiPriority="63" w:unhideWhenUsed="0"/>
+    <w:lsdException w:name="Medium Shading 2 Accent 5" w:semiHidden="0" w:uiPriority="64" w:unhideWhenUsed="0"/>
+    <w:lsdException w:name="Medium List 1 Accent 5" w:semiHidden="0" w:uiPriority="65" w:unhideWhenUsed="0"/>
+    <w:lsdException w:name="Medium List 2 Accent 5" w:semiHidden="0" w:uiPriority="66" w:unhideWhenUsed="0"/>
+    <w:lsdException w:name="Medium Grid 1 Accent 5" w:semiHidden="0" w:uiPriority="67" w:unhideWhenUsed="0"/>
+    <w:lsdException w:name="Medium Grid 2 Accent 5" w:semiHidden="0" w:uiPriority="68" w:unhideWhenUsed="0"/>
+    <w:lsdException w:name="Medium Grid 3 Accent 5" w:semiHidden="0" w:uiPriority="69" w:unhideWhenUsed="0"/>
+    <w:lsdException w:name="Dark List Accent 5" w:semiHidden="0" w:uiPriority="70" w:unhideWhenUsed="0"/>
+    <w:lsdException w:name="Colorful Shading Accent 5" w:semiHidden="0" w:uiPriority="71" w:unhideWhenUsed="0"/>
+    <w:lsdException w:name="Colorful List Accent 5" w:semiHidden="0" w:uiPriority="72" w:unhideWhenUsed="0"/>
+    <w:lsdException w:name="Colorful Grid Accent 5" w:semiHidden="0" w:uiPriority="73" w:unhideWhenUsed="0"/>
+    <w:lsdException w:name="Light Shading Accent 6" w:semiHidden="0" w:uiPriority="60" w:unhideWhenUsed="0"/>
+    <w:lsdException w:name="Light List Accent 6" w:semiHidden="0" w:uiPriority="61" w:unhideWhenUsed="0"/>
+    <w:lsdException w:name="Light Grid Accent 6" w:semiHidden="0" w:uiPriority="62" w:unhideWhenUsed="0"/>
+    <w:lsdException w:name="Medium Shading 1 Accent 6" w:semiHidden="0" w:uiPriority="63" w:unhideWhenUsed="0"/>
+    <w:lsdException w:name="Medium Shading 2 Accent 6" w:semiHidden="0" w:uiPriority="64" w:unhideWhenUsed="0"/>
+    <w:lsdException w:name="Medium List 1 Accent 6" w:semiHidden="0" w:uiPriority="65" w:unhideWhenUsed="0"/>
+    <w:lsdException w:name="Medium List 2 Accent 6" w:semiHidden="0" w:uiPriority="66" w:unhideWhenUsed="0"/>
+    <w:lsdException w:name="Medium Grid 1 Accent 6" w:semiHidden="0" w:uiPriority="67" w:unhideWhenUsed="0"/>
+    <w:lsdException w:name="Medium Grid 2 Accent 6" w:semiHidden="0" w:uiPriority="68" w:unhideWhenUsed="0"/>
+    <w:lsdException w:name="Medium Grid 3 Accent 6" w:semiHidden="0" w:uiPriority="69" w:unhideWhenUsed="0"/>
+    <w:lsdException w:name="Dark List Accent 6" w:semiHidden="0" w:uiPriority="70" w:unhideWhenUsed="0"/>
+    <w:lsdException w:name="Colorful Shading Accent 6" w:semiHidden="0" w:uiPriority="71" w:unhideWhenUsed="0"/>
+    <w:lsdException w:name="Colorful List Accent 6" w:semiHidden="0" w:uiPriority="72" w:unhideWhenUsed="0"/>
+    <w:lsdException w:name="Colorful Grid Accent 6" w:semiHidden="0" w:uiPriority="73" w:unhideWhenUsed="0"/>
+    <w:lsdException w:name="Subtle Emphasis" w:semiHidden="0" w:uiPriority="19" w:unhideWhenUsed="0" w:qFormat="1"/>
+    <w:lsdException w:name="Intense Emphasis" w:semiHidden="0" w:uiPriority="21" w:unhideWhenUsed="0" w:qFormat="1"/>
+    <w:lsdException w:name="Subtle Reference" w:semiHidden="0" w:uiPriority="31" w:unhideWhenUsed="0" w:qFormat="1"/>
+    <w:lsdException w:name="Intense Reference" w:semiHidden="0" w:uiPriority="32" w:unhideWhenUsed="0" w:qFormat="1"/>
+    <w:lsdException w:name="Book Title" w:semiHidden="0" w:uiPriority="33" w:unhideWhenUsed="0" w:qFormat="1"/>
+    <w:lsdException w:name="Bibliography" w:uiPriority="37"/>
+    <w:lsdException w:name="TOC Heading" w:uiPriority="39" w:qFormat="1"/>
+  </w:latentStyles>
+  <w:style w:type="paragraph" w:default="1" w:styleId="Normal">
+    <w:name w:val="Normal"/>
+    <w:qFormat/>
+  </w:style>
+  <w:style w:type="paragraph" w:styleId="Heading1">
+    <w:name w:val="heading 1"/>
+    <w:basedOn w:val="Normal"/>
+    <w:next w:val="Normal"/>
+    <w:link w:val="Heading1Char"/>
+    <w:uiPriority w:val="9"/>
+    <w:qFormat/>
+    <w:rsid w:val="003D6FBE"/>
+    <w:pPr>
+      <w:keepNext/>
+      <w:keepLines/>
+      <w:spacing w:before="240" w:after="0"/>
+      <w:outlineLvl w:val="0"/>
+    </w:pPr>
+    <w:rPr>
+      <w:rFonts w:asciiTheme="majorHAnsi" w:eastAsiaTheme="majorEastAsia" w:hAnsiTheme="majorHAnsi" w:cstheme="majorBidi"/>
+      <w:color w:val="2F5496" w:themeColor="accent1" w:themeShade="BF"/>
+      <w:sz w:val="32"/>
+      <w:szCs w:val="32"/>
+    </w:rPr>
+  </w:style>
+  <w:style w:type="character" w:default="1" w:styleId="DefaultParagraphFont">
+    <w:name w:val="Default Paragraph Font"/>
+    <w:uiPriority w:val="1"/>
+    <w:semiHidden/>
+    <w:unhideWhenUsed/>
+  </w:style>
+  <w:style w:type="table" w:default="1" w:styleId="TableNormal">
+    <w:name w:val="Normal Table"/>
+    <w:uiPriority w:val="99"/>
+    <w:semiHidden/>
+    <w:unhideWhenUsed/>
+    <w:tblPr>
+      <w:tblInd w:w="0" w:type="dxa"/>
+      <w:tblCellMar>
+        <w:top w:w="0" w:type="dxa"/>
+        <w:left w:w="108" w:type="dxa"/>
+        <w:bottom w:w="0" w:type="dxa"/>
+        <w:right w:w="108" w:type="dxa"/>
+      </w:tblCellMar>
+    </w:tblPr>
+  </w:style>
+  <w:style w:type="numbering" w:default="1" w:styleId="NoList">
+    <w:name w:val="No List"/>
+    <w:uiPriority w:val="99"/>
+    <w:semiHidden/>
+    <w:unhideWhenUsed/>
+  </w:style>
+  <w:style w:type="paragraph" w:styleId="ListParagraph">
+    <w:name w:val="List Paragraph"/>
+    <w:basedOn w:val="Normal"/>
+    <w:uiPriority w:val="34"/>
+    <w:qFormat/>
+    <w:rsid w:val="003D6FBE"/>
+    <w:pPr>
+      <w:ind w:left="720"/>
+      <w:contextualSpacing/>
+    </w:pPr>
+  </w:style>
+  <w:style w:type="character" w:customStyle="1" w:styleId="Heading1Char">
+    <w:name w:val="Heading 1 Char"/>
+    <w:basedOn w:val="DefaultParagraphFont"/>
+    <w:link w:val="Heading1"/>
+    <w:uiPriority w:val="9"/>
+    <w:rsid w:val="003D6FBE"/>
+    <w:rPr>
+      <w:rFonts w:asciiTheme="majorHAnsi" w:eastAsiaTheme="majorEastAsia" w:hAnsiTheme="majorHAnsi" w:cstheme="majorBidi"/>
+      <w:color w:val="2F5496" w:themeColor="accent1" w:themeShade="BF"/>
+      <w:sz w:val="32"/>
+      <w:szCs w:val="32"/>
+    </w:rPr>
+  </w:style>
+  <w:style w:type="character" w:styleId="Hyperlink">
+    <w:name w:val="Hyperlink"/>
+    <w:basedOn w:val="DefaultParagraphFont"/>
+    <w:uiPriority w:val="99"/>
+    <w:unhideWhenUsed/>
+    <w:rsid w:val="003D6FBE"/>
+    <w:rPr>
+      <w:color w:val="0563C1" w:themeColor="hyperlink"/>
+      <w:u w:val="single"/>
+    </w:rPr>
+  </w:style>
+  <w:style w:type="character" w:customStyle="1" w:styleId="UnresolvedMention">
     <w:name w:val="Unresolved Mention"/>
     <w:basedOn w:val="DefaultParagraphFont"/>
     <w:uiPriority w:val="99"/>
@@ -1769,7 +1870,7 @@
   <a:extraClrSchemeLst/>
   <a:extLst>
     <a:ext uri="{05A4C25C-085E-4340-85A3-A5531E510DB2}">
-      <thm15:themeFamily xmlns:thm15="http://schemas.microsoft.com/office/thememl/2012/main" name="Office Theme" id="{62F939B6-93AF-4DB8-9C6B-D6C7DFDC589F}" vid="{4A3C46E8-61CC-4603-A589-7422A47A8E4A}"/>
+      <thm15:themeFamily xmlns:thm15="http://schemas.microsoft.com/office/thememl/2012/main" xmlns="" name="Office Theme" id="{62F939B6-93AF-4DB8-9C6B-D6C7DFDC589F}" vid="{4A3C46E8-61CC-4603-A589-7422A47A8E4A}"/>
     </a:ext>
   </a:extLst>
 </a:theme>

</xml_diff>

<commit_message>
Revert "make index clear"
This reverts commit 6c2740ed8f59bfde4162063e69e7ffe498c98696.
</commit_message>
<xml_diff>
--- a/Project_2_Proposal_Brown_Kramer.docx
+++ b/Project_2_Proposal_Brown_Kramer.docx
@@ -1,6 +1,6 @@
 
 <file path=word/document.xml><?xml version="1.0" encoding="utf-8"?>
-<w:document xmlns:wpc="http://schemas.microsoft.com/office/word/2010/wordprocessingCanvas" xmlns:cx="http://schemas.microsoft.com/office/drawing/2014/chartex" xmlns:cx1="http://schemas.microsoft.com/office/drawing/2015/9/8/chartex" xmlns:cx2="http://schemas.microsoft.com/office/drawing/2015/10/21/chartex" xmlns:cx3="http://schemas.microsoft.com/office/drawing/2016/5/9/chartex" xmlns:cx4="http://schemas.microsoft.com/office/drawing/2016/5/10/chartex" xmlns:cx5="http://schemas.microsoft.com/office/drawing/2016/5/11/chartex" xmlns:cx6="http://schemas.microsoft.com/office/drawing/2016/5/12/chartex" xmlns:cx7="http://schemas.microsoft.com/office/drawing/2016/5/13/chartex" xmlns:cx8="http://schemas.microsoft.com/office/drawing/2016/5/14/chartex" xmlns:mc="http://schemas.openxmlformats.org/markup-compatibility/2006" xmlns:aink="http://schemas.microsoft.com/office/drawing/2016/ink" xmlns:am3d="http://schemas.microsoft.com/office/drawing/2017/model3d" xmlns:o="urn:schemas-microsoft-com:office:office" xmlns:r="http://schemas.openxmlformats.org/officeDocument/2006/relationships" xmlns:m="http://schemas.openxmlformats.org/officeDocument/2006/math" xmlns:v="urn:schemas-microsoft-com:vml" xmlns:wp14="http://schemas.microsoft.com/office/word/2010/wordprocessingDrawing" xmlns:wp="http://schemas.openxmlformats.org/drawingml/2006/wordprocessingDrawing" xmlns:w10="urn:schemas-microsoft-com:office:word" xmlns:w="http://schemas.openxmlformats.org/wordprocessingml/2006/main" xmlns:w14="http://schemas.microsoft.com/office/word/2010/wordml" xmlns:w15="http://schemas.microsoft.com/office/word/2012/wordml" xmlns:w16cid="http://schemas.microsoft.com/office/word/2016/wordml/cid" xmlns:w16se="http://schemas.microsoft.com/office/word/2015/wordml/symex" xmlns:wpg="http://schemas.microsoft.com/office/word/2010/wordprocessingGroup" xmlns:wpi="http://schemas.microsoft.com/office/word/2010/wordprocessingInk" xmlns:wne="http://schemas.microsoft.com/office/word/2006/wordml" xmlns:wps="http://schemas.microsoft.com/office/word/2010/wordprocessingShape" mc:Ignorable="w14 w15 w16se w16cid wp14">
+<w:document xmlns:wpc="http://schemas.microsoft.com/office/word/2010/wordprocessingCanvas" xmlns:cx="http://schemas.microsoft.com/office/drawing/2014/chartex" xmlns:cx1="http://schemas.microsoft.com/office/drawing/2015/9/8/chartex" xmlns:cx2="http://schemas.microsoft.com/office/drawing/2015/10/21/chartex" xmlns:cx3="http://schemas.microsoft.com/office/drawing/2016/5/9/chartex" xmlns:cx4="http://schemas.microsoft.com/office/drawing/2016/5/10/chartex" xmlns:cx5="http://schemas.microsoft.com/office/drawing/2016/5/11/chartex" xmlns:cx6="http://schemas.microsoft.com/office/drawing/2016/5/12/chartex" xmlns:cx7="http://schemas.microsoft.com/office/drawing/2016/5/13/chartex" xmlns:cx8="http://schemas.microsoft.com/office/drawing/2016/5/14/chartex" xmlns:mc="http://schemas.openxmlformats.org/markup-compatibility/2006" xmlns:aink="http://schemas.microsoft.com/office/drawing/2016/ink" xmlns:am3d="http://schemas.microsoft.com/office/drawing/2017/model3d" xmlns:o="urn:schemas-microsoft-com:office:office" xmlns:r="http://schemas.openxmlformats.org/officeDocument/2006/relationships" xmlns:m="http://schemas.openxmlformats.org/officeDocument/2006/math" xmlns:v="urn:schemas-microsoft-com:vml" xmlns:wp14="http://schemas.microsoft.com/office/word/2010/wordprocessingDrawing" xmlns:wp="http://schemas.openxmlformats.org/drawingml/2006/wordprocessingDrawing" xmlns:w10="urn:schemas-microsoft-com:office:word" xmlns:w="http://schemas.openxmlformats.org/wordprocessingml/2006/main" xmlns:w14="http://schemas.microsoft.com/office/word/2010/wordml" xmlns:w15="http://schemas.microsoft.com/office/word/2012/wordml" xmlns:w16cex="http://schemas.microsoft.com/office/word/2018/wordml/cex" xmlns:w16cid="http://schemas.microsoft.com/office/word/2016/wordml/cid" xmlns:w16="http://schemas.microsoft.com/office/word/2018/wordml" xmlns:w16se="http://schemas.microsoft.com/office/word/2015/wordml/symex" xmlns:wpg="http://schemas.microsoft.com/office/word/2010/wordprocessingGroup" xmlns:wpi="http://schemas.microsoft.com/office/word/2010/wordprocessingInk" xmlns:wne="http://schemas.microsoft.com/office/word/2006/wordml" xmlns:wps="http://schemas.microsoft.com/office/word/2010/wordprocessingShape" mc:Ignorable="w14 w15 w16se w16cid w16 w16cex wp14">
   <w:body>
     <w:p>
       <w:pPr>
@@ -391,22 +391,7 @@
         <w:t>2021-01-01</w:t>
       </w:r>
       <w:r>
-        <w:t xml:space="preserve"> </w:t>
-      </w:r>
-      <w:r>
-        <w:t>(</w:t>
-      </w:r>
-      <w:r>
-        <w:rPr>
-          <w:b/>
-        </w:rPr>
-        <w:t>Jan 2000 = 100</w:t>
-      </w:r>
-      <w:r>
-        <w:rPr>
-          <w:b/>
-        </w:rPr>
-        <w:t>)</w:t>
+        <w:t xml:space="preserve"> Jan 2000 = 100</w:t>
       </w:r>
     </w:p>
     <w:p>
@@ -573,25 +558,8 @@
         </w:numPr>
       </w:pPr>
       <w:r>
-        <w:t xml:space="preserve">Consumer Sentiment Index </w:t>
-      </w:r>
-      <w:r>
-        <w:t>(</w:t>
-      </w:r>
-      <w:r>
-        <w:rPr>
-          <w:b/>
-        </w:rPr>
-        <w:t>Q1 1996 = 100</w:t>
-      </w:r>
-      <w:r>
-        <w:rPr>
-          <w:b/>
-        </w:rPr>
-        <w:t>)</w:t>
-      </w:r>
-      <w:bookmarkStart w:id="0" w:name="_GoBack"/>
-      <w:bookmarkEnd w:id="0"/>
+        <w:t>Consumer Sentiment Index Q1 1996 = 100</w:t>
+      </w:r>
     </w:p>
     <w:p>
       <w:pPr>
@@ -946,7 +914,7 @@
 </file>
 
 <file path=word/numbering.xml><?xml version="1.0" encoding="utf-8"?>
-<w:numbering xmlns:wpc="http://schemas.microsoft.com/office/word/2010/wordprocessingCanvas" xmlns:cx="http://schemas.microsoft.com/office/drawing/2014/chartex" xmlns:cx1="http://schemas.microsoft.com/office/drawing/2015/9/8/chartex" xmlns:cx2="http://schemas.microsoft.com/office/drawing/2015/10/21/chartex" xmlns:cx3="http://schemas.microsoft.com/office/drawing/2016/5/9/chartex" xmlns:cx4="http://schemas.microsoft.com/office/drawing/2016/5/10/chartex" xmlns:cx5="http://schemas.microsoft.com/office/drawing/2016/5/11/chartex" xmlns:cx6="http://schemas.microsoft.com/office/drawing/2016/5/12/chartex" xmlns:cx7="http://schemas.microsoft.com/office/drawing/2016/5/13/chartex" xmlns:cx8="http://schemas.microsoft.com/office/drawing/2016/5/14/chartex" xmlns:mc="http://schemas.openxmlformats.org/markup-compatibility/2006" xmlns:aink="http://schemas.microsoft.com/office/drawing/2016/ink" xmlns:am3d="http://schemas.microsoft.com/office/drawing/2017/model3d" xmlns:o="urn:schemas-microsoft-com:office:office" xmlns:r="http://schemas.openxmlformats.org/officeDocument/2006/relationships" xmlns:m="http://schemas.openxmlformats.org/officeDocument/2006/math" xmlns:v="urn:schemas-microsoft-com:vml" xmlns:wp14="http://schemas.microsoft.com/office/word/2010/wordprocessingDrawing" xmlns:wp="http://schemas.openxmlformats.org/drawingml/2006/wordprocessingDrawing" xmlns:w10="urn:schemas-microsoft-com:office:word" xmlns:w="http://schemas.openxmlformats.org/wordprocessingml/2006/main" xmlns:w14="http://schemas.microsoft.com/office/word/2010/wordml" xmlns:w15="http://schemas.microsoft.com/office/word/2012/wordml" xmlns:w16cid="http://schemas.microsoft.com/office/word/2016/wordml/cid" xmlns:w16se="http://schemas.microsoft.com/office/word/2015/wordml/symex" xmlns:wpg="http://schemas.microsoft.com/office/word/2010/wordprocessingGroup" xmlns:wpi="http://schemas.microsoft.com/office/word/2010/wordprocessingInk" xmlns:wne="http://schemas.microsoft.com/office/word/2006/wordml" xmlns:wps="http://schemas.microsoft.com/office/word/2010/wordprocessingShape" mc:Ignorable="w14 w15 w16se w16cid wp14">
+<w:numbering xmlns:wpc="http://schemas.microsoft.com/office/word/2010/wordprocessingCanvas" xmlns:cx="http://schemas.microsoft.com/office/drawing/2014/chartex" xmlns:cx1="http://schemas.microsoft.com/office/drawing/2015/9/8/chartex" xmlns:cx2="http://schemas.microsoft.com/office/drawing/2015/10/21/chartex" xmlns:cx3="http://schemas.microsoft.com/office/drawing/2016/5/9/chartex" xmlns:cx4="http://schemas.microsoft.com/office/drawing/2016/5/10/chartex" xmlns:cx5="http://schemas.microsoft.com/office/drawing/2016/5/11/chartex" xmlns:cx6="http://schemas.microsoft.com/office/drawing/2016/5/12/chartex" xmlns:cx7="http://schemas.microsoft.com/office/drawing/2016/5/13/chartex" xmlns:cx8="http://schemas.microsoft.com/office/drawing/2016/5/14/chartex" xmlns:mc="http://schemas.openxmlformats.org/markup-compatibility/2006" xmlns:aink="http://schemas.microsoft.com/office/drawing/2016/ink" xmlns:am3d="http://schemas.microsoft.com/office/drawing/2017/model3d" xmlns:o="urn:schemas-microsoft-com:office:office" xmlns:r="http://schemas.openxmlformats.org/officeDocument/2006/relationships" xmlns:m="http://schemas.openxmlformats.org/officeDocument/2006/math" xmlns:v="urn:schemas-microsoft-com:vml" xmlns:wp14="http://schemas.microsoft.com/office/word/2010/wordprocessingDrawing" xmlns:wp="http://schemas.openxmlformats.org/drawingml/2006/wordprocessingDrawing" xmlns:w10="urn:schemas-microsoft-com:office:word" xmlns:w="http://schemas.openxmlformats.org/wordprocessingml/2006/main" xmlns:w14="http://schemas.microsoft.com/office/word/2010/wordml" xmlns:w15="http://schemas.microsoft.com/office/word/2012/wordml" xmlns:w16cex="http://schemas.microsoft.com/office/word/2018/wordml/cex" xmlns:w16cid="http://schemas.microsoft.com/office/word/2016/wordml/cid" xmlns:w16="http://schemas.microsoft.com/office/word/2018/wordml" xmlns:w16se="http://schemas.microsoft.com/office/word/2015/wordml/symex" xmlns:wpg="http://schemas.microsoft.com/office/word/2010/wordprocessingGroup" xmlns:wpi="http://schemas.microsoft.com/office/word/2010/wordprocessingInk" xmlns:wne="http://schemas.microsoft.com/office/word/2006/wordml" xmlns:wps="http://schemas.microsoft.com/office/word/2010/wordprocessingShape" mc:Ignorable="w14 w15 w16se w16cid w16 w16cex wp14">
   <w:abstractNum w:abstractNumId="0" w15:restartNumberingAfterBreak="0">
     <w:nsid w:val="26FF471D"/>
     <w:multiLevelType w:val="hybridMultilevel"/>
@@ -1531,7 +1499,7 @@
 </file>
 
 <file path=word/styles.xml><?xml version="1.0" encoding="utf-8"?>
-<w:styles xmlns:mc="http://schemas.openxmlformats.org/markup-compatibility/2006" xmlns:r="http://schemas.openxmlformats.org/officeDocument/2006/relationships" xmlns:w="http://schemas.openxmlformats.org/wordprocessingml/2006/main" xmlns:w14="http://schemas.microsoft.com/office/word/2010/wordml" xmlns:w15="http://schemas.microsoft.com/office/word/2012/wordml" xmlns:w16cid="http://schemas.microsoft.com/office/word/2016/wordml/cid" xmlns:w16se="http://schemas.microsoft.com/office/word/2015/wordml/symex" mc:Ignorable="w14 w15 w16se w16cid">
+<w:styles xmlns:mc="http://schemas.openxmlformats.org/markup-compatibility/2006" xmlns:r="http://schemas.openxmlformats.org/officeDocument/2006/relationships" xmlns:w="http://schemas.openxmlformats.org/wordprocessingml/2006/main" xmlns:w14="http://schemas.microsoft.com/office/word/2010/wordml" xmlns:w15="http://schemas.microsoft.com/office/word/2012/wordml" xmlns:w16cex="http://schemas.microsoft.com/office/word/2018/wordml/cex" xmlns:w16cid="http://schemas.microsoft.com/office/word/2016/wordml/cid" xmlns:w16="http://schemas.microsoft.com/office/word/2018/wordml" xmlns:w16se="http://schemas.microsoft.com/office/word/2015/wordml/symex" mc:Ignorable="w14 w15 w16se w16cid w16 w16cex">
   <w:docDefaults>
     <w:rPrDefault>
       <w:rPr>
@@ -1547,7 +1515,7 @@
       </w:pPr>
     </w:pPrDefault>
   </w:docDefaults>
-  <w:latentStyles w:defLockedState="0" w:defUIPriority="99" w:defSemiHidden="0" w:defUnhideWhenUsed="0" w:defQFormat="0" w:count="375">
+  <w:latentStyles w:defLockedState="0" w:defUIPriority="99" w:defSemiHidden="0" w:defUnhideWhenUsed="0" w:defQFormat="0" w:count="376">
     <w:lsdException w:name="Normal" w:uiPriority="0" w:qFormat="1"/>
     <w:lsdException w:name="heading 1" w:uiPriority="9" w:qFormat="1"/>
     <w:lsdException w:name="heading 2" w:semiHidden="1" w:uiPriority="9" w:unhideWhenUsed="1" w:qFormat="1"/>
@@ -1702,7 +1670,7 @@
     <w:lsdException w:name="Table Web 2" w:semiHidden="1" w:unhideWhenUsed="1"/>
     <w:lsdException w:name="Table Web 3" w:semiHidden="1" w:unhideWhenUsed="1"/>
     <w:lsdException w:name="Balloon Text" w:semiHidden="1" w:unhideWhenUsed="1"/>
-    <w:lsdException w:name="Table Grid" w:uiPriority="39"/>
+    <w:lsdException w:name="Table Grid" w:semiHidden="1" w:uiPriority="39" w:unhideWhenUsed="1"/>
     <w:lsdException w:name="Table Theme" w:semiHidden="1" w:unhideWhenUsed="1"/>
     <w:lsdException w:name="Placeholder Text" w:semiHidden="1"/>
     <w:lsdException w:name="No Spacing" w:uiPriority="1" w:qFormat="1"/>
@@ -1923,6 +1891,7 @@
     <w:lsdException w:name="Smart Hyperlink" w:semiHidden="1" w:unhideWhenUsed="1"/>
     <w:lsdException w:name="Hashtag" w:semiHidden="1" w:unhideWhenUsed="1"/>
     <w:lsdException w:name="Unresolved Mention" w:semiHidden="1" w:unhideWhenUsed="1"/>
+    <w:lsdException w:name="Smart Link" w:semiHidden="1" w:unhideWhenUsed="1"/>
   </w:latentStyles>
   <w:style w:type="paragraph" w:default="1" w:styleId="Normal">
     <w:name w:val="Normal"/>

</xml_diff>

<commit_message>
adding my csv retrieval function and minor updates to doc
</commit_message>
<xml_diff>
--- a/Project_2_Proposal_Brown_Kramer.docx
+++ b/Project_2_Proposal_Brown_Kramer.docx
@@ -1,6 +1,6 @@
 
 <file path=word/document.xml><?xml version="1.0" encoding="utf-8"?>
-<w:document xmlns:wpc="http://schemas.microsoft.com/office/word/2010/wordprocessingCanvas" xmlns:cx="http://schemas.microsoft.com/office/drawing/2014/chartex" xmlns:cx1="http://schemas.microsoft.com/office/drawing/2015/9/8/chartex" xmlns:cx2="http://schemas.microsoft.com/office/drawing/2015/10/21/chartex" xmlns:cx3="http://schemas.microsoft.com/office/drawing/2016/5/9/chartex" xmlns:cx4="http://schemas.microsoft.com/office/drawing/2016/5/10/chartex" xmlns:cx5="http://schemas.microsoft.com/office/drawing/2016/5/11/chartex" xmlns:cx6="http://schemas.microsoft.com/office/drawing/2016/5/12/chartex" xmlns:cx7="http://schemas.microsoft.com/office/drawing/2016/5/13/chartex" xmlns:cx8="http://schemas.microsoft.com/office/drawing/2016/5/14/chartex" xmlns:mc="http://schemas.openxmlformats.org/markup-compatibility/2006" xmlns:aink="http://schemas.microsoft.com/office/drawing/2016/ink" xmlns:am3d="http://schemas.microsoft.com/office/drawing/2017/model3d" xmlns:o="urn:schemas-microsoft-com:office:office" xmlns:r="http://schemas.openxmlformats.org/officeDocument/2006/relationships" xmlns:m="http://schemas.openxmlformats.org/officeDocument/2006/math" xmlns:v="urn:schemas-microsoft-com:vml" xmlns:wp14="http://schemas.microsoft.com/office/word/2010/wordprocessingDrawing" xmlns:wp="http://schemas.openxmlformats.org/drawingml/2006/wordprocessingDrawing" xmlns:w10="urn:schemas-microsoft-com:office:word" xmlns:w="http://schemas.openxmlformats.org/wordprocessingml/2006/main" xmlns:w14="http://schemas.microsoft.com/office/word/2010/wordml" xmlns:w15="http://schemas.microsoft.com/office/word/2012/wordml" xmlns:w16cid="http://schemas.microsoft.com/office/word/2016/wordml/cid" xmlns:w16se="http://schemas.microsoft.com/office/word/2015/wordml/symex" xmlns:wpg="http://schemas.microsoft.com/office/word/2010/wordprocessingGroup" xmlns:wpi="http://schemas.microsoft.com/office/word/2010/wordprocessingInk" xmlns:wne="http://schemas.microsoft.com/office/word/2006/wordml" xmlns:wps="http://schemas.microsoft.com/office/word/2010/wordprocessingShape" mc:Ignorable="w14 w15 w16se w16cid wp14">
+<w:document xmlns:wpc="http://schemas.microsoft.com/office/word/2010/wordprocessingCanvas" xmlns:mc="http://schemas.openxmlformats.org/markup-compatibility/2006" xmlns:o="urn:schemas-microsoft-com:office:office" xmlns:r="http://schemas.openxmlformats.org/officeDocument/2006/relationships" xmlns:m="http://schemas.openxmlformats.org/officeDocument/2006/math" xmlns:v="urn:schemas-microsoft-com:vml" xmlns:wp14="http://schemas.microsoft.com/office/word/2010/wordprocessingDrawing" xmlns:wp="http://schemas.openxmlformats.org/drawingml/2006/wordprocessingDrawing" xmlns:w10="urn:schemas-microsoft-com:office:word" xmlns:w="http://schemas.openxmlformats.org/wordprocessingml/2006/main" xmlns:w14="http://schemas.microsoft.com/office/word/2010/wordml" xmlns:wpg="http://schemas.microsoft.com/office/word/2010/wordprocessingGroup" xmlns:wpi="http://schemas.microsoft.com/office/word/2010/wordprocessingInk" xmlns:wne="http://schemas.microsoft.com/office/word/2006/wordml" xmlns:wps="http://schemas.microsoft.com/office/word/2010/wordprocessingShape" mc:Ignorable="w14 wp14">
   <w:body>
     <w:p>
       <w:pPr>
@@ -79,7 +79,7 @@
           <w:numId w:val="3"/>
         </w:numPr>
       </w:pPr>
-      <w:hyperlink r:id="rId5" w:history="1">
+      <w:hyperlink r:id="rId6" w:history="1">
         <w:r>
           <w:rPr>
             <w:rStyle w:val="Hyperlink"/>
@@ -120,7 +120,7 @@
       <w:r>
         <w:t xml:space="preserve">S&amp;P/Case-Shiller 10-City Composite Home Price Index </w:t>
       </w:r>
-      <w:hyperlink r:id="rId6" w:history="1">
+      <w:hyperlink r:id="rId7" w:history="1">
         <w:r>
           <w:rPr>
             <w:rStyle w:val="Hyperlink"/>
@@ -137,7 +137,7 @@
           <w:numId w:val="3"/>
         </w:numPr>
       </w:pPr>
-      <w:hyperlink r:id="rId7" w:history="1">
+      <w:hyperlink r:id="rId8" w:history="1">
         <w:r>
           <w:rPr>
             <w:rStyle w:val="Hyperlink"/>
@@ -294,7 +294,7 @@
                     <pic:cNvPicPr/>
                   </pic:nvPicPr>
                   <pic:blipFill>
-                    <a:blip r:embed="rId8">
+                    <a:blip r:embed="rId9">
                       <a:extLst>
                         <a:ext uri="{28A0092B-C50C-407E-A947-70E740481C1C}">
                           <a14:useLocalDpi xmlns:a14="http://schemas.microsoft.com/office/drawing/2010/main" val="0"/>
@@ -438,10 +438,37 @@
         </w:rPr>
       </w:pPr>
       <w:r>
-        <w:t xml:space="preserve">Stock Market Index Open, High, Low, Close, ADJ </w:t>
-      </w:r>
-      <w:r>
-        <w:t>Close, and</w:t>
+        <w:t xml:space="preserve">Stock Market Index </w:t>
+      </w:r>
+      <w:r>
+        <w:t xml:space="preserve">(Monthly) </w:t>
+      </w:r>
+      <w:r>
+        <w:rPr>
+          <w:b/>
+        </w:rPr>
+        <w:t>Date</w:t>
+      </w:r>
+      <w:r>
+        <w:t xml:space="preserve">, </w:t>
+      </w:r>
+      <w:r>
+        <w:t xml:space="preserve">Open, High, Low, Close, </w:t>
+      </w:r>
+      <w:r>
+        <w:rPr>
+          <w:b/>
+        </w:rPr>
+        <w:t xml:space="preserve">ADJ </w:t>
+      </w:r>
+      <w:r>
+        <w:rPr>
+          <w:b/>
+        </w:rPr>
+        <w:t>Close</w:t>
+      </w:r>
+      <w:r>
+        <w:t>, and</w:t>
       </w:r>
       <w:r>
         <w:t xml:space="preserve"> Volume</w:t>
@@ -523,13 +550,8 @@
           <w:bCs/>
         </w:rPr>
       </w:pPr>
-      <w:proofErr w:type="gramStart"/>
-      <w:r>
-        <w:t>30 year</w:t>
-      </w:r>
-      <w:proofErr w:type="gramEnd"/>
-      <w:r>
-        <w:t xml:space="preserve"> mortgage and jumbo mortgage rates (%)</w:t>
+      <w:r>
+        <w:t>30 year mortgage and jumbo mortgage rates (%)</w:t>
       </w:r>
     </w:p>
     <w:p>
@@ -540,13 +562,8 @@
           <w:numId w:val="4"/>
         </w:numPr>
       </w:pPr>
-      <w:proofErr w:type="gramStart"/>
-      <w:r>
-        <w:t>10 year</w:t>
-      </w:r>
-      <w:proofErr w:type="gramEnd"/>
-      <w:r>
-        <w:t xml:space="preserve"> treasury rates</w:t>
+      <w:r>
+        <w:t>10 year treasury rates</w:t>
       </w:r>
       <w:r>
         <w:t xml:space="preserve"> (%)</w:t>
@@ -590,8 +607,6 @@
         </w:rPr>
         <w:t>)</w:t>
       </w:r>
-      <w:bookmarkStart w:id="0" w:name="_GoBack"/>
-      <w:bookmarkEnd w:id="0"/>
     </w:p>
     <w:p>
       <w:pPr>
@@ -670,7 +685,7 @@
       <w:r>
         <w:t xml:space="preserve">30 year Mortgage Rates </w:t>
       </w:r>
-      <w:hyperlink r:id="rId9" w:history="1">
+      <w:hyperlink r:id="rId10" w:history="1">
         <w:r>
           <w:rPr>
             <w:rStyle w:val="Hyperlink"/>
@@ -690,7 +705,7 @@
       <w:r>
         <w:t xml:space="preserve">30 year Jumbo Mortgage Rates </w:t>
       </w:r>
-      <w:hyperlink r:id="rId10" w:history="1">
+      <w:hyperlink r:id="rId11" w:history="1">
         <w:r>
           <w:rPr>
             <w:rStyle w:val="Hyperlink"/>
@@ -710,7 +725,7 @@
       <w:r>
         <w:t xml:space="preserve">10 year Treasury Constant Maturity Rate </w:t>
       </w:r>
-      <w:hyperlink r:id="rId11" w:history="1">
+      <w:hyperlink r:id="rId12" w:history="1">
         <w:r>
           <w:rPr>
             <w:rStyle w:val="Hyperlink"/>
@@ -730,7 +745,7 @@
       <w:r>
         <w:t xml:space="preserve">Consumer Sentiment </w:t>
       </w:r>
-      <w:hyperlink r:id="rId12" w:history="1">
+      <w:hyperlink r:id="rId13" w:history="1">
         <w:r>
           <w:rPr>
             <w:rStyle w:val="Hyperlink"/>
@@ -755,7 +770,7 @@
       <w:r>
         <w:t xml:space="preserve">Consumer Price Index for All Urban Consumers: All Items US City Average </w:t>
       </w:r>
-      <w:hyperlink r:id="rId13" w:history="1">
+      <w:hyperlink r:id="rId14" w:history="1">
         <w:r>
           <w:rPr>
             <w:rStyle w:val="Hyperlink"/>
@@ -781,7 +796,7 @@
       <w:r>
         <w:t xml:space="preserve"> Probabilities </w:t>
       </w:r>
-      <w:hyperlink r:id="rId14" w:history="1">
+      <w:hyperlink r:id="rId15" w:history="1">
         <w:r>
           <w:rPr>
             <w:rStyle w:val="Hyperlink"/>
@@ -803,7 +818,7 @@
           <w:u w:val="none"/>
         </w:rPr>
       </w:pPr>
-      <w:hyperlink r:id="rId15" w:history="1">
+      <w:hyperlink r:id="rId16" w:history="1">
         <w:r>
           <w:rPr>
             <w:rStyle w:val="Hyperlink"/>
@@ -820,7 +835,7 @@
           <w:numId w:val="3"/>
         </w:numPr>
       </w:pPr>
-      <w:hyperlink r:id="rId16" w:history="1">
+      <w:hyperlink r:id="rId17" w:history="1">
         <w:r>
           <w:rPr>
             <w:rStyle w:val="Hyperlink"/>
@@ -851,6 +866,19 @@
       </w:r>
     </w:p>
     <w:p>
+      <w:pPr>
+        <w:rPr>
+          <w:b/>
+        </w:rPr>
+      </w:pPr>
+      <w:r>
+        <w:rPr>
+          <w:b/>
+        </w:rPr>
+        <w:t>Problem:</w:t>
+      </w:r>
+    </w:p>
+    <w:p>
       <w:r>
         <w:t>Does the Stock Market</w:t>
       </w:r>
@@ -872,49 +900,161 @@
       <w:r>
         <w:t xml:space="preserve">? </w:t>
       </w:r>
-      <w:r>
-        <w:t xml:space="preserve">Compare </w:t>
-      </w:r>
-      <w:r>
-        <w:t xml:space="preserve">Case Shiller 10 City Composite index to compare </w:t>
-      </w:r>
-      <w:r>
-        <w:t xml:space="preserve">three major stock market indices (NASDAQ, </w:t>
-      </w:r>
-      <w:r>
-        <w:t>DJIA, S</w:t>
-      </w:r>
+    </w:p>
+    <w:p/>
+    <w:p/>
+    <w:p>
+      <w:pPr>
+        <w:rPr>
+          <w:b/>
+        </w:rPr>
+      </w:pPr>
+      <w:r>
+        <w:rPr>
+          <w:b/>
+        </w:rPr>
+        <w:lastRenderedPageBreak/>
+        <w:t>Brief Method Overview:</w:t>
+      </w:r>
+    </w:p>
+    <w:p>
+      <w:r>
+        <w:t>We will c</w:t>
+      </w:r>
+      <w:r>
+        <w:t xml:space="preserve">ompare </w:t>
+      </w:r>
+      <w:r>
+        <w:t xml:space="preserve">Case Shiller 10 City Composite index </w:t>
+      </w:r>
+      <w:r>
+        <w:t xml:space="preserve">price history to the </w:t>
+      </w:r>
+      <w:r>
+        <w:t xml:space="preserve">three </w:t>
+      </w:r>
+      <w:r>
+        <w:t xml:space="preserve">US </w:t>
+      </w:r>
+      <w:r>
+        <w:t xml:space="preserve">stock market indices (NASDAQ, </w:t>
+      </w:r>
+      <w:r>
+        <w:t xml:space="preserve">DJIA, </w:t>
+      </w:r>
+      <w:proofErr w:type="gramStart"/>
+      <w:r>
+        <w:t>S</w:t>
+      </w:r>
+      <w:proofErr w:type="gramEnd"/>
       <w:r>
         <w:t>&amp;P500)</w:t>
       </w:r>
       <w:r>
+        <w:t xml:space="preserve"> adj. closing prices on a monthly basis</w:t>
+      </w:r>
+      <w:r>
         <w:t xml:space="preserve">. </w:t>
       </w:r>
       <w:r>
+        <w:t xml:space="preserve"> </w:t>
+      </w:r>
+      <w:r>
         <w:t>W</w:t>
       </w:r>
       <w:r>
-        <w:t xml:space="preserve">e may want to include the </w:t>
+        <w:t xml:space="preserve">e </w:t>
+      </w:r>
+      <w:r>
+        <w:t xml:space="preserve">may want to include the 20 city composite and perhaps the national index to see if that </w:t>
+      </w:r>
+      <w:r>
+        <w:t>adds any value to our analysis</w:t>
+      </w:r>
+      <w:r>
+        <w:t>.</w:t>
+      </w:r>
+      <w:r>
+        <w:t xml:space="preserve"> </w:t>
+      </w:r>
+    </w:p>
+    <w:p/>
+    <w:p>
+      <w:pPr>
+        <w:rPr>
+          <w:b/>
+        </w:rPr>
+      </w:pPr>
+      <w:r>
+        <w:rPr>
+          <w:b/>
+        </w:rPr>
+        <w:t>Products:</w:t>
+      </w:r>
+    </w:p>
+    <w:p>
+      <w:r>
+        <w:t>We intend to provide scatterplots, and normalized line graphs to visualize represent any correlations and similarities, and we intent to return an R value for each US index for the Case Shiller 10 city composite</w:t>
+      </w:r>
+      <w:r>
+        <w:t xml:space="preserve">. </w:t>
+      </w:r>
+      <w:r>
+        <w:t xml:space="preserve"> </w:t>
+      </w:r>
+    </w:p>
+    <w:p/>
+    <w:p>
+      <w:pPr>
+        <w:rPr>
+          <w:b/>
+        </w:rPr>
+      </w:pPr>
+      <w:r>
+        <w:rPr>
+          <w:b/>
+        </w:rPr>
+        <w:t>Preliminary Assessment:</w:t>
+      </w:r>
+    </w:p>
+    <w:p>
+      <w:r>
+        <w:t xml:space="preserve">Preliminary examination appears to show that for some ranges of prices there is, in fact, a correlation in the data. It might be useful </w:t>
+      </w:r>
+      <w:r>
+        <w:t xml:space="preserve">to </w:t>
+      </w:r>
+      <w:r>
+        <w:t xml:space="preserve">separate out the ranges where the correlation appears strong or weak and look for other indicators which might explain the relation, or lack thereof. For example, in the NASDAQ plot. There are two distinct areas of potential correlation. Does any of our supporting data explain these?  </w:t>
+      </w:r>
+    </w:p>
+    <w:p/>
+    <w:p>
+      <w:pPr>
+        <w:rPr>
+          <w:b/>
+        </w:rPr>
+      </w:pPr>
+      <w:bookmarkStart w:id="0" w:name="_GoBack"/>
+      <w:r>
+        <w:rPr>
+          <w:b/>
+        </w:rPr>
+        <w:t>Follow up:</w:t>
+      </w:r>
+    </w:p>
+    <w:bookmarkEnd w:id="0"/>
+    <w:p>
+      <w:r>
+        <w:t xml:space="preserve">We will organize the report starting with correlations of the major indices, if potential correlations are found these ranges will be isolated and we will examine if any of the correlating data supports these </w:t>
       </w:r>
       <w:proofErr w:type="gramStart"/>
       <w:r>
-        <w:t>20 city</w:t>
+        <w:t>correlations</w:t>
       </w:r>
       <w:proofErr w:type="gramEnd"/>
       <w:r>
-        <w:t xml:space="preserve"> composite and perhaps the national index to see if that makes a difference in correlations.</w:t>
-      </w:r>
-      <w:r>
-        <w:t xml:space="preserve"> Look for correlations within the data. Preliminary examination appears to show that for some ranges of prices there is, in fact, a correlation in the data. It might be useful separate out the ranges where the correlation appears strong or weak and look for other indicators which might explain the relation, or </w:t>
-      </w:r>
-      <w:r>
-        <w:lastRenderedPageBreak/>
-        <w:t xml:space="preserve">lack thereof. For example, in the NASDAQ plot. There are two distinct areas of potential correlation. Does any of our supporting data explain these?  </w:t>
-      </w:r>
-    </w:p>
-    <w:p>
-      <w:r>
-        <w:t xml:space="preserve">We will organize the report starting with correlations of the major indices, if potential correlations are found these ranges will be isolated and we will examine if any of the correlating data supports these correlations or lack thereof.  </w:t>
+        <w:t xml:space="preserve"> or lack thereof.  </w:t>
       </w:r>
     </w:p>
     <w:p/>
@@ -946,8 +1086,8 @@
 </file>
 
 <file path=word/numbering.xml><?xml version="1.0" encoding="utf-8"?>
-<w:numbering xmlns:wpc="http://schemas.microsoft.com/office/word/2010/wordprocessingCanvas" xmlns:cx="http://schemas.microsoft.com/office/drawing/2014/chartex" xmlns:cx1="http://schemas.microsoft.com/office/drawing/2015/9/8/chartex" xmlns:cx2="http://schemas.microsoft.com/office/drawing/2015/10/21/chartex" xmlns:cx3="http://schemas.microsoft.com/office/drawing/2016/5/9/chartex" xmlns:cx4="http://schemas.microsoft.com/office/drawing/2016/5/10/chartex" xmlns:cx5="http://schemas.microsoft.com/office/drawing/2016/5/11/chartex" xmlns:cx6="http://schemas.microsoft.com/office/drawing/2016/5/12/chartex" xmlns:cx7="http://schemas.microsoft.com/office/drawing/2016/5/13/chartex" xmlns:cx8="http://schemas.microsoft.com/office/drawing/2016/5/14/chartex" xmlns:mc="http://schemas.openxmlformats.org/markup-compatibility/2006" xmlns:aink="http://schemas.microsoft.com/office/drawing/2016/ink" xmlns:am3d="http://schemas.microsoft.com/office/drawing/2017/model3d" xmlns:o="urn:schemas-microsoft-com:office:office" xmlns:r="http://schemas.openxmlformats.org/officeDocument/2006/relationships" xmlns:m="http://schemas.openxmlformats.org/officeDocument/2006/math" xmlns:v="urn:schemas-microsoft-com:vml" xmlns:wp14="http://schemas.microsoft.com/office/word/2010/wordprocessingDrawing" xmlns:wp="http://schemas.openxmlformats.org/drawingml/2006/wordprocessingDrawing" xmlns:w10="urn:schemas-microsoft-com:office:word" xmlns:w="http://schemas.openxmlformats.org/wordprocessingml/2006/main" xmlns:w14="http://schemas.microsoft.com/office/word/2010/wordml" xmlns:w15="http://schemas.microsoft.com/office/word/2012/wordml" xmlns:w16cid="http://schemas.microsoft.com/office/word/2016/wordml/cid" xmlns:w16se="http://schemas.microsoft.com/office/word/2015/wordml/symex" xmlns:wpg="http://schemas.microsoft.com/office/word/2010/wordprocessingGroup" xmlns:wpi="http://schemas.microsoft.com/office/word/2010/wordprocessingInk" xmlns:wne="http://schemas.microsoft.com/office/word/2006/wordml" xmlns:wps="http://schemas.microsoft.com/office/word/2010/wordprocessingShape" mc:Ignorable="w14 w15 w16se w16cid wp14">
-  <w:abstractNum w:abstractNumId="0" w15:restartNumberingAfterBreak="0">
+<w:numbering xmlns:wpc="http://schemas.microsoft.com/office/word/2010/wordprocessingCanvas" xmlns:mc="http://schemas.openxmlformats.org/markup-compatibility/2006" xmlns:o="urn:schemas-microsoft-com:office:office" xmlns:r="http://schemas.openxmlformats.org/officeDocument/2006/relationships" xmlns:m="http://schemas.openxmlformats.org/officeDocument/2006/math" xmlns:v="urn:schemas-microsoft-com:vml" xmlns:wp14="http://schemas.microsoft.com/office/word/2010/wordprocessingDrawing" xmlns:wp="http://schemas.openxmlformats.org/drawingml/2006/wordprocessingDrawing" xmlns:w10="urn:schemas-microsoft-com:office:word" xmlns:w="http://schemas.openxmlformats.org/wordprocessingml/2006/main" xmlns:w14="http://schemas.microsoft.com/office/word/2010/wordml" xmlns:wpg="http://schemas.microsoft.com/office/word/2010/wordprocessingGroup" xmlns:wpi="http://schemas.microsoft.com/office/word/2010/wordprocessingInk" xmlns:wne="http://schemas.microsoft.com/office/word/2006/wordml" xmlns:wps="http://schemas.microsoft.com/office/word/2010/wordprocessingShape" mc:Ignorable="w14 wp14">
+  <w:abstractNum w:abstractNumId="0">
     <w:nsid w:val="26FF471D"/>
     <w:multiLevelType w:val="hybridMultilevel"/>
     <w:tmpl w:val="CCBCE622"/>
@@ -1060,7 +1200,7 @@
       </w:rPr>
     </w:lvl>
   </w:abstractNum>
-  <w:abstractNum w:abstractNumId="1" w15:restartNumberingAfterBreak="0">
+  <w:abstractNum w:abstractNumId="1">
     <w:nsid w:val="28102725"/>
     <w:multiLevelType w:val="hybridMultilevel"/>
     <w:tmpl w:val="D6F40D26"/>
@@ -1173,7 +1313,7 @@
       </w:rPr>
     </w:lvl>
   </w:abstractNum>
-  <w:abstractNum w:abstractNumId="2" w15:restartNumberingAfterBreak="0">
+  <w:abstractNum w:abstractNumId="2">
     <w:nsid w:val="2E9C4BAD"/>
     <w:multiLevelType w:val="hybridMultilevel"/>
     <w:tmpl w:val="BC34BAC4"/>
@@ -1286,7 +1426,7 @@
       </w:rPr>
     </w:lvl>
   </w:abstractNum>
-  <w:abstractNum w:abstractNumId="3" w15:restartNumberingAfterBreak="0">
+  <w:abstractNum w:abstractNumId="3">
     <w:nsid w:val="38E609A5"/>
     <w:multiLevelType w:val="hybridMultilevel"/>
     <w:tmpl w:val="B0C0693E"/>
@@ -1399,7 +1539,7 @@
       </w:rPr>
     </w:lvl>
   </w:abstractNum>
-  <w:abstractNum w:abstractNumId="4" w15:restartNumberingAfterBreak="0">
+  <w:abstractNum w:abstractNumId="4">
     <w:nsid w:val="54B20A84"/>
     <w:multiLevelType w:val="hybridMultilevel"/>
     <w:tmpl w:val="9F8679B8"/>
@@ -1531,7 +1671,7 @@
 </file>
 
 <file path=word/styles.xml><?xml version="1.0" encoding="utf-8"?>
-<w:styles xmlns:mc="http://schemas.openxmlformats.org/markup-compatibility/2006" xmlns:r="http://schemas.openxmlformats.org/officeDocument/2006/relationships" xmlns:w="http://schemas.openxmlformats.org/wordprocessingml/2006/main" xmlns:w14="http://schemas.microsoft.com/office/word/2010/wordml" xmlns:w15="http://schemas.microsoft.com/office/word/2012/wordml" xmlns:w16cid="http://schemas.microsoft.com/office/word/2016/wordml/cid" xmlns:w16se="http://schemas.microsoft.com/office/word/2015/wordml/symex" mc:Ignorable="w14 w15 w16se w16cid">
+<w:styles xmlns:mc="http://schemas.openxmlformats.org/markup-compatibility/2006" xmlns:r="http://schemas.openxmlformats.org/officeDocument/2006/relationships" xmlns:w="http://schemas.openxmlformats.org/wordprocessingml/2006/main" xmlns:w14="http://schemas.microsoft.com/office/word/2010/wordml" mc:Ignorable="w14">
   <w:docDefaults>
     <w:rPrDefault>
       <w:rPr>
@@ -1547,382 +1687,414 @@
       </w:pPr>
     </w:pPrDefault>
   </w:docDefaults>
-  <w:latentStyles w:defLockedState="0" w:defUIPriority="99" w:defSemiHidden="0" w:defUnhideWhenUsed="0" w:defQFormat="0" w:count="375">
-    <w:lsdException w:name="Normal" w:uiPriority="0" w:qFormat="1"/>
-    <w:lsdException w:name="heading 1" w:uiPriority="9" w:qFormat="1"/>
-    <w:lsdException w:name="heading 2" w:semiHidden="1" w:uiPriority="9" w:unhideWhenUsed="1" w:qFormat="1"/>
-    <w:lsdException w:name="heading 3" w:semiHidden="1" w:uiPriority="9" w:unhideWhenUsed="1" w:qFormat="1"/>
-    <w:lsdException w:name="heading 4" w:semiHidden="1" w:uiPriority="9" w:unhideWhenUsed="1" w:qFormat="1"/>
-    <w:lsdException w:name="heading 5" w:semiHidden="1" w:uiPriority="9" w:unhideWhenUsed="1" w:qFormat="1"/>
-    <w:lsdException w:name="heading 6" w:semiHidden="1" w:uiPriority="9" w:unhideWhenUsed="1" w:qFormat="1"/>
-    <w:lsdException w:name="heading 7" w:semiHidden="1" w:uiPriority="9" w:unhideWhenUsed="1" w:qFormat="1"/>
-    <w:lsdException w:name="heading 8" w:semiHidden="1" w:uiPriority="9" w:unhideWhenUsed="1" w:qFormat="1"/>
-    <w:lsdException w:name="heading 9" w:semiHidden="1" w:uiPriority="9" w:unhideWhenUsed="1" w:qFormat="1"/>
-    <w:lsdException w:name="index 1" w:semiHidden="1" w:unhideWhenUsed="1"/>
-    <w:lsdException w:name="index 2" w:semiHidden="1" w:unhideWhenUsed="1"/>
-    <w:lsdException w:name="index 3" w:semiHidden="1" w:unhideWhenUsed="1"/>
-    <w:lsdException w:name="index 4" w:semiHidden="1" w:unhideWhenUsed="1"/>
-    <w:lsdException w:name="index 5" w:semiHidden="1" w:unhideWhenUsed="1"/>
-    <w:lsdException w:name="index 6" w:semiHidden="1" w:unhideWhenUsed="1"/>
-    <w:lsdException w:name="index 7" w:semiHidden="1" w:unhideWhenUsed="1"/>
-    <w:lsdException w:name="index 8" w:semiHidden="1" w:unhideWhenUsed="1"/>
-    <w:lsdException w:name="index 9" w:semiHidden="1" w:unhideWhenUsed="1"/>
-    <w:lsdException w:name="toc 1" w:semiHidden="1" w:uiPriority="39" w:unhideWhenUsed="1"/>
-    <w:lsdException w:name="toc 2" w:semiHidden="1" w:uiPriority="39" w:unhideWhenUsed="1"/>
-    <w:lsdException w:name="toc 3" w:semiHidden="1" w:uiPriority="39" w:unhideWhenUsed="1"/>
-    <w:lsdException w:name="toc 4" w:semiHidden="1" w:uiPriority="39" w:unhideWhenUsed="1"/>
-    <w:lsdException w:name="toc 5" w:semiHidden="1" w:uiPriority="39" w:unhideWhenUsed="1"/>
-    <w:lsdException w:name="toc 6" w:semiHidden="1" w:uiPriority="39" w:unhideWhenUsed="1"/>
-    <w:lsdException w:name="toc 7" w:semiHidden="1" w:uiPriority="39" w:unhideWhenUsed="1"/>
-    <w:lsdException w:name="toc 8" w:semiHidden="1" w:uiPriority="39" w:unhideWhenUsed="1"/>
-    <w:lsdException w:name="toc 9" w:semiHidden="1" w:uiPriority="39" w:unhideWhenUsed="1"/>
-    <w:lsdException w:name="Normal Indent" w:semiHidden="1" w:unhideWhenUsed="1"/>
-    <w:lsdException w:name="footnote text" w:semiHidden="1" w:unhideWhenUsed="1"/>
-    <w:lsdException w:name="annotation text" w:semiHidden="1" w:unhideWhenUsed="1"/>
-    <w:lsdException w:name="header" w:semiHidden="1" w:unhideWhenUsed="1"/>
-    <w:lsdException w:name="footer" w:semiHidden="1" w:unhideWhenUsed="1"/>
-    <w:lsdException w:name="index heading" w:semiHidden="1" w:unhideWhenUsed="1"/>
-    <w:lsdException w:name="caption" w:semiHidden="1" w:uiPriority="35" w:unhideWhenUsed="1" w:qFormat="1"/>
-    <w:lsdException w:name="table of figures" w:semiHidden="1" w:unhideWhenUsed="1"/>
-    <w:lsdException w:name="envelope address" w:semiHidden="1" w:unhideWhenUsed="1"/>
-    <w:lsdException w:name="envelope return" w:semiHidden="1" w:unhideWhenUsed="1"/>
-    <w:lsdException w:name="footnote reference" w:semiHidden="1" w:unhideWhenUsed="1"/>
-    <w:lsdException w:name="annotation reference" w:semiHidden="1" w:unhideWhenUsed="1"/>
-    <w:lsdException w:name="line number" w:semiHidden="1" w:unhideWhenUsed="1"/>
-    <w:lsdException w:name="page number" w:semiHidden="1" w:unhideWhenUsed="1"/>
-    <w:lsdException w:name="endnote reference" w:semiHidden="1" w:unhideWhenUsed="1"/>
-    <w:lsdException w:name="endnote text" w:semiHidden="1" w:unhideWhenUsed="1"/>
-    <w:lsdException w:name="table of authorities" w:semiHidden="1" w:unhideWhenUsed="1"/>
-    <w:lsdException w:name="macro" w:semiHidden="1" w:unhideWhenUsed="1"/>
-    <w:lsdException w:name="toa heading" w:semiHidden="1" w:unhideWhenUsed="1"/>
-    <w:lsdException w:name="List" w:semiHidden="1" w:unhideWhenUsed="1"/>
-    <w:lsdException w:name="List Bullet" w:semiHidden="1" w:unhideWhenUsed="1"/>
-    <w:lsdException w:name="List Number" w:semiHidden="1" w:unhideWhenUsed="1"/>
-    <w:lsdException w:name="List 2" w:semiHidden="1" w:unhideWhenUsed="1"/>
-    <w:lsdException w:name="List 3" w:semiHidden="1" w:unhideWhenUsed="1"/>
-    <w:lsdException w:name="List 4" w:semiHidden="1" w:unhideWhenUsed="1"/>
-    <w:lsdException w:name="List 5" w:semiHidden="1" w:unhideWhenUsed="1"/>
-    <w:lsdException w:name="List Bullet 2" w:semiHidden="1" w:unhideWhenUsed="1"/>
-    <w:lsdException w:name="List Bullet 3" w:semiHidden="1" w:unhideWhenUsed="1"/>
-    <w:lsdException w:name="List Bullet 4" w:semiHidden="1" w:unhideWhenUsed="1"/>
-    <w:lsdException w:name="List Bullet 5" w:semiHidden="1" w:unhideWhenUsed="1"/>
-    <w:lsdException w:name="List Number 2" w:semiHidden="1" w:unhideWhenUsed="1"/>
-    <w:lsdException w:name="List Number 3" w:semiHidden="1" w:unhideWhenUsed="1"/>
-    <w:lsdException w:name="List Number 4" w:semiHidden="1" w:unhideWhenUsed="1"/>
-    <w:lsdException w:name="List Number 5" w:semiHidden="1" w:unhideWhenUsed="1"/>
-    <w:lsdException w:name="Title" w:uiPriority="10" w:qFormat="1"/>
-    <w:lsdException w:name="Closing" w:semiHidden="1" w:unhideWhenUsed="1"/>
-    <w:lsdException w:name="Signature" w:semiHidden="1" w:unhideWhenUsed="1"/>
-    <w:lsdException w:name="Default Paragraph Font" w:semiHidden="1" w:uiPriority="1" w:unhideWhenUsed="1"/>
-    <w:lsdException w:name="Body Text" w:semiHidden="1" w:unhideWhenUsed="1"/>
-    <w:lsdException w:name="Body Text Indent" w:semiHidden="1" w:unhideWhenUsed="1"/>
-    <w:lsdException w:name="List Continue" w:semiHidden="1" w:unhideWhenUsed="1"/>
-    <w:lsdException w:name="List Continue 2" w:semiHidden="1" w:unhideWhenUsed="1"/>
-    <w:lsdException w:name="List Continue 3" w:semiHidden="1" w:unhideWhenUsed="1"/>
-    <w:lsdException w:name="List Continue 4" w:semiHidden="1" w:unhideWhenUsed="1"/>
-    <w:lsdException w:name="List Continue 5" w:semiHidden="1" w:unhideWhenUsed="1"/>
-    <w:lsdException w:name="Message Header" w:semiHidden="1" w:unhideWhenUsed="1"/>
-    <w:lsdException w:name="Subtitle" w:uiPriority="11" w:qFormat="1"/>
-    <w:lsdException w:name="Salutation" w:semiHidden="1" w:unhideWhenUsed="1"/>
-    <w:lsdException w:name="Date" w:semiHidden="1" w:unhideWhenUsed="1"/>
-    <w:lsdException w:name="Body Text First Indent" w:semiHidden="1" w:unhideWhenUsed="1"/>
-    <w:lsdException w:name="Body Text First Indent 2" w:semiHidden="1" w:unhideWhenUsed="1"/>
-    <w:lsdException w:name="Note Heading" w:semiHidden="1" w:unhideWhenUsed="1"/>
-    <w:lsdException w:name="Body Text 2" w:semiHidden="1" w:unhideWhenUsed="1"/>
-    <w:lsdException w:name="Body Text 3" w:semiHidden="1" w:unhideWhenUsed="1"/>
-    <w:lsdException w:name="Body Text Indent 2" w:semiHidden="1" w:unhideWhenUsed="1"/>
-    <w:lsdException w:name="Body Text Indent 3" w:semiHidden="1" w:unhideWhenUsed="1"/>
-    <w:lsdException w:name="Block Text" w:semiHidden="1" w:unhideWhenUsed="1"/>
-    <w:lsdException w:name="Hyperlink" w:semiHidden="1" w:unhideWhenUsed="1"/>
-    <w:lsdException w:name="FollowedHyperlink" w:semiHidden="1" w:unhideWhenUsed="1"/>
-    <w:lsdException w:name="Strong" w:uiPriority="22" w:qFormat="1"/>
-    <w:lsdException w:name="Emphasis" w:uiPriority="20" w:qFormat="1"/>
-    <w:lsdException w:name="Document Map" w:semiHidden="1" w:unhideWhenUsed="1"/>
-    <w:lsdException w:name="Plain Text" w:semiHidden="1" w:unhideWhenUsed="1"/>
-    <w:lsdException w:name="E-mail Signature" w:semiHidden="1" w:unhideWhenUsed="1"/>
-    <w:lsdException w:name="HTML Top of Form" w:semiHidden="1" w:unhideWhenUsed="1"/>
-    <w:lsdException w:name="HTML Bottom of Form" w:semiHidden="1" w:unhideWhenUsed="1"/>
-    <w:lsdException w:name="Normal (Web)" w:semiHidden="1" w:unhideWhenUsed="1"/>
-    <w:lsdException w:name="HTML Acronym" w:semiHidden="1" w:unhideWhenUsed="1"/>
-    <w:lsdException w:name="HTML Address" w:semiHidden="1" w:unhideWhenUsed="1"/>
-    <w:lsdException w:name="HTML Cite" w:semiHidden="1" w:unhideWhenUsed="1"/>
-    <w:lsdException w:name="HTML Code" w:semiHidden="1" w:unhideWhenUsed="1"/>
-    <w:lsdException w:name="HTML Definition" w:semiHidden="1" w:unhideWhenUsed="1"/>
-    <w:lsdException w:name="HTML Keyboard" w:semiHidden="1" w:unhideWhenUsed="1"/>
-    <w:lsdException w:name="HTML Preformatted" w:semiHidden="1" w:unhideWhenUsed="1"/>
-    <w:lsdException w:name="HTML Sample" w:semiHidden="1" w:unhideWhenUsed="1"/>
-    <w:lsdException w:name="HTML Typewriter" w:semiHidden="1" w:unhideWhenUsed="1"/>
-    <w:lsdException w:name="HTML Variable" w:semiHidden="1" w:unhideWhenUsed="1"/>
-    <w:lsdException w:name="Normal Table" w:semiHidden="1" w:unhideWhenUsed="1"/>
-    <w:lsdException w:name="annotation subject" w:semiHidden="1" w:unhideWhenUsed="1"/>
-    <w:lsdException w:name="No List" w:semiHidden="1" w:unhideWhenUsed="1"/>
-    <w:lsdException w:name="Outline List 1" w:semiHidden="1" w:unhideWhenUsed="1"/>
-    <w:lsdException w:name="Outline List 2" w:semiHidden="1" w:unhideWhenUsed="1"/>
-    <w:lsdException w:name="Outline List 3" w:semiHidden="1" w:unhideWhenUsed="1"/>
-    <w:lsdException w:name="Table Simple 1" w:semiHidden="1" w:unhideWhenUsed="1"/>
-    <w:lsdException w:name="Table Simple 2" w:semiHidden="1" w:unhideWhenUsed="1"/>
-    <w:lsdException w:name="Table Simple 3" w:semiHidden="1" w:unhideWhenUsed="1"/>
-    <w:lsdException w:name="Table Classic 1" w:semiHidden="1" w:unhideWhenUsed="1"/>
-    <w:lsdException w:name="Table Classic 2" w:semiHidden="1" w:unhideWhenUsed="1"/>
-    <w:lsdException w:name="Table Classic 3" w:semiHidden="1" w:unhideWhenUsed="1"/>
-    <w:lsdException w:name="Table Classic 4" w:semiHidden="1" w:unhideWhenUsed="1"/>
-    <w:lsdException w:name="Table Colorful 1" w:semiHidden="1" w:unhideWhenUsed="1"/>
-    <w:lsdException w:name="Table Colorful 2" w:semiHidden="1" w:unhideWhenUsed="1"/>
-    <w:lsdException w:name="Table Colorful 3" w:semiHidden="1" w:unhideWhenUsed="1"/>
-    <w:lsdException w:name="Table Columns 1" w:semiHidden="1" w:unhideWhenUsed="1"/>
-    <w:lsdException w:name="Table Columns 2" w:semiHidden="1" w:unhideWhenUsed="1"/>
-    <w:lsdException w:name="Table Columns 3" w:semiHidden="1" w:unhideWhenUsed="1"/>
-    <w:lsdException w:name="Table Columns 4" w:semiHidden="1" w:unhideWhenUsed="1"/>
-    <w:lsdException w:name="Table Columns 5" w:semiHidden="1" w:unhideWhenUsed="1"/>
-    <w:lsdException w:name="Table Grid 1" w:semiHidden="1" w:unhideWhenUsed="1"/>
-    <w:lsdException w:name="Table Grid 2" w:semiHidden="1" w:unhideWhenUsed="1"/>
-    <w:lsdException w:name="Table Grid 3" w:semiHidden="1" w:unhideWhenUsed="1"/>
-    <w:lsdException w:name="Table Grid 4" w:semiHidden="1" w:unhideWhenUsed="1"/>
-    <w:lsdException w:name="Table Grid 5" w:semiHidden="1" w:unhideWhenUsed="1"/>
-    <w:lsdException w:name="Table Grid 6" w:semiHidden="1" w:unhideWhenUsed="1"/>
-    <w:lsdException w:name="Table Grid 7" w:semiHidden="1" w:unhideWhenUsed="1"/>
-    <w:lsdException w:name="Table Grid 8" w:semiHidden="1" w:unhideWhenUsed="1"/>
-    <w:lsdException w:name="Table List 1" w:semiHidden="1" w:unhideWhenUsed="1"/>
-    <w:lsdException w:name="Table List 2" w:semiHidden="1" w:unhideWhenUsed="1"/>
-    <w:lsdException w:name="Table List 3" w:semiHidden="1" w:unhideWhenUsed="1"/>
-    <w:lsdException w:name="Table List 4" w:semiHidden="1" w:unhideWhenUsed="1"/>
-    <w:lsdException w:name="Table List 5" w:semiHidden="1" w:unhideWhenUsed="1"/>
-    <w:lsdException w:name="Table List 6" w:semiHidden="1" w:unhideWhenUsed="1"/>
-    <w:lsdException w:name="Table List 7" w:semiHidden="1" w:unhideWhenUsed="1"/>
-    <w:lsdException w:name="Table List 8" w:semiHidden="1" w:unhideWhenUsed="1"/>
-    <w:lsdException w:name="Table 3D effects 1" w:semiHidden="1" w:unhideWhenUsed="1"/>
-    <w:lsdException w:name="Table 3D effects 2" w:semiHidden="1" w:unhideWhenUsed="1"/>
-    <w:lsdException w:name="Table 3D effects 3" w:semiHidden="1" w:unhideWhenUsed="1"/>
-    <w:lsdException w:name="Table Contemporary" w:semiHidden="1" w:unhideWhenUsed="1"/>
-    <w:lsdException w:name="Table Elegant" w:semiHidden="1" w:unhideWhenUsed="1"/>
-    <w:lsdException w:name="Table Professional" w:semiHidden="1" w:unhideWhenUsed="1"/>
-    <w:lsdException w:name="Table Subtle 1" w:semiHidden="1" w:unhideWhenUsed="1"/>
-    <w:lsdException w:name="Table Subtle 2" w:semiHidden="1" w:unhideWhenUsed="1"/>
-    <w:lsdException w:name="Table Web 1" w:semiHidden="1" w:unhideWhenUsed="1"/>
-    <w:lsdException w:name="Table Web 2" w:semiHidden="1" w:unhideWhenUsed="1"/>
-    <w:lsdException w:name="Table Web 3" w:semiHidden="1" w:unhideWhenUsed="1"/>
-    <w:lsdException w:name="Balloon Text" w:semiHidden="1" w:unhideWhenUsed="1"/>
-    <w:lsdException w:name="Table Grid" w:uiPriority="39"/>
-    <w:lsdException w:name="Table Theme" w:semiHidden="1" w:unhideWhenUsed="1"/>
-    <w:lsdException w:name="Placeholder Text" w:semiHidden="1"/>
-    <w:lsdException w:name="No Spacing" w:uiPriority="1" w:qFormat="1"/>
-    <w:lsdException w:name="Light Shading" w:uiPriority="60"/>
-    <w:lsdException w:name="Light List" w:uiPriority="61"/>
-    <w:lsdException w:name="Light Grid" w:uiPriority="62"/>
-    <w:lsdException w:name="Medium Shading 1" w:uiPriority="63"/>
-    <w:lsdException w:name="Medium Shading 2" w:uiPriority="64"/>
-    <w:lsdException w:name="Medium List 1" w:uiPriority="65"/>
-    <w:lsdException w:name="Medium List 2" w:uiPriority="66"/>
-    <w:lsdException w:name="Medium Grid 1" w:uiPriority="67"/>
-    <w:lsdException w:name="Medium Grid 2" w:uiPriority="68"/>
-    <w:lsdException w:name="Medium Grid 3" w:uiPriority="69"/>
-    <w:lsdException w:name="Dark List" w:uiPriority="70"/>
-    <w:lsdException w:name="Colorful Shading" w:uiPriority="71"/>
-    <w:lsdException w:name="Colorful List" w:uiPriority="72"/>
-    <w:lsdException w:name="Colorful Grid" w:uiPriority="73"/>
-    <w:lsdException w:name="Light Shading Accent 1" w:uiPriority="60"/>
-    <w:lsdException w:name="Light List Accent 1" w:uiPriority="61"/>
-    <w:lsdException w:name="Light Grid Accent 1" w:uiPriority="62"/>
-    <w:lsdException w:name="Medium Shading 1 Accent 1" w:uiPriority="63"/>
-    <w:lsdException w:name="Medium Shading 2 Accent 1" w:uiPriority="64"/>
-    <w:lsdException w:name="Medium List 1 Accent 1" w:uiPriority="65"/>
-    <w:lsdException w:name="Revision" w:semiHidden="1"/>
-    <w:lsdException w:name="List Paragraph" w:uiPriority="34" w:qFormat="1"/>
-    <w:lsdException w:name="Quote" w:uiPriority="29" w:qFormat="1"/>
-    <w:lsdException w:name="Intense Quote" w:uiPriority="30" w:qFormat="1"/>
-    <w:lsdException w:name="Medium List 2 Accent 1" w:uiPriority="66"/>
-    <w:lsdException w:name="Medium Grid 1 Accent 1" w:uiPriority="67"/>
-    <w:lsdException w:name="Medium Grid 2 Accent 1" w:uiPriority="68"/>
-    <w:lsdException w:name="Medium Grid 3 Accent 1" w:uiPriority="69"/>
-    <w:lsdException w:name="Dark List Accent 1" w:uiPriority="70"/>
-    <w:lsdException w:name="Colorful Shading Accent 1" w:uiPriority="71"/>
-    <w:lsdException w:name="Colorful List Accent 1" w:uiPriority="72"/>
-    <w:lsdException w:name="Colorful Grid Accent 1" w:uiPriority="73"/>
-    <w:lsdException w:name="Light Shading Accent 2" w:uiPriority="60"/>
-    <w:lsdException w:name="Light List Accent 2" w:uiPriority="61"/>
-    <w:lsdException w:name="Light Grid Accent 2" w:uiPriority="62"/>
-    <w:lsdException w:name="Medium Shading 1 Accent 2" w:uiPriority="63"/>
-    <w:lsdException w:name="Medium Shading 2 Accent 2" w:uiPriority="64"/>
-    <w:lsdException w:name="Medium List 1 Accent 2" w:uiPriority="65"/>
-    <w:lsdException w:name="Medium List 2 Accent 2" w:uiPriority="66"/>
-    <w:lsdException w:name="Medium Grid 1 Accent 2" w:uiPriority="67"/>
-    <w:lsdException w:name="Medium Grid 2 Accent 2" w:uiPriority="68"/>
-    <w:lsdException w:name="Medium Grid 3 Accent 2" w:uiPriority="69"/>
-    <w:lsdException w:name="Dark List Accent 2" w:uiPriority="70"/>
-    <w:lsdException w:name="Colorful Shading Accent 2" w:uiPriority="71"/>
-    <w:lsdException w:name="Colorful List Accent 2" w:uiPriority="72"/>
-    <w:lsdException w:name="Colorful Grid Accent 2" w:uiPriority="73"/>
-    <w:lsdException w:name="Light Shading Accent 3" w:uiPriority="60"/>
-    <w:lsdException w:name="Light List Accent 3" w:uiPriority="61"/>
-    <w:lsdException w:name="Light Grid Accent 3" w:uiPriority="62"/>
-    <w:lsdException w:name="Medium Shading 1 Accent 3" w:uiPriority="63"/>
-    <w:lsdException w:name="Medium Shading 2 Accent 3" w:uiPriority="64"/>
-    <w:lsdException w:name="Medium List 1 Accent 3" w:uiPriority="65"/>
-    <w:lsdException w:name="Medium List 2 Accent 3" w:uiPriority="66"/>
-    <w:lsdException w:name="Medium Grid 1 Accent 3" w:uiPriority="67"/>
-    <w:lsdException w:name="Medium Grid 2 Accent 3" w:uiPriority="68"/>
-    <w:lsdException w:name="Medium Grid 3 Accent 3" w:uiPriority="69"/>
-    <w:lsdException w:name="Dark List Accent 3" w:uiPriority="70"/>
-    <w:lsdException w:name="Colorful Shading Accent 3" w:uiPriority="71"/>
-    <w:lsdException w:name="Colorful List Accent 3" w:uiPriority="72"/>
-    <w:lsdException w:name="Colorful Grid Accent 3" w:uiPriority="73"/>
-    <w:lsdException w:name="Light Shading Accent 4" w:uiPriority="60"/>
-    <w:lsdException w:name="Light List Accent 4" w:uiPriority="61"/>
-    <w:lsdException w:name="Light Grid Accent 4" w:uiPriority="62"/>
-    <w:lsdException w:name="Medium Shading 1 Accent 4" w:uiPriority="63"/>
-    <w:lsdException w:name="Medium Shading 2 Accent 4" w:uiPriority="64"/>
-    <w:lsdException w:name="Medium List 1 Accent 4" w:uiPriority="65"/>
-    <w:lsdException w:name="Medium List 2 Accent 4" w:uiPriority="66"/>
-    <w:lsdException w:name="Medium Grid 1 Accent 4" w:uiPriority="67"/>
-    <w:lsdException w:name="Medium Grid 2 Accent 4" w:uiPriority="68"/>
-    <w:lsdException w:name="Medium Grid 3 Accent 4" w:uiPriority="69"/>
-    <w:lsdException w:name="Dark List Accent 4" w:uiPriority="70"/>
-    <w:lsdException w:name="Colorful Shading Accent 4" w:uiPriority="71"/>
-    <w:lsdException w:name="Colorful List Accent 4" w:uiPriority="72"/>
-    <w:lsdException w:name="Colorful Grid Accent 4" w:uiPriority="73"/>
-    <w:lsdException w:name="Light Shading Accent 5" w:uiPriority="60"/>
-    <w:lsdException w:name="Light List Accent 5" w:uiPriority="61"/>
-    <w:lsdException w:name="Light Grid Accent 5" w:uiPriority="62"/>
-    <w:lsdException w:name="Medium Shading 1 Accent 5" w:uiPriority="63"/>
-    <w:lsdException w:name="Medium Shading 2 Accent 5" w:uiPriority="64"/>
-    <w:lsdException w:name="Medium List 1 Accent 5" w:uiPriority="65"/>
-    <w:lsdException w:name="Medium List 2 Accent 5" w:uiPriority="66"/>
-    <w:lsdException w:name="Medium Grid 1 Accent 5" w:uiPriority="67"/>
-    <w:lsdException w:name="Medium Grid 2 Accent 5" w:uiPriority="68"/>
-    <w:lsdException w:name="Medium Grid 3 Accent 5" w:uiPriority="69"/>
-    <w:lsdException w:name="Dark List Accent 5" w:uiPriority="70"/>
-    <w:lsdException w:name="Colorful Shading Accent 5" w:uiPriority="71"/>
-    <w:lsdException w:name="Colorful List Accent 5" w:uiPriority="72"/>
-    <w:lsdException w:name="Colorful Grid Accent 5" w:uiPriority="73"/>
-    <w:lsdException w:name="Light Shading Accent 6" w:uiPriority="60"/>
-    <w:lsdException w:name="Light List Accent 6" w:uiPriority="61"/>
-    <w:lsdException w:name="Light Grid Accent 6" w:uiPriority="62"/>
-    <w:lsdException w:name="Medium Shading 1 Accent 6" w:uiPriority="63"/>
-    <w:lsdException w:name="Medium Shading 2 Accent 6" w:uiPriority="64"/>
-    <w:lsdException w:name="Medium List 1 Accent 6" w:uiPriority="65"/>
-    <w:lsdException w:name="Medium List 2 Accent 6" w:uiPriority="66"/>
-    <w:lsdException w:name="Medium Grid 1 Accent 6" w:uiPriority="67"/>
-    <w:lsdException w:name="Medium Grid 2 Accent 6" w:uiPriority="68"/>
-    <w:lsdException w:name="Medium Grid 3 Accent 6" w:uiPriority="69"/>
-    <w:lsdException w:name="Dark List Accent 6" w:uiPriority="70"/>
-    <w:lsdException w:name="Colorful Shading Accent 6" w:uiPriority="71"/>
-    <w:lsdException w:name="Colorful List Accent 6" w:uiPriority="72"/>
-    <w:lsdException w:name="Colorful Grid Accent 6" w:uiPriority="73"/>
-    <w:lsdException w:name="Subtle Emphasis" w:uiPriority="19" w:qFormat="1"/>
-    <w:lsdException w:name="Intense Emphasis" w:uiPriority="21" w:qFormat="1"/>
-    <w:lsdException w:name="Subtle Reference" w:uiPriority="31" w:qFormat="1"/>
-    <w:lsdException w:name="Intense Reference" w:uiPriority="32" w:qFormat="1"/>
-    <w:lsdException w:name="Book Title" w:uiPriority="33" w:qFormat="1"/>
-    <w:lsdException w:name="Bibliography" w:semiHidden="1" w:uiPriority="37" w:unhideWhenUsed="1"/>
-    <w:lsdException w:name="TOC Heading" w:semiHidden="1" w:uiPriority="39" w:unhideWhenUsed="1" w:qFormat="1"/>
-    <w:lsdException w:name="Plain Table 1" w:uiPriority="41"/>
-    <w:lsdException w:name="Plain Table 2" w:uiPriority="42"/>
-    <w:lsdException w:name="Plain Table 3" w:uiPriority="43"/>
-    <w:lsdException w:name="Plain Table 4" w:uiPriority="44"/>
-    <w:lsdException w:name="Plain Table 5" w:uiPriority="45"/>
-    <w:lsdException w:name="Grid Table Light" w:uiPriority="40"/>
-    <w:lsdException w:name="Grid Table 1 Light" w:uiPriority="46"/>
-    <w:lsdException w:name="Grid Table 2" w:uiPriority="47"/>
-    <w:lsdException w:name="Grid Table 3" w:uiPriority="48"/>
-    <w:lsdException w:name="Grid Table 4" w:uiPriority="49"/>
-    <w:lsdException w:name="Grid Table 5 Dark" w:uiPriority="50"/>
-    <w:lsdException w:name="Grid Table 6 Colorful" w:uiPriority="51"/>
-    <w:lsdException w:name="Grid Table 7 Colorful" w:uiPriority="52"/>
-    <w:lsdException w:name="Grid Table 1 Light Accent 1" w:uiPriority="46"/>
-    <w:lsdException w:name="Grid Table 2 Accent 1" w:uiPriority="47"/>
-    <w:lsdException w:name="Grid Table 3 Accent 1" w:uiPriority="48"/>
-    <w:lsdException w:name="Grid Table 4 Accent 1" w:uiPriority="49"/>
-    <w:lsdException w:name="Grid Table 5 Dark Accent 1" w:uiPriority="50"/>
-    <w:lsdException w:name="Grid Table 6 Colorful Accent 1" w:uiPriority="51"/>
-    <w:lsdException w:name="Grid Table 7 Colorful Accent 1" w:uiPriority="52"/>
-    <w:lsdException w:name="Grid Table 1 Light Accent 2" w:uiPriority="46"/>
-    <w:lsdException w:name="Grid Table 2 Accent 2" w:uiPriority="47"/>
-    <w:lsdException w:name="Grid Table 3 Accent 2" w:uiPriority="48"/>
-    <w:lsdException w:name="Grid Table 4 Accent 2" w:uiPriority="49"/>
-    <w:lsdException w:name="Grid Table 5 Dark Accent 2" w:uiPriority="50"/>
-    <w:lsdException w:name="Grid Table 6 Colorful Accent 2" w:uiPriority="51"/>
-    <w:lsdException w:name="Grid Table 7 Colorful Accent 2" w:uiPriority="52"/>
-    <w:lsdException w:name="Grid Table 1 Light Accent 3" w:uiPriority="46"/>
-    <w:lsdException w:name="Grid Table 2 Accent 3" w:uiPriority="47"/>
-    <w:lsdException w:name="Grid Table 3 Accent 3" w:uiPriority="48"/>
-    <w:lsdException w:name="Grid Table 4 Accent 3" w:uiPriority="49"/>
-    <w:lsdException w:name="Grid Table 5 Dark Accent 3" w:uiPriority="50"/>
-    <w:lsdException w:name="Grid Table 6 Colorful Accent 3" w:uiPriority="51"/>
-    <w:lsdException w:name="Grid Table 7 Colorful Accent 3" w:uiPriority="52"/>
-    <w:lsdException w:name="Grid Table 1 Light Accent 4" w:uiPriority="46"/>
-    <w:lsdException w:name="Grid Table 2 Accent 4" w:uiPriority="47"/>
-    <w:lsdException w:name="Grid Table 3 Accent 4" w:uiPriority="48"/>
-    <w:lsdException w:name="Grid Table 4 Accent 4" w:uiPriority="49"/>
-    <w:lsdException w:name="Grid Table 5 Dark Accent 4" w:uiPriority="50"/>
-    <w:lsdException w:name="Grid Table 6 Colorful Accent 4" w:uiPriority="51"/>
-    <w:lsdException w:name="Grid Table 7 Colorful Accent 4" w:uiPriority="52"/>
-    <w:lsdException w:name="Grid Table 1 Light Accent 5" w:uiPriority="46"/>
-    <w:lsdException w:name="Grid Table 2 Accent 5" w:uiPriority="47"/>
-    <w:lsdException w:name="Grid Table 3 Accent 5" w:uiPriority="48"/>
-    <w:lsdException w:name="Grid Table 4 Accent 5" w:uiPriority="49"/>
-    <w:lsdException w:name="Grid Table 5 Dark Accent 5" w:uiPriority="50"/>
-    <w:lsdException w:name="Grid Table 6 Colorful Accent 5" w:uiPriority="51"/>
-    <w:lsdException w:name="Grid Table 7 Colorful Accent 5" w:uiPriority="52"/>
-    <w:lsdException w:name="Grid Table 1 Light Accent 6" w:uiPriority="46"/>
-    <w:lsdException w:name="Grid Table 2 Accent 6" w:uiPriority="47"/>
-    <w:lsdException w:name="Grid Table 3 Accent 6" w:uiPriority="48"/>
-    <w:lsdException w:name="Grid Table 4 Accent 6" w:uiPriority="49"/>
-    <w:lsdException w:name="Grid Table 5 Dark Accent 6" w:uiPriority="50"/>
-    <w:lsdException w:name="Grid Table 6 Colorful Accent 6" w:uiPriority="51"/>
-    <w:lsdException w:name="Grid Table 7 Colorful Accent 6" w:uiPriority="52"/>
-    <w:lsdException w:name="List Table 1 Light" w:uiPriority="46"/>
-    <w:lsdException w:name="List Table 2" w:uiPriority="47"/>
-    <w:lsdException w:name="List Table 3" w:uiPriority="48"/>
-    <w:lsdException w:name="List Table 4" w:uiPriority="49"/>
-    <w:lsdException w:name="List Table 5 Dark" w:uiPriority="50"/>
-    <w:lsdException w:name="List Table 6 Colorful" w:uiPriority="51"/>
-    <w:lsdException w:name="List Table 7 Colorful" w:uiPriority="52"/>
-    <w:lsdException w:name="List Table 1 Light Accent 1" w:uiPriority="46"/>
-    <w:lsdException w:name="List Table 2 Accent 1" w:uiPriority="47"/>
-    <w:lsdException w:name="List Table 3 Accent 1" w:uiPriority="48"/>
-    <w:lsdException w:name="List Table 4 Accent 1" w:uiPriority="49"/>
-    <w:lsdException w:name="List Table 5 Dark Accent 1" w:uiPriority="50"/>
-    <w:lsdException w:name="List Table 6 Colorful Accent 1" w:uiPriority="51"/>
-    <w:lsdException w:name="List Table 7 Colorful Accent 1" w:uiPriority="52"/>
-    <w:lsdException w:name="List Table 1 Light Accent 2" w:uiPriority="46"/>
-    <w:lsdException w:name="List Table 2 Accent 2" w:uiPriority="47"/>
-    <w:lsdException w:name="List Table 3 Accent 2" w:uiPriority="48"/>
-    <w:lsdException w:name="List Table 4 Accent 2" w:uiPriority="49"/>
-    <w:lsdException w:name="List Table 5 Dark Accent 2" w:uiPriority="50"/>
-    <w:lsdException w:name="List Table 6 Colorful Accent 2" w:uiPriority="51"/>
-    <w:lsdException w:name="List Table 7 Colorful Accent 2" w:uiPriority="52"/>
-    <w:lsdException w:name="List Table 1 Light Accent 3" w:uiPriority="46"/>
-    <w:lsdException w:name="List Table 2 Accent 3" w:uiPriority="47"/>
-    <w:lsdException w:name="List Table 3 Accent 3" w:uiPriority="48"/>
-    <w:lsdException w:name="List Table 4 Accent 3" w:uiPriority="49"/>
-    <w:lsdException w:name="List Table 5 Dark Accent 3" w:uiPriority="50"/>
-    <w:lsdException w:name="List Table 6 Colorful Accent 3" w:uiPriority="51"/>
-    <w:lsdException w:name="List Table 7 Colorful Accent 3" w:uiPriority="52"/>
-    <w:lsdException w:name="List Table 1 Light Accent 4" w:uiPriority="46"/>
-    <w:lsdException w:name="List Table 2 Accent 4" w:uiPriority="47"/>
-    <w:lsdException w:name="List Table 3 Accent 4" w:uiPriority="48"/>
-    <w:lsdException w:name="List Table 4 Accent 4" w:uiPriority="49"/>
-    <w:lsdException w:name="List Table 5 Dark Accent 4" w:uiPriority="50"/>
-    <w:lsdException w:name="List Table 6 Colorful Accent 4" w:uiPriority="51"/>
-    <w:lsdException w:name="List Table 7 Colorful Accent 4" w:uiPriority="52"/>
-    <w:lsdException w:name="List Table 1 Light Accent 5" w:uiPriority="46"/>
-    <w:lsdException w:name="List Table 2 Accent 5" w:uiPriority="47"/>
-    <w:lsdException w:name="List Table 3 Accent 5" w:uiPriority="48"/>
-    <w:lsdException w:name="List Table 4 Accent 5" w:uiPriority="49"/>
-    <w:lsdException w:name="List Table 5 Dark Accent 5" w:uiPriority="50"/>
-    <w:lsdException w:name="List Table 6 Colorful Accent 5" w:uiPriority="51"/>
-    <w:lsdException w:name="List Table 7 Colorful Accent 5" w:uiPriority="52"/>
-    <w:lsdException w:name="List Table 1 Light Accent 6" w:uiPriority="46"/>
-    <w:lsdException w:name="List Table 2 Accent 6" w:uiPriority="47"/>
-    <w:lsdException w:name="List Table 3 Accent 6" w:uiPriority="48"/>
-    <w:lsdException w:name="List Table 4 Accent 6" w:uiPriority="49"/>
-    <w:lsdException w:name="List Table 5 Dark Accent 6" w:uiPriority="50"/>
-    <w:lsdException w:name="List Table 6 Colorful Accent 6" w:uiPriority="51"/>
-    <w:lsdException w:name="List Table 7 Colorful Accent 6" w:uiPriority="52"/>
-    <w:lsdException w:name="Mention" w:semiHidden="1" w:unhideWhenUsed="1"/>
-    <w:lsdException w:name="Smart Hyperlink" w:semiHidden="1" w:unhideWhenUsed="1"/>
-    <w:lsdException w:name="Hashtag" w:semiHidden="1" w:unhideWhenUsed="1"/>
-    <w:lsdException w:name="Unresolved Mention" w:semiHidden="1" w:unhideWhenUsed="1"/>
+  <w:latentStyles w:defLockedState="0" w:defUIPriority="99" w:defSemiHidden="1" w:defUnhideWhenUsed="1" w:defQFormat="0" w:count="267">
+    <w:lsdException w:name="Normal" w:semiHidden="0" w:uiPriority="0" w:unhideWhenUsed="0" w:qFormat="1"/>
+    <w:lsdException w:name="heading 1" w:semiHidden="0" w:uiPriority="9" w:unhideWhenUsed="0" w:qFormat="1"/>
+    <w:lsdException w:name="heading 2" w:uiPriority="9" w:qFormat="1"/>
+    <w:lsdException w:name="heading 3" w:uiPriority="9" w:qFormat="1"/>
+    <w:lsdException w:name="heading 4" w:uiPriority="9" w:qFormat="1"/>
+    <w:lsdException w:name="heading 5" w:uiPriority="9" w:qFormat="1"/>
+    <w:lsdException w:name="heading 6" w:uiPriority="9" w:qFormat="1"/>
+    <w:lsdException w:name="heading 7" w:uiPriority="9" w:qFormat="1"/>
+    <w:lsdException w:name="heading 8" w:uiPriority="9" w:qFormat="1"/>
+    <w:lsdException w:name="heading 9" w:uiPriority="9" w:qFormat="1"/>
+    <w:lsdException w:name="toc 1" w:uiPriority="39"/>
+    <w:lsdException w:name="toc 2" w:uiPriority="39"/>
+    <w:lsdException w:name="toc 3" w:uiPriority="39"/>
+    <w:lsdException w:name="toc 4" w:uiPriority="39"/>
+    <w:lsdException w:name="toc 5" w:uiPriority="39"/>
+    <w:lsdException w:name="toc 6" w:uiPriority="39"/>
+    <w:lsdException w:name="toc 7" w:uiPriority="39"/>
+    <w:lsdException w:name="toc 8" w:uiPriority="39"/>
+    <w:lsdException w:name="toc 9" w:uiPriority="39"/>
+    <w:lsdException w:name="caption" w:uiPriority="35" w:qFormat="1"/>
+    <w:lsdException w:name="Title" w:semiHidden="0" w:uiPriority="10" w:unhideWhenUsed="0" w:qFormat="1"/>
+    <w:lsdException w:name="Default Paragraph Font" w:uiPriority="1"/>
+    <w:lsdException w:name="Subtitle" w:semiHidden="0" w:uiPriority="11" w:unhideWhenUsed="0" w:qFormat="1"/>
+    <w:lsdException w:name="Strong" w:semiHidden="0" w:uiPriority="22" w:unhideWhenUsed="0" w:qFormat="1"/>
+    <w:lsdException w:name="Emphasis" w:semiHidden="0" w:uiPriority="20" w:unhideWhenUsed="0" w:qFormat="1"/>
+    <w:lsdException w:name="Table Grid" w:semiHidden="0" w:uiPriority="39" w:unhideWhenUsed="0"/>
+    <w:lsdException w:name="Placeholder Text" w:unhideWhenUsed="0"/>
+    <w:lsdException w:name="No Spacing" w:semiHidden="0" w:uiPriority="1" w:unhideWhenUsed="0" w:qFormat="1"/>
+    <w:lsdException w:name="Light Shading" w:semiHidden="0" w:uiPriority="60" w:unhideWhenUsed="0"/>
+    <w:lsdException w:name="Light List" w:semiHidden="0" w:uiPriority="61" w:unhideWhenUsed="0"/>
+    <w:lsdException w:name="Light Grid" w:semiHidden="0" w:uiPriority="62" w:unhideWhenUsed="0"/>
+    <w:lsdException w:name="Medium Shading 1" w:semiHidden="0" w:uiPriority="63" w:unhideWhenUsed="0"/>
+    <w:lsdException w:name="Medium Shading 2" w:semiHidden="0" w:uiPriority="64" w:unhideWhenUsed="0"/>
+    <w:lsdException w:name="Medium List 1" w:semiHidden="0" w:uiPriority="65" w:unhideWhenUsed="0"/>
+    <w:lsdException w:name="Medium List 2" w:semiHidden="0" w:uiPriority="66" w:unhideWhenUsed="0"/>
+    <w:lsdException w:name="Medium Grid 1" w:semiHidden="0" w:uiPriority="67" w:unhideWhenUsed="0"/>
+    <w:lsdException w:name="Medium Grid 2" w:semiHidden="0" w:uiPriority="68" w:unhideWhenUsed="0"/>
+    <w:lsdException w:name="Medium Grid 3" w:semiHidden="0" w:uiPriority="69" w:unhideWhenUsed="0"/>
+    <w:lsdException w:name="Dark List" w:semiHidden="0" w:uiPriority="70" w:unhideWhenUsed="0"/>
+    <w:lsdException w:name="Colorful Shading" w:semiHidden="0" w:uiPriority="71" w:unhideWhenUsed="0"/>
+    <w:lsdException w:name="Colorful List" w:semiHidden="0" w:uiPriority="72" w:unhideWhenUsed="0"/>
+    <w:lsdException w:name="Colorful Grid" w:semiHidden="0" w:uiPriority="73" w:unhideWhenUsed="0"/>
+    <w:lsdException w:name="Light Shading Accent 1" w:semiHidden="0" w:uiPriority="60" w:unhideWhenUsed="0"/>
+    <w:lsdException w:name="Light List Accent 1" w:semiHidden="0" w:uiPriority="61" w:unhideWhenUsed="0"/>
+    <w:lsdException w:name="Light Grid Accent 1" w:semiHidden="0" w:uiPriority="62" w:unhideWhenUsed="0"/>
+    <w:lsdException w:name="Medium Shading 1 Accent 1" w:semiHidden="0" w:uiPriority="63" w:unhideWhenUsed="0"/>
+    <w:lsdException w:name="Medium Shading 2 Accent 1" w:semiHidden="0" w:uiPriority="64" w:unhideWhenUsed="0"/>
+    <w:lsdException w:name="Medium List 1 Accent 1" w:semiHidden="0" w:uiPriority="65" w:unhideWhenUsed="0"/>
+    <w:lsdException w:name="Revision" w:unhideWhenUsed="0"/>
+    <w:lsdException w:name="List Paragraph" w:semiHidden="0" w:uiPriority="34" w:unhideWhenUsed="0" w:qFormat="1"/>
+    <w:lsdException w:name="Quote" w:semiHidden="0" w:uiPriority="29" w:unhideWhenUsed="0" w:qFormat="1"/>
+    <w:lsdException w:name="Intense Quote" w:semiHidden="0" w:uiPriority="30" w:unhideWhenUsed="0" w:qFormat="1"/>
+    <w:lsdException w:name="Medium List 2 Accent 1" w:semiHidden="0" w:uiPriority="66" w:unhideWhenUsed="0"/>
+    <w:lsdException w:name="Medium Grid 1 Accent 1" w:semiHidden="0" w:uiPriority="67" w:unhideWhenUsed="0"/>
+    <w:lsdException w:name="Medium Grid 2 Accent 1" w:semiHidden="0" w:uiPriority="68" w:unhideWhenUsed="0"/>
+    <w:lsdException w:name="Medium Grid 3 Accent 1" w:semiHidden="0" w:uiPriority="69" w:unhideWhenUsed="0"/>
+    <w:lsdException w:name="Dark List Accent 1" w:semiHidden="0" w:uiPriority="70" w:unhideWhenUsed="0"/>
+    <w:lsdException w:name="Colorful Shading Accent 1" w:semiHidden="0" w:uiPriority="71" w:unhideWhenUsed="0"/>
+    <w:lsdException w:name="Colorful List Accent 1" w:semiHidden="0" w:uiPriority="72" w:unhideWhenUsed="0"/>
+    <w:lsdException w:name="Colorful Grid Accent 1" w:semiHidden="0" w:uiPriority="73" w:unhideWhenUsed="0"/>
+    <w:lsdException w:name="Light Shading Accent 2" w:semiHidden="0" w:uiPriority="60" w:unhideWhenUsed="0"/>
+    <w:lsdException w:name="Light List Accent 2" w:semiHidden="0" w:uiPriority="61" w:unhideWhenUsed="0"/>
+    <w:lsdException w:name="Light Grid Accent 2" w:semiHidden="0" w:uiPriority="62" w:unhideWhenUsed="0"/>
+    <w:lsdException w:name="Medium Shading 1 Accent 2" w:semiHidden="0" w:uiPriority="63" w:unhideWhenUsed="0"/>
+    <w:lsdException w:name="Medium Shading 2 Accent 2" w:semiHidden="0" w:uiPriority="64" w:unhideWhenUsed="0"/>
+    <w:lsdException w:name="Medium List 1 Accent 2" w:semiHidden="0" w:uiPriority="65" w:unhideWhenUsed="0"/>
+    <w:lsdException w:name="Medium List 2 Accent 2" w:semiHidden="0" w:uiPriority="66" w:unhideWhenUsed="0"/>
+    <w:lsdException w:name="Medium Grid 1 Accent 2" w:semiHidden="0" w:uiPriority="67" w:unhideWhenUsed="0"/>
+    <w:lsdException w:name="Medium Grid 2 Accent 2" w:semiHidden="0" w:uiPriority="68" w:unhideWhenUsed="0"/>
+    <w:lsdException w:name="Medium Grid 3 Accent 2" w:semiHidden="0" w:uiPriority="69" w:unhideWhenUsed="0"/>
+    <w:lsdException w:name="Dark List Accent 2" w:semiHidden="0" w:uiPriority="70" w:unhideWhenUsed="0"/>
+    <w:lsdException w:name="Colorful Shading Accent 2" w:semiHidden="0" w:uiPriority="71" w:unhideWhenUsed="0"/>
+    <w:lsdException w:name="Colorful List Accent 2" w:semiHidden="0" w:uiPriority="72" w:unhideWhenUsed="0"/>
+    <w:lsdException w:name="Colorful Grid Accent 2" w:semiHidden="0" w:uiPriority="73" w:unhideWhenUsed="0"/>
+    <w:lsdException w:name="Light Shading Accent 3" w:semiHidden="0" w:uiPriority="60" w:unhideWhenUsed="0"/>
+    <w:lsdException w:name="Light List Accent 3" w:semiHidden="0" w:uiPriority="61" w:unhideWhenUsed="0"/>
+    <w:lsdException w:name="Light Grid Accent 3" w:semiHidden="0" w:uiPriority="62" w:unhideWhenUsed="0"/>
+    <w:lsdException w:name="Medium Shading 1 Accent 3" w:semiHidden="0" w:uiPriority="63" w:unhideWhenUsed="0"/>
+    <w:lsdException w:name="Medium Shading 2 Accent 3" w:semiHidden="0" w:uiPriority="64" w:unhideWhenUsed="0"/>
+    <w:lsdException w:name="Medium List 1 Accent 3" w:semiHidden="0" w:uiPriority="65" w:unhideWhenUsed="0"/>
+    <w:lsdException w:name="Medium List 2 Accent 3" w:semiHidden="0" w:uiPriority="66" w:unhideWhenUsed="0"/>
+    <w:lsdException w:name="Medium Grid 1 Accent 3" w:semiHidden="0" w:uiPriority="67" w:unhideWhenUsed="0"/>
+    <w:lsdException w:name="Medium Grid 2 Accent 3" w:semiHidden="0" w:uiPriority="68" w:unhideWhenUsed="0"/>
+    <w:lsdException w:name="Medium Grid 3 Accent 3" w:semiHidden="0" w:uiPriority="69" w:unhideWhenUsed="0"/>
+    <w:lsdException w:name="Dark List Accent 3" w:semiHidden="0" w:uiPriority="70" w:unhideWhenUsed="0"/>
+    <w:lsdException w:name="Colorful Shading Accent 3" w:semiHidden="0" w:uiPriority="71" w:unhideWhenUsed="0"/>
+    <w:lsdException w:name="Colorful List Accent 3" w:semiHidden="0" w:uiPriority="72" w:unhideWhenUsed="0"/>
+    <w:lsdException w:name="Colorful Grid Accent 3" w:semiHidden="0" w:uiPriority="73" w:unhideWhenUsed="0"/>
+    <w:lsdException w:name="Light Shading Accent 4" w:semiHidden="0" w:uiPriority="60" w:unhideWhenUsed="0"/>
+    <w:lsdException w:name="Light List Accent 4" w:semiHidden="0" w:uiPriority="61" w:unhideWhenUsed="0"/>
+    <w:lsdException w:name="Light Grid Accent 4" w:semiHidden="0" w:uiPriority="62" w:unhideWhenUsed="0"/>
+    <w:lsdException w:name="Medium Shading 1 Accent 4" w:semiHidden="0" w:uiPriority="63" w:unhideWhenUsed="0"/>
+    <w:lsdException w:name="Medium Shading 2 Accent 4" w:semiHidden="0" w:uiPriority="64" w:unhideWhenUsed="0"/>
+    <w:lsdException w:name="Medium List 1 Accent 4" w:semiHidden="0" w:uiPriority="65" w:unhideWhenUsed="0"/>
+    <w:lsdException w:name="Medium List 2 Accent 4" w:semiHidden="0" w:uiPriority="66" w:unhideWhenUsed="0"/>
+    <w:lsdException w:name="Medium Grid 1 Accent 4" w:semiHidden="0" w:uiPriority="67" w:unhideWhenUsed="0"/>
+    <w:lsdException w:name="Medium Grid 2 Accent 4" w:semiHidden="0" w:uiPriority="68" w:unhideWhenUsed="0"/>
+    <w:lsdException w:name="Medium Grid 3 Accent 4" w:semiHidden="0" w:uiPriority="69" w:unhideWhenUsed="0"/>
+    <w:lsdException w:name="Dark List Accent 4" w:semiHidden="0" w:uiPriority="70" w:unhideWhenUsed="0"/>
+    <w:lsdException w:name="Colorful Shading Accent 4" w:semiHidden="0" w:uiPriority="71" w:unhideWhenUsed="0"/>
+    <w:lsdException w:name="Colorful List Accent 4" w:semiHidden="0" w:uiPriority="72" w:unhideWhenUsed="0"/>
+    <w:lsdException w:name="Colorful Grid Accent 4" w:semiHidden="0" w:uiPriority="73" w:unhideWhenUsed="0"/>
+    <w:lsdException w:name="Light Shading Accent 5" w:semiHidden="0" w:uiPriority="60" w:unhideWhenUsed="0"/>
+    <w:lsdException w:name="Light List Accent 5" w:semiHidden="0" w:uiPriority="61" w:unhideWhenUsed="0"/>
+    <w:lsdException w:name="Light Grid Accent 5" w:semiHidden="0" w:uiPriority="62" w:unhideWhenUsed="0"/>
+    <w:lsdException w:name="Medium Shading 1 Accent 5" w:semiHidden="0" w:uiPriority="63" w:unhideWhenUsed="0"/>
+    <w:lsdException w:name="Medium Shading 2 Accent 5" w:semiHidden="0" w:uiPriority="64" w:unhideWhenUsed="0"/>
+    <w:lsdException w:name="Medium List 1 Accent 5" w:semiHidden="0" w:uiPriority="65" w:unhideWhenUsed="0"/>
+    <w:lsdException w:name="Medium List 2 Accent 5" w:semiHidden="0" w:uiPriority="66" w:unhideWhenUsed="0"/>
+    <w:lsdException w:name="Medium Grid 1 Accent 5" w:semiHidden="0" w:uiPriority="67" w:unhideWhenUsed="0"/>
+    <w:lsdException w:name="Medium Grid 2 Accent 5" w:semiHidden="0" w:uiPriority="68" w:unhideWhenUsed="0"/>
+    <w:lsdException w:name="Medium Grid 3 Accent 5" w:semiHidden="0" w:uiPriority="69" w:unhideWhenUsed="0"/>
+    <w:lsdException w:name="Dark List Accent 5" w:semiHidden="0" w:uiPriority="70" w:unhideWhenUsed="0"/>
+    <w:lsdException w:name="Colorful Shading Accent 5" w:semiHidden="0" w:uiPriority="71" w:unhideWhenUsed="0"/>
+    <w:lsdException w:name="Colorful List Accent 5" w:semiHidden="0" w:uiPriority="72" w:unhideWhenUsed="0"/>
+    <w:lsdException w:name="Colorful Grid Accent 5" w:semiHidden="0" w:uiPriority="73" w:unhideWhenUsed="0"/>
+    <w:lsdException w:name="Light Shading Accent 6" w:semiHidden="0" w:uiPriority="60" w:unhideWhenUsed="0"/>
+    <w:lsdException w:name="Light List Accent 6" w:semiHidden="0" w:uiPriority="61" w:unhideWhenUsed="0"/>
+    <w:lsdException w:name="Light Grid Accent 6" w:semiHidden="0" w:uiPriority="62" w:unhideWhenUsed="0"/>
+    <w:lsdException w:name="Medium Shading 1 Accent 6" w:semiHidden="0" w:uiPriority="63" w:unhideWhenUsed="0"/>
+    <w:lsdException w:name="Medium Shading 2 Accent 6" w:semiHidden="0" w:uiPriority="64" w:unhideWhenUsed="0"/>
+    <w:lsdException w:name="Medium List 1 Accent 6" w:semiHidden="0" w:uiPriority="65" w:unhideWhenUsed="0"/>
+    <w:lsdException w:name="Medium List 2 Accent 6" w:semiHidden="0" w:uiPriority="66" w:unhideWhenUsed="0"/>
+    <w:lsdException w:name="Medium Grid 1 Accent 6" w:semiHidden="0" w:uiPriority="67" w:unhideWhenUsed="0"/>
+    <w:lsdException w:name="Medium Grid 2 Accent 6" w:semiHidden="0" w:uiPriority="68" w:unhideWhenUsed="0"/>
+    <w:lsdException w:name="Medium Grid 3 Accent 6" w:semiHidden="0" w:uiPriority="69" w:unhideWhenUsed="0"/>
+    <w:lsdException w:name="Dark List Accent 6" w:semiHidden="0" w:uiPriority="70" w:unhideWhenUsed="0"/>
+    <w:lsdException w:name="Colorful Shading Accent 6" w:semiHidden="0" w:uiPriority="71" w:unhideWhenUsed="0"/>
+    <w:lsdException w:name="Colorful List Accent 6" w:semiHidden="0" w:uiPriority="72" w:unhideWhenUsed="0"/>
+    <w:lsdException w:name="Colorful Grid Accent 6" w:semiHidden="0" w:uiPriority="73" w:unhideWhenUsed="0"/>
+    <w:lsdException w:name="Subtle Emphasis" w:semiHidden="0" w:uiPriority="19" w:unhideWhenUsed="0" w:qFormat="1"/>
+    <w:lsdException w:name="Intense Emphasis" w:semiHidden="0" w:uiPriority="21" w:unhideWhenUsed="0" w:qFormat="1"/>
+    <w:lsdException w:name="Subtle Reference" w:semiHidden="0" w:uiPriority="31" w:unhideWhenUsed="0" w:qFormat="1"/>
+    <w:lsdException w:name="Intense Reference" w:semiHidden="0" w:uiPriority="32" w:unhideWhenUsed="0" w:qFormat="1"/>
+    <w:lsdException w:name="Book Title" w:semiHidden="0" w:uiPriority="33" w:unhideWhenUsed="0" w:qFormat="1"/>
+    <w:lsdException w:name="Bibliography" w:uiPriority="37"/>
+    <w:lsdException w:name="TOC Heading" w:uiPriority="39" w:qFormat="1"/>
+  </w:latentStyles>
+  <w:style w:type="paragraph" w:default="1" w:styleId="Normal">
+    <w:name w:val="Normal"/>
+    <w:qFormat/>
+  </w:style>
+  <w:style w:type="paragraph" w:styleId="Heading1">
+    <w:name w:val="heading 1"/>
+    <w:basedOn w:val="Normal"/>
+    <w:next w:val="Normal"/>
+    <w:link w:val="Heading1Char"/>
+    <w:uiPriority w:val="9"/>
+    <w:qFormat/>
+    <w:rsid w:val="003D6FBE"/>
+    <w:pPr>
+      <w:keepNext/>
+      <w:keepLines/>
+      <w:spacing w:before="240" w:after="0"/>
+      <w:outlineLvl w:val="0"/>
+    </w:pPr>
+    <w:rPr>
+      <w:rFonts w:asciiTheme="majorHAnsi" w:eastAsiaTheme="majorEastAsia" w:hAnsiTheme="majorHAnsi" w:cstheme="majorBidi"/>
+      <w:color w:val="2F5496" w:themeColor="accent1" w:themeShade="BF"/>
+      <w:sz w:val="32"/>
+      <w:szCs w:val="32"/>
+    </w:rPr>
+  </w:style>
+  <w:style w:type="character" w:default="1" w:styleId="DefaultParagraphFont">
+    <w:name w:val="Default Paragraph Font"/>
+    <w:uiPriority w:val="1"/>
+    <w:semiHidden/>
+    <w:unhideWhenUsed/>
+  </w:style>
+  <w:style w:type="table" w:default="1" w:styleId="TableNormal">
+    <w:name w:val="Normal Table"/>
+    <w:uiPriority w:val="99"/>
+    <w:semiHidden/>
+    <w:unhideWhenUsed/>
+    <w:tblPr>
+      <w:tblInd w:w="0" w:type="dxa"/>
+      <w:tblCellMar>
+        <w:top w:w="0" w:type="dxa"/>
+        <w:left w:w="108" w:type="dxa"/>
+        <w:bottom w:w="0" w:type="dxa"/>
+        <w:right w:w="108" w:type="dxa"/>
+      </w:tblCellMar>
+    </w:tblPr>
+  </w:style>
+  <w:style w:type="numbering" w:default="1" w:styleId="NoList">
+    <w:name w:val="No List"/>
+    <w:uiPriority w:val="99"/>
+    <w:semiHidden/>
+    <w:unhideWhenUsed/>
+  </w:style>
+  <w:style w:type="paragraph" w:styleId="ListParagraph">
+    <w:name w:val="List Paragraph"/>
+    <w:basedOn w:val="Normal"/>
+    <w:uiPriority w:val="34"/>
+    <w:qFormat/>
+    <w:rsid w:val="003D6FBE"/>
+    <w:pPr>
+      <w:ind w:left="720"/>
+      <w:contextualSpacing/>
+    </w:pPr>
+  </w:style>
+  <w:style w:type="character" w:customStyle="1" w:styleId="Heading1Char">
+    <w:name w:val="Heading 1 Char"/>
+    <w:basedOn w:val="DefaultParagraphFont"/>
+    <w:link w:val="Heading1"/>
+    <w:uiPriority w:val="9"/>
+    <w:rsid w:val="003D6FBE"/>
+    <w:rPr>
+      <w:rFonts w:asciiTheme="majorHAnsi" w:eastAsiaTheme="majorEastAsia" w:hAnsiTheme="majorHAnsi" w:cstheme="majorBidi"/>
+      <w:color w:val="2F5496" w:themeColor="accent1" w:themeShade="BF"/>
+      <w:sz w:val="32"/>
+      <w:szCs w:val="32"/>
+    </w:rPr>
+  </w:style>
+  <w:style w:type="character" w:styleId="Hyperlink">
+    <w:name w:val="Hyperlink"/>
+    <w:basedOn w:val="DefaultParagraphFont"/>
+    <w:uiPriority w:val="99"/>
+    <w:unhideWhenUsed/>
+    <w:rsid w:val="003D6FBE"/>
+    <w:rPr>
+      <w:color w:val="0563C1" w:themeColor="hyperlink"/>
+      <w:u w:val="single"/>
+    </w:rPr>
+  </w:style>
+  <w:style w:type="character" w:customStyle="1" w:styleId="UnresolvedMention1">
+    <w:name w:val="Unresolved Mention1"/>
+    <w:basedOn w:val="DefaultParagraphFont"/>
+    <w:uiPriority w:val="99"/>
+    <w:semiHidden/>
+    <w:unhideWhenUsed/>
+    <w:rsid w:val="003D6FBE"/>
+    <w:rPr>
+      <w:color w:val="605E5C"/>
+      <w:shd w:val="clear" w:color="auto" w:fill="E1DFDD"/>
+    </w:rPr>
+  </w:style>
+  <w:style w:type="character" w:styleId="FollowedHyperlink">
+    <w:name w:val="FollowedHyperlink"/>
+    <w:basedOn w:val="DefaultParagraphFont"/>
+    <w:uiPriority w:val="99"/>
+    <w:semiHidden/>
+    <w:unhideWhenUsed/>
+    <w:rsid w:val="00411D29"/>
+    <w:rPr>
+      <w:color w:val="954F72" w:themeColor="followedHyperlink"/>
+      <w:u w:val="single"/>
+    </w:rPr>
+  </w:style>
+</w:styles>
+</file>
+
+<file path=word/stylesWithEffects.xml><?xml version="1.0" encoding="utf-8"?>
+<w:styles xmlns:wpc="http://schemas.microsoft.com/office/word/2010/wordprocessingCanvas" xmlns:mc="http://schemas.openxmlformats.org/markup-compatibility/2006" xmlns:o="urn:schemas-microsoft-com:office:office" xmlns:r="http://schemas.openxmlformats.org/officeDocument/2006/relationships" xmlns:m="http://schemas.openxmlformats.org/officeDocument/2006/math" xmlns:v="urn:schemas-microsoft-com:vml" xmlns:wp14="http://schemas.microsoft.com/office/word/2010/wordprocessingDrawing" xmlns:wp="http://schemas.openxmlformats.org/drawingml/2006/wordprocessingDrawing" xmlns:w10="urn:schemas-microsoft-com:office:word" xmlns:w="http://schemas.openxmlformats.org/wordprocessingml/2006/main" xmlns:w14="http://schemas.microsoft.com/office/word/2010/wordml" xmlns:wpg="http://schemas.microsoft.com/office/word/2010/wordprocessingGroup" xmlns:wpi="http://schemas.microsoft.com/office/word/2010/wordprocessingInk" xmlns:wne="http://schemas.microsoft.com/office/word/2006/wordml" xmlns:wps="http://schemas.microsoft.com/office/word/2010/wordprocessingShape" mc:Ignorable="w14 wp14">
+  <w:docDefaults>
+    <w:rPrDefault>
+      <w:rPr>
+        <w:rFonts w:asciiTheme="minorHAnsi" w:eastAsiaTheme="minorHAnsi" w:hAnsiTheme="minorHAnsi" w:cstheme="minorBidi"/>
+        <w:sz w:val="22"/>
+        <w:szCs w:val="22"/>
+        <w:lang w:val="en-US" w:eastAsia="en-US" w:bidi="ar-SA"/>
+      </w:rPr>
+    </w:rPrDefault>
+    <w:pPrDefault>
+      <w:pPr>
+        <w:spacing w:after="160" w:line="259" w:lineRule="auto"/>
+      </w:pPr>
+    </w:pPrDefault>
+  </w:docDefaults>
+  <w:latentStyles w:defLockedState="0" w:defUIPriority="99" w:defSemiHidden="1" w:defUnhideWhenUsed="1" w:defQFormat="0" w:count="267">
+    <w:lsdException w:name="Normal" w:semiHidden="0" w:uiPriority="0" w:unhideWhenUsed="0" w:qFormat="1"/>
+    <w:lsdException w:name="heading 1" w:semiHidden="0" w:uiPriority="9" w:unhideWhenUsed="0" w:qFormat="1"/>
+    <w:lsdException w:name="heading 2" w:uiPriority="9" w:qFormat="1"/>
+    <w:lsdException w:name="heading 3" w:uiPriority="9" w:qFormat="1"/>
+    <w:lsdException w:name="heading 4" w:uiPriority="9" w:qFormat="1"/>
+    <w:lsdException w:name="heading 5" w:uiPriority="9" w:qFormat="1"/>
+    <w:lsdException w:name="heading 6" w:uiPriority="9" w:qFormat="1"/>
+    <w:lsdException w:name="heading 7" w:uiPriority="9" w:qFormat="1"/>
+    <w:lsdException w:name="heading 8" w:uiPriority="9" w:qFormat="1"/>
+    <w:lsdException w:name="heading 9" w:uiPriority="9" w:qFormat="1"/>
+    <w:lsdException w:name="toc 1" w:uiPriority="39"/>
+    <w:lsdException w:name="toc 2" w:uiPriority="39"/>
+    <w:lsdException w:name="toc 3" w:uiPriority="39"/>
+    <w:lsdException w:name="toc 4" w:uiPriority="39"/>
+    <w:lsdException w:name="toc 5" w:uiPriority="39"/>
+    <w:lsdException w:name="toc 6" w:uiPriority="39"/>
+    <w:lsdException w:name="toc 7" w:uiPriority="39"/>
+    <w:lsdException w:name="toc 8" w:uiPriority="39"/>
+    <w:lsdException w:name="toc 9" w:uiPriority="39"/>
+    <w:lsdException w:name="caption" w:uiPriority="35" w:qFormat="1"/>
+    <w:lsdException w:name="Title" w:semiHidden="0" w:uiPriority="10" w:unhideWhenUsed="0" w:qFormat="1"/>
+    <w:lsdException w:name="Default Paragraph Font" w:uiPriority="1"/>
+    <w:lsdException w:name="Subtitle" w:semiHidden="0" w:uiPriority="11" w:unhideWhenUsed="0" w:qFormat="1"/>
+    <w:lsdException w:name="Strong" w:semiHidden="0" w:uiPriority="22" w:unhideWhenUsed="0" w:qFormat="1"/>
+    <w:lsdException w:name="Emphasis" w:semiHidden="0" w:uiPriority="20" w:unhideWhenUsed="0" w:qFormat="1"/>
+    <w:lsdException w:name="Table Grid" w:semiHidden="0" w:uiPriority="39" w:unhideWhenUsed="0"/>
+    <w:lsdException w:name="Placeholder Text" w:unhideWhenUsed="0"/>
+    <w:lsdException w:name="No Spacing" w:semiHidden="0" w:uiPriority="1" w:unhideWhenUsed="0" w:qFormat="1"/>
+    <w:lsdException w:name="Light Shading" w:semiHidden="0" w:uiPriority="60" w:unhideWhenUsed="0"/>
+    <w:lsdException w:name="Light List" w:semiHidden="0" w:uiPriority="61" w:unhideWhenUsed="0"/>
+    <w:lsdException w:name="Light Grid" w:semiHidden="0" w:uiPriority="62" w:unhideWhenUsed="0"/>
+    <w:lsdException w:name="Medium Shading 1" w:semiHidden="0" w:uiPriority="63" w:unhideWhenUsed="0"/>
+    <w:lsdException w:name="Medium Shading 2" w:semiHidden="0" w:uiPriority="64" w:unhideWhenUsed="0"/>
+    <w:lsdException w:name="Medium List 1" w:semiHidden="0" w:uiPriority="65" w:unhideWhenUsed="0"/>
+    <w:lsdException w:name="Medium List 2" w:semiHidden="0" w:uiPriority="66" w:unhideWhenUsed="0"/>
+    <w:lsdException w:name="Medium Grid 1" w:semiHidden="0" w:uiPriority="67" w:unhideWhenUsed="0"/>
+    <w:lsdException w:name="Medium Grid 2" w:semiHidden="0" w:uiPriority="68" w:unhideWhenUsed="0"/>
+    <w:lsdException w:name="Medium Grid 3" w:semiHidden="0" w:uiPriority="69" w:unhideWhenUsed="0"/>
+    <w:lsdException w:name="Dark List" w:semiHidden="0" w:uiPriority="70" w:unhideWhenUsed="0"/>
+    <w:lsdException w:name="Colorful Shading" w:semiHidden="0" w:uiPriority="71" w:unhideWhenUsed="0"/>
+    <w:lsdException w:name="Colorful List" w:semiHidden="0" w:uiPriority="72" w:unhideWhenUsed="0"/>
+    <w:lsdException w:name="Colorful Grid" w:semiHidden="0" w:uiPriority="73" w:unhideWhenUsed="0"/>
+    <w:lsdException w:name="Light Shading Accent 1" w:semiHidden="0" w:uiPriority="60" w:unhideWhenUsed="0"/>
+    <w:lsdException w:name="Light List Accent 1" w:semiHidden="0" w:uiPriority="61" w:unhideWhenUsed="0"/>
+    <w:lsdException w:name="Light Grid Accent 1" w:semiHidden="0" w:uiPriority="62" w:unhideWhenUsed="0"/>
+    <w:lsdException w:name="Medium Shading 1 Accent 1" w:semiHidden="0" w:uiPriority="63" w:unhideWhenUsed="0"/>
+    <w:lsdException w:name="Medium Shading 2 Accent 1" w:semiHidden="0" w:uiPriority="64" w:unhideWhenUsed="0"/>
+    <w:lsdException w:name="Medium List 1 Accent 1" w:semiHidden="0" w:uiPriority="65" w:unhideWhenUsed="0"/>
+    <w:lsdException w:name="Revision" w:unhideWhenUsed="0"/>
+    <w:lsdException w:name="List Paragraph" w:semiHidden="0" w:uiPriority="34" w:unhideWhenUsed="0" w:qFormat="1"/>
+    <w:lsdException w:name="Quote" w:semiHidden="0" w:uiPriority="29" w:unhideWhenUsed="0" w:qFormat="1"/>
+    <w:lsdException w:name="Intense Quote" w:semiHidden="0" w:uiPriority="30" w:unhideWhenUsed="0" w:qFormat="1"/>
+    <w:lsdException w:name="Medium List 2 Accent 1" w:semiHidden="0" w:uiPriority="66" w:unhideWhenUsed="0"/>
+    <w:lsdException w:name="Medium Grid 1 Accent 1" w:semiHidden="0" w:uiPriority="67" w:unhideWhenUsed="0"/>
+    <w:lsdException w:name="Medium Grid 2 Accent 1" w:semiHidden="0" w:uiPriority="68" w:unhideWhenUsed="0"/>
+    <w:lsdException w:name="Medium Grid 3 Accent 1" w:semiHidden="0" w:uiPriority="69" w:unhideWhenUsed="0"/>
+    <w:lsdException w:name="Dark List Accent 1" w:semiHidden="0" w:uiPriority="70" w:unhideWhenUsed="0"/>
+    <w:lsdException w:name="Colorful Shading Accent 1" w:semiHidden="0" w:uiPriority="71" w:unhideWhenUsed="0"/>
+    <w:lsdException w:name="Colorful List Accent 1" w:semiHidden="0" w:uiPriority="72" w:unhideWhenUsed="0"/>
+    <w:lsdException w:name="Colorful Grid Accent 1" w:semiHidden="0" w:uiPriority="73" w:unhideWhenUsed="0"/>
+    <w:lsdException w:name="Light Shading Accent 2" w:semiHidden="0" w:uiPriority="60" w:unhideWhenUsed="0"/>
+    <w:lsdException w:name="Light List Accent 2" w:semiHidden="0" w:uiPriority="61" w:unhideWhenUsed="0"/>
+    <w:lsdException w:name="Light Grid Accent 2" w:semiHidden="0" w:uiPriority="62" w:unhideWhenUsed="0"/>
+    <w:lsdException w:name="Medium Shading 1 Accent 2" w:semiHidden="0" w:uiPriority="63" w:unhideWhenUsed="0"/>
+    <w:lsdException w:name="Medium Shading 2 Accent 2" w:semiHidden="0" w:uiPriority="64" w:unhideWhenUsed="0"/>
+    <w:lsdException w:name="Medium List 1 Accent 2" w:semiHidden="0" w:uiPriority="65" w:unhideWhenUsed="0"/>
+    <w:lsdException w:name="Medium List 2 Accent 2" w:semiHidden="0" w:uiPriority="66" w:unhideWhenUsed="0"/>
+    <w:lsdException w:name="Medium Grid 1 Accent 2" w:semiHidden="0" w:uiPriority="67" w:unhideWhenUsed="0"/>
+    <w:lsdException w:name="Medium Grid 2 Accent 2" w:semiHidden="0" w:uiPriority="68" w:unhideWhenUsed="0"/>
+    <w:lsdException w:name="Medium Grid 3 Accent 2" w:semiHidden="0" w:uiPriority="69" w:unhideWhenUsed="0"/>
+    <w:lsdException w:name="Dark List Accent 2" w:semiHidden="0" w:uiPriority="70" w:unhideWhenUsed="0"/>
+    <w:lsdException w:name="Colorful Shading Accent 2" w:semiHidden="0" w:uiPriority="71" w:unhideWhenUsed="0"/>
+    <w:lsdException w:name="Colorful List Accent 2" w:semiHidden="0" w:uiPriority="72" w:unhideWhenUsed="0"/>
+    <w:lsdException w:name="Colorful Grid Accent 2" w:semiHidden="0" w:uiPriority="73" w:unhideWhenUsed="0"/>
+    <w:lsdException w:name="Light Shading Accent 3" w:semiHidden="0" w:uiPriority="60" w:unhideWhenUsed="0"/>
+    <w:lsdException w:name="Light List Accent 3" w:semiHidden="0" w:uiPriority="61" w:unhideWhenUsed="0"/>
+    <w:lsdException w:name="Light Grid Accent 3" w:semiHidden="0" w:uiPriority="62" w:unhideWhenUsed="0"/>
+    <w:lsdException w:name="Medium Shading 1 Accent 3" w:semiHidden="0" w:uiPriority="63" w:unhideWhenUsed="0"/>
+    <w:lsdException w:name="Medium Shading 2 Accent 3" w:semiHidden="0" w:uiPriority="64" w:unhideWhenUsed="0"/>
+    <w:lsdException w:name="Medium List 1 Accent 3" w:semiHidden="0" w:uiPriority="65" w:unhideWhenUsed="0"/>
+    <w:lsdException w:name="Medium List 2 Accent 3" w:semiHidden="0" w:uiPriority="66" w:unhideWhenUsed="0"/>
+    <w:lsdException w:name="Medium Grid 1 Accent 3" w:semiHidden="0" w:uiPriority="67" w:unhideWhenUsed="0"/>
+    <w:lsdException w:name="Medium Grid 2 Accent 3" w:semiHidden="0" w:uiPriority="68" w:unhideWhenUsed="0"/>
+    <w:lsdException w:name="Medium Grid 3 Accent 3" w:semiHidden="0" w:uiPriority="69" w:unhideWhenUsed="0"/>
+    <w:lsdException w:name="Dark List Accent 3" w:semiHidden="0" w:uiPriority="70" w:unhideWhenUsed="0"/>
+    <w:lsdException w:name="Colorful Shading Accent 3" w:semiHidden="0" w:uiPriority="71" w:unhideWhenUsed="0"/>
+    <w:lsdException w:name="Colorful List Accent 3" w:semiHidden="0" w:uiPriority="72" w:unhideWhenUsed="0"/>
+    <w:lsdException w:name="Colorful Grid Accent 3" w:semiHidden="0" w:uiPriority="73" w:unhideWhenUsed="0"/>
+    <w:lsdException w:name="Light Shading Accent 4" w:semiHidden="0" w:uiPriority="60" w:unhideWhenUsed="0"/>
+    <w:lsdException w:name="Light List Accent 4" w:semiHidden="0" w:uiPriority="61" w:unhideWhenUsed="0"/>
+    <w:lsdException w:name="Light Grid Accent 4" w:semiHidden="0" w:uiPriority="62" w:unhideWhenUsed="0"/>
+    <w:lsdException w:name="Medium Shading 1 Accent 4" w:semiHidden="0" w:uiPriority="63" w:unhideWhenUsed="0"/>
+    <w:lsdException w:name="Medium Shading 2 Accent 4" w:semiHidden="0" w:uiPriority="64" w:unhideWhenUsed="0"/>
+    <w:lsdException w:name="Medium List 1 Accent 4" w:semiHidden="0" w:uiPriority="65" w:unhideWhenUsed="0"/>
+    <w:lsdException w:name="Medium List 2 Accent 4" w:semiHidden="0" w:uiPriority="66" w:unhideWhenUsed="0"/>
+    <w:lsdException w:name="Medium Grid 1 Accent 4" w:semiHidden="0" w:uiPriority="67" w:unhideWhenUsed="0"/>
+    <w:lsdException w:name="Medium Grid 2 Accent 4" w:semiHidden="0" w:uiPriority="68" w:unhideWhenUsed="0"/>
+    <w:lsdException w:name="Medium Grid 3 Accent 4" w:semiHidden="0" w:uiPriority="69" w:unhideWhenUsed="0"/>
+    <w:lsdException w:name="Dark List Accent 4" w:semiHidden="0" w:uiPriority="70" w:unhideWhenUsed="0"/>
+    <w:lsdException w:name="Colorful Shading Accent 4" w:semiHidden="0" w:uiPriority="71" w:unhideWhenUsed="0"/>
+    <w:lsdException w:name="Colorful List Accent 4" w:semiHidden="0" w:uiPriority="72" w:unhideWhenUsed="0"/>
+    <w:lsdException w:name="Colorful Grid Accent 4" w:semiHidden="0" w:uiPriority="73" w:unhideWhenUsed="0"/>
+    <w:lsdException w:name="Light Shading Accent 5" w:semiHidden="0" w:uiPriority="60" w:unhideWhenUsed="0"/>
+    <w:lsdException w:name="Light List Accent 5" w:semiHidden="0" w:uiPriority="61" w:unhideWhenUsed="0"/>
+    <w:lsdException w:name="Light Grid Accent 5" w:semiHidden="0" w:uiPriority="62" w:unhideWhenUsed="0"/>
+    <w:lsdException w:name="Medium Shading 1 Accent 5" w:semiHidden="0" w:uiPriority="63" w:unhideWhenUsed="0"/>
+    <w:lsdException w:name="Medium Shading 2 Accent 5" w:semiHidden="0" w:uiPriority="64" w:unhideWhenUsed="0"/>
+    <w:lsdException w:name="Medium List 1 Accent 5" w:semiHidden="0" w:uiPriority="65" w:unhideWhenUsed="0"/>
+    <w:lsdException w:name="Medium List 2 Accent 5" w:semiHidden="0" w:uiPriority="66" w:unhideWhenUsed="0"/>
+    <w:lsdException w:name="Medium Grid 1 Accent 5" w:semiHidden="0" w:uiPriority="67" w:unhideWhenUsed="0"/>
+    <w:lsdException w:name="Medium Grid 2 Accent 5" w:semiHidden="0" w:uiPriority="68" w:unhideWhenUsed="0"/>
+    <w:lsdException w:name="Medium Grid 3 Accent 5" w:semiHidden="0" w:uiPriority="69" w:unhideWhenUsed="0"/>
+    <w:lsdException w:name="Dark List Accent 5" w:semiHidden="0" w:uiPriority="70" w:unhideWhenUsed="0"/>
+    <w:lsdException w:name="Colorful Shading Accent 5" w:semiHidden="0" w:uiPriority="71" w:unhideWhenUsed="0"/>
+    <w:lsdException w:name="Colorful List Accent 5" w:semiHidden="0" w:uiPriority="72" w:unhideWhenUsed="0"/>
+    <w:lsdException w:name="Colorful Grid Accent 5" w:semiHidden="0" w:uiPriority="73" w:unhideWhenUsed="0"/>
+    <w:lsdException w:name="Light Shading Accent 6" w:semiHidden="0" w:uiPriority="60" w:unhideWhenUsed="0"/>
+    <w:lsdException w:name="Light List Accent 6" w:semiHidden="0" w:uiPriority="61" w:unhideWhenUsed="0"/>
+    <w:lsdException w:name="Light Grid Accent 6" w:semiHidden="0" w:uiPriority="62" w:unhideWhenUsed="0"/>
+    <w:lsdException w:name="Medium Shading 1 Accent 6" w:semiHidden="0" w:uiPriority="63" w:unhideWhenUsed="0"/>
+    <w:lsdException w:name="Medium Shading 2 Accent 6" w:semiHidden="0" w:uiPriority="64" w:unhideWhenUsed="0"/>
+    <w:lsdException w:name="Medium List 1 Accent 6" w:semiHidden="0" w:uiPriority="65" w:unhideWhenUsed="0"/>
+    <w:lsdException w:name="Medium List 2 Accent 6" w:semiHidden="0" w:uiPriority="66" w:unhideWhenUsed="0"/>
+    <w:lsdException w:name="Medium Grid 1 Accent 6" w:semiHidden="0" w:uiPriority="67" w:unhideWhenUsed="0"/>
+    <w:lsdException w:name="Medium Grid 2 Accent 6" w:semiHidden="0" w:uiPriority="68" w:unhideWhenUsed="0"/>
+    <w:lsdException w:name="Medium Grid 3 Accent 6" w:semiHidden="0" w:uiPriority="69" w:unhideWhenUsed="0"/>
+    <w:lsdException w:name="Dark List Accent 6" w:semiHidden="0" w:uiPriority="70" w:unhideWhenUsed="0"/>
+    <w:lsdException w:name="Colorful Shading Accent 6" w:semiHidden="0" w:uiPriority="71" w:unhideWhenUsed="0"/>
+    <w:lsdException w:name="Colorful List Accent 6" w:semiHidden="0" w:uiPriority="72" w:unhideWhenUsed="0"/>
+    <w:lsdException w:name="Colorful Grid Accent 6" w:semiHidden="0" w:uiPriority="73" w:unhideWhenUsed="0"/>
+    <w:lsdException w:name="Subtle Emphasis" w:semiHidden="0" w:uiPriority="19" w:unhideWhenUsed="0" w:qFormat="1"/>
+    <w:lsdException w:name="Intense Emphasis" w:semiHidden="0" w:uiPriority="21" w:unhideWhenUsed="0" w:qFormat="1"/>
+    <w:lsdException w:name="Subtle Reference" w:semiHidden="0" w:uiPriority="31" w:unhideWhenUsed="0" w:qFormat="1"/>
+    <w:lsdException w:name="Intense Reference" w:semiHidden="0" w:uiPriority="32" w:unhideWhenUsed="0" w:qFormat="1"/>
+    <w:lsdException w:name="Book Title" w:semiHidden="0" w:uiPriority="33" w:unhideWhenUsed="0" w:qFormat="1"/>
+    <w:lsdException w:name="Bibliography" w:uiPriority="37"/>
+    <w:lsdException w:name="TOC Heading" w:uiPriority="39" w:qFormat="1"/>
   </w:latentStyles>
   <w:style w:type="paragraph" w:default="1" w:styleId="Normal">
     <w:name w:val="Normal"/>
@@ -2327,7 +2499,7 @@
   <a:extraClrSchemeLst/>
   <a:extLst>
     <a:ext uri="{05A4C25C-085E-4340-85A3-A5531E510DB2}">
-      <thm15:themeFamily xmlns:thm15="http://schemas.microsoft.com/office/thememl/2012/main" name="Office Theme" id="{62F939B6-93AF-4DB8-9C6B-D6C7DFDC589F}" vid="{4A3C46E8-61CC-4603-A589-7422A47A8E4A}"/>
+      <thm15:themeFamily xmlns:thm15="http://schemas.microsoft.com/office/thememl/2012/main" xmlns="" name="Office Theme" id="{62F939B6-93AF-4DB8-9C6B-D6C7DFDC589F}" vid="{4A3C46E8-61CC-4603-A589-7422A47A8E4A}"/>
     </a:ext>
   </a:extLst>
 </a:theme>

</xml_diff>